<commit_message>
Adicionando Relatorio de Progresso
</commit_message>
<xml_diff>
--- a/Artefactos/4. Plano de Projecto/Plano de Gestao de Custo.docx
+++ b/Artefactos/4. Plano de Projecto/Plano de Gestao de Custo.docx
@@ -1,8 +1,11 @@
 
 <file path=word/document.xml><?xml version="1.0" encoding="utf-8"?>
-<w:document xmlns:wpc="http://schemas.microsoft.com/office/word/2010/wordprocessingCanvas" xmlns:cx="http://schemas.microsoft.com/office/drawing/2014/chartex" xmlns:cx1="http://schemas.microsoft.com/office/drawing/2015/9/8/chartex" xmlns:mc="http://schemas.openxmlformats.org/markup-compatibility/2006" xmlns:o="urn:schemas-microsoft-com:office:office" xmlns:r="http://schemas.openxmlformats.org/officeDocument/2006/relationships" xmlns:m="http://schemas.openxmlformats.org/officeDocument/2006/math" xmlns:v="urn:schemas-microsoft-com:vml" xmlns:wp14="http://schemas.microsoft.com/office/word/2010/wordprocessingDrawing" xmlns:wp="http://schemas.openxmlformats.org/drawingml/2006/wordprocessingDrawing" xmlns:w10="urn:schemas-microsoft-com:office:word" xmlns:w="http://schemas.openxmlformats.org/wordprocessingml/2006/main" xmlns:w14="http://schemas.microsoft.com/office/word/2010/wordml" xmlns:w15="http://schemas.microsoft.com/office/word/2012/wordml" xmlns:w16se="http://schemas.microsoft.com/office/word/2015/wordml/symex" xmlns:wpg="http://schemas.microsoft.com/office/word/2010/wordprocessingGroup" xmlns:wpi="http://schemas.microsoft.com/office/word/2010/wordprocessingInk" xmlns:wne="http://schemas.microsoft.com/office/word/2006/wordml" xmlns:wps="http://schemas.microsoft.com/office/word/2010/wordprocessingShape" mc:Ignorable="w14 w15 w16se wp14">
+<w:document xmlns:wpc="http://schemas.microsoft.com/office/word/2010/wordprocessingCanvas" xmlns:mc="http://schemas.openxmlformats.org/markup-compatibility/2006" xmlns:o="urn:schemas-microsoft-com:office:office" xmlns:r="http://schemas.openxmlformats.org/officeDocument/2006/relationships" xmlns:m="http://schemas.openxmlformats.org/officeDocument/2006/math" xmlns:v="urn:schemas-microsoft-com:vml" xmlns:wp14="http://schemas.microsoft.com/office/word/2010/wordprocessingDrawing" xmlns:wp="http://schemas.openxmlformats.org/drawingml/2006/wordprocessingDrawing" xmlns:w10="urn:schemas-microsoft-com:office:word" xmlns:w="http://schemas.openxmlformats.org/wordprocessingml/2006/main" xmlns:w14="http://schemas.microsoft.com/office/word/2010/wordml" xmlns:wpg="http://schemas.microsoft.com/office/word/2010/wordprocessingGroup" xmlns:wpi="http://schemas.microsoft.com/office/word/2010/wordprocessingInk" xmlns:wne="http://schemas.microsoft.com/office/word/2006/wordml" xmlns:wps="http://schemas.microsoft.com/office/word/2010/wordprocessingShape" mc:Ignorable="w14 wp14">
   <w:body>
-    <w:p/>
+    <w:p>
+      <w:bookmarkStart w:id="0" w:name="_GoBack"/>
+      <w:bookmarkEnd w:id="0"/>
+    </w:p>
     <w:tbl>
       <w:tblPr>
         <w:tblW w:w="8675" w:type="dxa"/>
@@ -160,6 +163,7 @@
                 <w:sz w:val="24"/>
               </w:rPr>
             </w:pPr>
+            <w:proofErr w:type="gramStart"/>
             <w:r>
               <w:rPr>
                 <w:rFonts w:ascii="Times New Roman" w:hAnsi="Times New Roman" w:cs="Times New Roman"/>
@@ -167,6 +171,7 @@
               </w:rPr>
               <w:t>1</w:t>
             </w:r>
+            <w:proofErr w:type="gramEnd"/>
           </w:p>
         </w:tc>
         <w:tc>
@@ -255,9 +260,9 @@
     <w:p/>
     <w:p>
       <w:pPr>
-        <w:pStyle w:val="Cabealho1"/>
-      </w:pPr>
-      <w:bookmarkStart w:id="0" w:name="_Toc353750957"/>
+        <w:pStyle w:val="Heading1"/>
+      </w:pPr>
+      <w:bookmarkStart w:id="1" w:name="_Toc353750957"/>
       <w:r>
         <w:t xml:space="preserve">Objetivo do </w:t>
       </w:r>
@@ -268,15 +273,20 @@
         <w:t xml:space="preserve">lano de </w:t>
       </w:r>
       <w:r>
-        <w:t xml:space="preserve">gestão </w:t>
-      </w:r>
+        <w:t>gestão</w:t>
+      </w:r>
+      <w:proofErr w:type="gramStart"/>
       <w:r>
         <w:t xml:space="preserve"> </w:t>
       </w:r>
       <w:r>
+        <w:t xml:space="preserve"> </w:t>
+      </w:r>
+      <w:proofErr w:type="gramEnd"/>
+      <w:r>
         <w:t>dos custos</w:t>
       </w:r>
-      <w:bookmarkEnd w:id="0"/>
+      <w:bookmarkEnd w:id="1"/>
     </w:p>
     <w:p>
       <w:pPr>
@@ -293,7 +303,7 @@
         </w:rPr>
         <w:t xml:space="preserve">O </w:t>
       </w:r>
-      <w:hyperlink r:id="rId7" w:tooltip="Plano de gerenciamento dos custos" w:history="1">
+      <w:hyperlink r:id="rId8" w:tooltip="Plano de gerenciamento dos custos" w:history="1">
         <w:r>
           <w:rPr>
             <w:rFonts w:ascii="Times New Roman" w:hAnsi="Times New Roman" w:cs="Times New Roman"/>
@@ -349,139 +359,155 @@
           <w:rFonts w:ascii="Times New Roman" w:hAnsi="Times New Roman" w:cs="Times New Roman"/>
           <w:sz w:val="24"/>
         </w:rPr>
-        <w:t>do proje</w:t>
-      </w:r>
+        <w:t xml:space="preserve">do </w:t>
+      </w:r>
+      <w:proofErr w:type="spellStart"/>
       <w:r>
         <w:rPr>
           <w:rFonts w:ascii="Times New Roman" w:hAnsi="Times New Roman" w:cs="Times New Roman"/>
           <w:sz w:val="24"/>
         </w:rPr>
-        <w:t>c</w:t>
+        <w:t>proje</w:t>
       </w:r>
       <w:r>
         <w:rPr>
           <w:rFonts w:ascii="Times New Roman" w:hAnsi="Times New Roman" w:cs="Times New Roman"/>
           <w:sz w:val="24"/>
         </w:rPr>
-        <w:t xml:space="preserve">to </w:t>
+        <w:t>c</w:t>
       </w:r>
       <w:r>
         <w:rPr>
           <w:rFonts w:ascii="Times New Roman" w:hAnsi="Times New Roman" w:cs="Times New Roman"/>
           <w:sz w:val="24"/>
         </w:rPr>
-        <w:t xml:space="preserve">serão </w:t>
-      </w:r>
+        <w:t>to</w:t>
+      </w:r>
+      <w:proofErr w:type="spellEnd"/>
       <w:r>
         <w:rPr>
           <w:rFonts w:ascii="Times New Roman" w:hAnsi="Times New Roman" w:cs="Times New Roman"/>
           <w:sz w:val="24"/>
         </w:rPr>
-        <w:t xml:space="preserve">planejados, </w:t>
+        <w:t xml:space="preserve"> </w:t>
       </w:r>
       <w:r>
         <w:rPr>
           <w:rFonts w:ascii="Times New Roman" w:hAnsi="Times New Roman" w:cs="Times New Roman"/>
           <w:sz w:val="24"/>
         </w:rPr>
-        <w:t>e</w:t>
+        <w:t xml:space="preserve">serão </w:t>
       </w:r>
       <w:r>
         <w:rPr>
           <w:rFonts w:ascii="Times New Roman" w:hAnsi="Times New Roman" w:cs="Times New Roman"/>
           <w:sz w:val="24"/>
         </w:rPr>
-        <w:t>s</w:t>
+        <w:t xml:space="preserve">planejados, </w:t>
       </w:r>
       <w:r>
         <w:rPr>
           <w:rFonts w:ascii="Times New Roman" w:hAnsi="Times New Roman" w:cs="Times New Roman"/>
           <w:sz w:val="24"/>
         </w:rPr>
-        <w:t>t</w:t>
+        <w:t>e</w:t>
       </w:r>
       <w:r>
         <w:rPr>
           <w:rFonts w:ascii="Times New Roman" w:hAnsi="Times New Roman" w:cs="Times New Roman"/>
           <w:sz w:val="24"/>
         </w:rPr>
-        <w:t>rutur</w:t>
+        <w:t>s</w:t>
       </w:r>
       <w:r>
         <w:rPr>
           <w:rFonts w:ascii="Times New Roman" w:hAnsi="Times New Roman" w:cs="Times New Roman"/>
           <w:sz w:val="24"/>
         </w:rPr>
-        <w:t>ados</w:t>
+        <w:t>t</w:t>
       </w:r>
       <w:r>
         <w:rPr>
           <w:rFonts w:ascii="Times New Roman" w:hAnsi="Times New Roman" w:cs="Times New Roman"/>
           <w:sz w:val="24"/>
         </w:rPr>
-        <w:t xml:space="preserve"> e</w:t>
+        <w:t>rutur</w:t>
       </w:r>
       <w:r>
         <w:rPr>
           <w:rFonts w:ascii="Times New Roman" w:hAnsi="Times New Roman" w:cs="Times New Roman"/>
           <w:sz w:val="24"/>
         </w:rPr>
-        <w:t xml:space="preserve"> controlados</w:t>
+        <w:t>ados</w:t>
       </w:r>
       <w:r>
         <w:rPr>
           <w:rFonts w:ascii="Times New Roman" w:hAnsi="Times New Roman" w:cs="Times New Roman"/>
           <w:sz w:val="24"/>
         </w:rPr>
-        <w:t xml:space="preserve"> fornecendo detalhes dos processos e ferramentas usadas, </w:t>
+        <w:t xml:space="preserve"> e</w:t>
       </w:r>
       <w:r>
         <w:rPr>
           <w:rFonts w:ascii="Times New Roman" w:hAnsi="Times New Roman" w:cs="Times New Roman"/>
           <w:sz w:val="24"/>
         </w:rPr>
-        <w:t>e serv</w:t>
+        <w:t xml:space="preserve"> controlados</w:t>
       </w:r>
       <w:r>
         <w:rPr>
           <w:rFonts w:ascii="Times New Roman" w:hAnsi="Times New Roman" w:cs="Times New Roman"/>
           <w:sz w:val="24"/>
         </w:rPr>
-        <w:t>e</w:t>
+        <w:t xml:space="preserve"> fornecendo detalhes dos processos e ferramentas usadas, </w:t>
       </w:r>
       <w:r>
         <w:rPr>
           <w:rFonts w:ascii="Times New Roman" w:hAnsi="Times New Roman" w:cs="Times New Roman"/>
           <w:sz w:val="24"/>
         </w:rPr>
-        <w:t xml:space="preserve"> como guia para a equipe durante todo o projeto</w:t>
+        <w:t>e serv</w:t>
       </w:r>
       <w:r>
         <w:rPr>
           <w:rFonts w:ascii="Times New Roman" w:hAnsi="Times New Roman" w:cs="Times New Roman"/>
           <w:sz w:val="24"/>
         </w:rPr>
-        <w:t xml:space="preserve"> para as questões relacionadas a</w:t>
+        <w:t>e</w:t>
       </w:r>
       <w:r>
         <w:rPr>
           <w:rFonts w:ascii="Times New Roman" w:hAnsi="Times New Roman" w:cs="Times New Roman"/>
           <w:sz w:val="24"/>
         </w:rPr>
-        <w:t>os</w:t>
+        <w:t xml:space="preserve"> como guia para a equipe durante todo o projeto</w:t>
       </w:r>
       <w:r>
         <w:rPr>
           <w:rFonts w:ascii="Times New Roman" w:hAnsi="Times New Roman" w:cs="Times New Roman"/>
           <w:sz w:val="24"/>
         </w:rPr>
-        <w:t xml:space="preserve"> custos</w:t>
+        <w:t xml:space="preserve"> para as questões relacionadas a</w:t>
       </w:r>
       <w:r>
         <w:rPr>
           <w:rFonts w:ascii="Times New Roman" w:hAnsi="Times New Roman" w:cs="Times New Roman"/>
           <w:sz w:val="24"/>
         </w:rPr>
+        <w:t>os</w:t>
+      </w:r>
+      <w:r>
+        <w:rPr>
+          <w:rFonts w:ascii="Times New Roman" w:hAnsi="Times New Roman" w:cs="Times New Roman"/>
+          <w:sz w:val="24"/>
+        </w:rPr>
+        <w:t xml:space="preserve"> custos</w:t>
+      </w:r>
+      <w:r>
+        <w:rPr>
+          <w:rFonts w:ascii="Times New Roman" w:hAnsi="Times New Roman" w:cs="Times New Roman"/>
+          <w:sz w:val="24"/>
+        </w:rPr>
         <w:t>.</w:t>
       </w:r>
     </w:p>
@@ -494,10 +520,10 @@
     </w:p>
     <w:p>
       <w:pPr>
-        <w:pStyle w:val="Cabealho1"/>
-      </w:pPr>
-      <w:bookmarkStart w:id="1" w:name="_Toc353750958"/>
-      <w:bookmarkStart w:id="2" w:name="_Toc67755726"/>
+        <w:pStyle w:val="Heading1"/>
+      </w:pPr>
+      <w:bookmarkStart w:id="2" w:name="_Toc353750958"/>
+      <w:bookmarkStart w:id="3" w:name="_Toc67755726"/>
       <w:r>
         <w:t xml:space="preserve">Método de </w:t>
       </w:r>
@@ -513,11 +539,11 @@
       <w:r>
         <w:t>dos custos</w:t>
       </w:r>
-      <w:bookmarkEnd w:id="1"/>
+      <w:bookmarkEnd w:id="2"/>
       <w:r>
         <w:t xml:space="preserve"> </w:t>
       </w:r>
-      <w:bookmarkEnd w:id="2"/>
+      <w:bookmarkEnd w:id="3"/>
     </w:p>
     <w:p>
       <w:pPr>
@@ -555,7 +581,7 @@
         </w:rPr>
         <w:t xml:space="preserve"> do projeto requer um </w:t>
       </w:r>
-      <w:hyperlink r:id="rId8" w:tooltip="Plano de gerenciamento dos custos" w:history="1">
+      <w:hyperlink r:id="rId9" w:tooltip="Plano de gerenciamento dos custos" w:history="1">
         <w:r>
           <w:rPr>
             <w:rFonts w:ascii="Times New Roman" w:hAnsi="Times New Roman" w:cs="Times New Roman"/>
@@ -625,35 +651,67 @@
           <w:rFonts w:ascii="Times New Roman" w:hAnsi="Times New Roman" w:cs="Times New Roman"/>
           <w:sz w:val="24"/>
         </w:rPr>
-        <w:t xml:space="preserve"> é desenvolvido e aprovado durante a fase de planejamento do proje</w:t>
-      </w:r>
+        <w:t xml:space="preserve"> é desenvolvido e aprovado durante a fase de planejamento do </w:t>
+      </w:r>
+      <w:proofErr w:type="spellStart"/>
       <w:r>
         <w:rPr>
           <w:rFonts w:ascii="Times New Roman" w:hAnsi="Times New Roman" w:cs="Times New Roman"/>
           <w:sz w:val="24"/>
         </w:rPr>
-        <w:t>c</w:t>
+        <w:t>proje</w:t>
       </w:r>
       <w:r>
         <w:rPr>
           <w:rFonts w:ascii="Times New Roman" w:hAnsi="Times New Roman" w:cs="Times New Roman"/>
           <w:sz w:val="24"/>
         </w:rPr>
-        <w:t>to para orientar a equipe do proje</w:t>
+        <w:t>c</w:t>
       </w:r>
       <w:r>
         <w:rPr>
           <w:rFonts w:ascii="Times New Roman" w:hAnsi="Times New Roman" w:cs="Times New Roman"/>
           <w:sz w:val="24"/>
         </w:rPr>
-        <w:t>c</w:t>
-      </w:r>
+        <w:t>to</w:t>
+      </w:r>
+      <w:proofErr w:type="spellEnd"/>
       <w:r>
         <w:rPr>
           <w:rFonts w:ascii="Times New Roman" w:hAnsi="Times New Roman" w:cs="Times New Roman"/>
           <w:sz w:val="24"/>
         </w:rPr>
-        <w:t xml:space="preserve">to sobre como os processos </w:t>
+        <w:t xml:space="preserve"> para orientar a equipe do </w:t>
+      </w:r>
+      <w:proofErr w:type="spellStart"/>
+      <w:r>
+        <w:rPr>
+          <w:rFonts w:ascii="Times New Roman" w:hAnsi="Times New Roman" w:cs="Times New Roman"/>
+          <w:sz w:val="24"/>
+        </w:rPr>
+        <w:t>proje</w:t>
+      </w:r>
+      <w:r>
+        <w:rPr>
+          <w:rFonts w:ascii="Times New Roman" w:hAnsi="Times New Roman" w:cs="Times New Roman"/>
+          <w:sz w:val="24"/>
+        </w:rPr>
+        <w:t>c</w:t>
+      </w:r>
+      <w:r>
+        <w:rPr>
+          <w:rFonts w:ascii="Times New Roman" w:hAnsi="Times New Roman" w:cs="Times New Roman"/>
+          <w:sz w:val="24"/>
+        </w:rPr>
+        <w:t>to</w:t>
+      </w:r>
+      <w:proofErr w:type="spellEnd"/>
+      <w:r>
+        <w:rPr>
+          <w:rFonts w:ascii="Times New Roman" w:hAnsi="Times New Roman" w:cs="Times New Roman"/>
+          <w:sz w:val="24"/>
+        </w:rPr>
+        <w:t xml:space="preserve"> sobre como os processos </w:t>
       </w:r>
       <w:r>
         <w:rPr>
@@ -701,9 +759,9 @@
     <w:p/>
     <w:p>
       <w:pPr>
-        <w:pStyle w:val="Cabealho2"/>
-      </w:pPr>
-      <w:bookmarkStart w:id="3" w:name="_Toc353750959"/>
+        <w:pStyle w:val="Heading2"/>
+      </w:pPr>
+      <w:bookmarkStart w:id="4" w:name="_Toc353750959"/>
       <w:r>
         <w:t xml:space="preserve">Processos </w:t>
       </w:r>
@@ -713,14 +771,14 @@
       <w:r>
         <w:t>dos custos</w:t>
       </w:r>
-      <w:bookmarkEnd w:id="3"/>
+      <w:bookmarkEnd w:id="4"/>
     </w:p>
     <w:p/>
     <w:p>
-      <w:hyperlink r:id="rId9" w:tooltip="Estimar os custos" w:history="1">
+      <w:hyperlink r:id="rId10" w:tooltip="Estimar os custos" w:history="1">
         <w:r>
           <w:rPr>
-            <w:rStyle w:val="Hiperligao"/>
+            <w:rStyle w:val="Hyperlink"/>
           </w:rPr>
           <w:t>Estimar os custos</w:t>
         </w:r>
@@ -758,10 +816,10 @@
     </w:p>
     <w:p/>
     <w:p>
-      <w:hyperlink r:id="rId10" w:tooltip="Determinar o orçamento" w:history="1">
+      <w:hyperlink r:id="rId11" w:tooltip="Determinar o orçamento" w:history="1">
         <w:r>
           <w:rPr>
-            <w:rStyle w:val="Hiperligao"/>
+            <w:rStyle w:val="Hyperlink"/>
           </w:rPr>
           <w:t>Determinar o orçamento</w:t>
         </w:r>
@@ -785,10 +843,10 @@
     </w:p>
     <w:p/>
     <w:p>
-      <w:hyperlink r:id="rId11" w:tooltip="Controlar os custos" w:history="1">
+      <w:hyperlink r:id="rId12" w:tooltip="Controlar os custos" w:history="1">
         <w:r>
           <w:rPr>
-            <w:rStyle w:val="Hiperligao"/>
+            <w:rStyle w:val="Hyperlink"/>
           </w:rPr>
           <w:t>Controlar os custos</w:t>
         </w:r>
@@ -827,18 +885,18 @@
     <w:p/>
     <w:p>
       <w:pPr>
-        <w:pStyle w:val="Cabealho2"/>
-      </w:pPr>
-      <w:bookmarkStart w:id="4" w:name="_Toc323118142"/>
-      <w:bookmarkStart w:id="5" w:name="_Toc353750960"/>
+        <w:pStyle w:val="Heading2"/>
+      </w:pPr>
+      <w:bookmarkStart w:id="5" w:name="_Toc323118142"/>
+      <w:bookmarkStart w:id="6" w:name="_Toc353750960"/>
       <w:r>
         <w:t xml:space="preserve">Documentos padronizados </w:t>
       </w:r>
       <w:r>
         <w:t>dos custos</w:t>
       </w:r>
-      <w:bookmarkEnd w:id="4"/>
       <w:bookmarkEnd w:id="5"/>
+      <w:bookmarkEnd w:id="6"/>
     </w:p>
     <w:p>
       <w:pPr>
@@ -924,6 +982,7 @@
                 <w:szCs w:val="16"/>
               </w:rPr>
             </w:pPr>
+            <w:proofErr w:type="spellStart"/>
             <w:r>
               <w:rPr>
                 <w:sz w:val="18"/>
@@ -931,6 +990,7 @@
               </w:rPr>
               <w:t>Template</w:t>
             </w:r>
+            <w:proofErr w:type="spellEnd"/>
           </w:p>
         </w:tc>
       </w:tr>
@@ -947,7 +1007,7 @@
                 <w:szCs w:val="18"/>
               </w:rPr>
             </w:pPr>
-            <w:hyperlink r:id="rId12" w:tooltip="Plano de gerenciamento dos custos" w:history="1">
+            <w:hyperlink r:id="rId13" w:tooltip="Plano de gerenciamento dos custos" w:history="1">
               <w:r>
                 <w:rPr>
                   <w:rFonts w:ascii="Times New Roman" w:hAnsi="Times New Roman" w:cs="Times New Roman"/>
@@ -1042,7 +1102,7 @@
                 <w:szCs w:val="18"/>
               </w:rPr>
             </w:pPr>
-            <w:hyperlink r:id="rId13" w:tooltip="Plano de gerenciamento dos custos.docx" w:history="1">
+            <w:hyperlink r:id="rId14" w:tooltip="Plano de gerenciamento dos custos.docx" w:history="1">
               <w:r>
                 <w:rPr>
                   <w:rFonts w:ascii="Times New Roman" w:hAnsi="Times New Roman" w:cs="Times New Roman"/>
@@ -1055,7 +1115,23 @@
                   <w:rFonts w:ascii="Times New Roman" w:hAnsi="Times New Roman" w:cs="Times New Roman"/>
                   <w:sz w:val="24"/>
                 </w:rPr>
-                <w:t xml:space="preserve"> dos custos.docx</w:t>
+                <w:t xml:space="preserve"> dos </w:t>
+              </w:r>
+              <w:proofErr w:type="gramStart"/>
+              <w:r>
+                <w:rPr>
+                  <w:rFonts w:ascii="Times New Roman" w:hAnsi="Times New Roman" w:cs="Times New Roman"/>
+                  <w:sz w:val="24"/>
+                </w:rPr>
+                <w:t>custos.</w:t>
+              </w:r>
+              <w:proofErr w:type="gramEnd"/>
+              <w:r>
+                <w:rPr>
+                  <w:rFonts w:ascii="Times New Roman" w:hAnsi="Times New Roman" w:cs="Times New Roman"/>
+                  <w:sz w:val="24"/>
+                </w:rPr>
+                <w:t>docx</w:t>
               </w:r>
             </w:hyperlink>
           </w:p>
@@ -1177,38 +1253,33 @@
                 <w:szCs w:val="18"/>
               </w:rPr>
               <w:lastRenderedPageBreak/>
-              <w:t>Base das estimativas.docx</w:t>
+              <w:t xml:space="preserve">Base das </w:t>
             </w:r>
-          </w:p>
-        </w:tc>
-      </w:tr>
-      <w:tr>
-        <w:tc>
-          <w:tcPr>
-            <w:tcW w:w="2515" w:type="dxa"/>
-          </w:tcPr>
-          <w:p>
-            <w:pPr>
-              <w:jc w:val="both"/>
+            <w:proofErr w:type="gramStart"/>
+            <w:r>
               <w:rPr>
                 <w:rFonts w:ascii="Times New Roman" w:hAnsi="Times New Roman" w:cs="Times New Roman"/>
                 <w:sz w:val="24"/>
                 <w:szCs w:val="18"/>
               </w:rPr>
-            </w:pPr>
+              <w:t>estimativas.</w:t>
+            </w:r>
+            <w:proofErr w:type="gramEnd"/>
             <w:r>
               <w:rPr>
                 <w:rFonts w:ascii="Times New Roman" w:hAnsi="Times New Roman" w:cs="Times New Roman"/>
                 <w:sz w:val="24"/>
                 <w:szCs w:val="18"/>
               </w:rPr>
-              <w:t>Previsões do orçamento</w:t>
+              <w:t>docx</w:t>
             </w:r>
           </w:p>
         </w:tc>
-        <w:tc>
-          <w:tcPr>
-            <w:tcW w:w="3960" w:type="dxa"/>
+      </w:tr>
+      <w:tr>
+        <w:tc>
+          <w:tcPr>
+            <w:tcW w:w="2515" w:type="dxa"/>
           </w:tcPr>
           <w:p>
             <w:pPr>
@@ -1225,13 +1296,14 @@
                 <w:sz w:val="24"/>
                 <w:szCs w:val="18"/>
               </w:rPr>
-              <w:t>As previsões do orçamento são calculadas usando o gerenciamento do valor agregado baseando-se na performance atual e o que falta para concluir o projeto.</w:t>
+              <w:lastRenderedPageBreak/>
+              <w:t>Previsões do orçamento</w:t>
             </w:r>
           </w:p>
         </w:tc>
         <w:tc>
           <w:tcPr>
-            <w:tcW w:w="2767" w:type="dxa"/>
+            <w:tcW w:w="3960" w:type="dxa"/>
           </w:tcPr>
           <w:p>
             <w:pPr>
@@ -1248,26 +1320,95 @@
                 <w:sz w:val="24"/>
                 <w:szCs w:val="18"/>
               </w:rPr>
-              <w:t>Previsoes do Orcamento.xlsx</w:t>
+              <w:t xml:space="preserve">As previsões do orçamento são calculadas usando o gerenciamento do valor agregado baseando-se na </w:t>
             </w:r>
-          </w:p>
-        </w:tc>
-      </w:tr>
-      <w:tr>
-        <w:tc>
-          <w:tcPr>
-            <w:tcW w:w="2515" w:type="dxa"/>
-          </w:tcPr>
-          <w:p>
-            <w:pPr>
-              <w:jc w:val="both"/>
+            <w:proofErr w:type="gramStart"/>
+            <w:r>
               <w:rPr>
                 <w:rFonts w:ascii="Times New Roman" w:hAnsi="Times New Roman" w:cs="Times New Roman"/>
                 <w:sz w:val="24"/>
                 <w:szCs w:val="18"/>
               </w:rPr>
-            </w:pPr>
-            <w:hyperlink r:id="rId14" w:tooltip="Estimativas de custos das atividades" w:history="1">
+              <w:t>performance</w:t>
+            </w:r>
+            <w:proofErr w:type="gramEnd"/>
+            <w:r>
+              <w:rPr>
+                <w:rFonts w:ascii="Times New Roman" w:hAnsi="Times New Roman" w:cs="Times New Roman"/>
+                <w:sz w:val="24"/>
+                <w:szCs w:val="18"/>
+              </w:rPr>
+              <w:t xml:space="preserve"> atual e o que falta para concluir o projeto.</w:t>
+            </w:r>
+          </w:p>
+        </w:tc>
+        <w:tc>
+          <w:tcPr>
+            <w:tcW w:w="2767" w:type="dxa"/>
+          </w:tcPr>
+          <w:p>
+            <w:pPr>
+              <w:jc w:val="both"/>
+              <w:rPr>
+                <w:rFonts w:ascii="Times New Roman" w:hAnsi="Times New Roman" w:cs="Times New Roman"/>
+                <w:sz w:val="24"/>
+                <w:szCs w:val="18"/>
+              </w:rPr>
+            </w:pPr>
+            <w:proofErr w:type="spellStart"/>
+            <w:r>
+              <w:rPr>
+                <w:rFonts w:ascii="Times New Roman" w:hAnsi="Times New Roman" w:cs="Times New Roman"/>
+                <w:sz w:val="24"/>
+                <w:szCs w:val="18"/>
+              </w:rPr>
+              <w:t>Previsoes</w:t>
+            </w:r>
+            <w:proofErr w:type="spellEnd"/>
+            <w:r>
+              <w:rPr>
+                <w:rFonts w:ascii="Times New Roman" w:hAnsi="Times New Roman" w:cs="Times New Roman"/>
+                <w:sz w:val="24"/>
+                <w:szCs w:val="18"/>
+              </w:rPr>
+              <w:t xml:space="preserve"> do </w:t>
+            </w:r>
+            <w:proofErr w:type="gramStart"/>
+            <w:r>
+              <w:rPr>
+                <w:rFonts w:ascii="Times New Roman" w:hAnsi="Times New Roman" w:cs="Times New Roman"/>
+                <w:sz w:val="24"/>
+                <w:szCs w:val="18"/>
+              </w:rPr>
+              <w:t>Orcamento.</w:t>
+            </w:r>
+            <w:proofErr w:type="gramEnd"/>
+            <w:r>
+              <w:rPr>
+                <w:rFonts w:ascii="Times New Roman" w:hAnsi="Times New Roman" w:cs="Times New Roman"/>
+                <w:sz w:val="24"/>
+                <w:szCs w:val="18"/>
+              </w:rPr>
+              <w:t>xlsx</w:t>
+            </w:r>
+          </w:p>
+        </w:tc>
+      </w:tr>
+      <w:tr>
+        <w:tc>
+          <w:tcPr>
+            <w:tcW w:w="2515" w:type="dxa"/>
+          </w:tcPr>
+          <w:p>
+            <w:pPr>
+              <w:jc w:val="both"/>
+              <w:rPr>
+                <w:rFonts w:ascii="Times New Roman" w:hAnsi="Times New Roman" w:cs="Times New Roman"/>
+                <w:sz w:val="24"/>
+                <w:szCs w:val="18"/>
+              </w:rPr>
+            </w:pPr>
+            <w:hyperlink r:id="rId15" w:tooltip="Estimativas de custos das atividades" w:history="1">
               <w:r>
                 <w:rPr>
                   <w:rFonts w:ascii="Times New Roman" w:hAnsi="Times New Roman" w:cs="Times New Roman"/>
@@ -1298,25 +1439,25 @@
                 <w:sz w:val="24"/>
                 <w:szCs w:val="18"/>
               </w:rPr>
-              <w:t>Para estimar o custo de uma atividade deve-se considerar todos os recursos (diretos ou indiretos) a serem usados na mesma.</w:t>
+              <w:t xml:space="preserve">Para estimar o custo de uma atividade </w:t>
             </w:r>
-          </w:p>
-          <w:p>
-            <w:pPr>
-              <w:jc w:val="both"/>
+            <w:proofErr w:type="gramStart"/>
+            <w:r>
               <w:rPr>
                 <w:rFonts w:ascii="Times New Roman" w:hAnsi="Times New Roman" w:cs="Times New Roman"/>
                 <w:sz w:val="24"/>
                 <w:szCs w:val="18"/>
               </w:rPr>
-            </w:pPr>
+              <w:t>deve-se</w:t>
+            </w:r>
+            <w:proofErr w:type="gramEnd"/>
             <w:r>
               <w:rPr>
                 <w:rFonts w:ascii="Times New Roman" w:hAnsi="Times New Roman" w:cs="Times New Roman"/>
                 <w:sz w:val="24"/>
                 <w:szCs w:val="18"/>
               </w:rPr>
-              <w:t>Esses recursos podem ser mão-de-obra, materiais, equipamentos, entre outros.</w:t>
+              <w:t xml:space="preserve"> considerar todos os recursos (diretos ou indiretos) a serem usados na mesma.</w:t>
             </w:r>
           </w:p>
           <w:p>
@@ -1334,14 +1475,9 @@
                 <w:sz w:val="24"/>
                 <w:szCs w:val="18"/>
               </w:rPr>
-              <w:t>Para alocar os custos indiretos, normalmente, usa-se critérios de rateio.</w:t>
+              <w:t>Esses recursos podem ser mão-de-obra, materiais, equipamentos, entre outros.</w:t>
             </w:r>
           </w:p>
-        </w:tc>
-        <w:tc>
-          <w:tcPr>
-            <w:tcW w:w="2767" w:type="dxa"/>
-          </w:tcPr>
           <w:p>
             <w:pPr>
               <w:jc w:val="both"/>
@@ -1351,14 +1487,73 @@
                 <w:szCs w:val="18"/>
               </w:rPr>
             </w:pPr>
-            <w:hyperlink r:id="rId15" w:tooltip="Estimativas de Custos" w:history="1">
+            <w:r>
+              <w:rPr>
+                <w:rFonts w:ascii="Times New Roman" w:hAnsi="Times New Roman" w:cs="Times New Roman"/>
+                <w:sz w:val="24"/>
+                <w:szCs w:val="18"/>
+              </w:rPr>
+              <w:t xml:space="preserve">Para alocar os custos indiretos, normalmente, </w:t>
+            </w:r>
+            <w:proofErr w:type="gramStart"/>
+            <w:r>
+              <w:rPr>
+                <w:rFonts w:ascii="Times New Roman" w:hAnsi="Times New Roman" w:cs="Times New Roman"/>
+                <w:sz w:val="24"/>
+                <w:szCs w:val="18"/>
+              </w:rPr>
+              <w:t>usa-se</w:t>
+            </w:r>
+            <w:proofErr w:type="gramEnd"/>
+            <w:r>
+              <w:rPr>
+                <w:rFonts w:ascii="Times New Roman" w:hAnsi="Times New Roman" w:cs="Times New Roman"/>
+                <w:sz w:val="24"/>
+                <w:szCs w:val="18"/>
+              </w:rPr>
+              <w:t xml:space="preserve"> critérios de rateio.</w:t>
+            </w:r>
+          </w:p>
+        </w:tc>
+        <w:tc>
+          <w:tcPr>
+            <w:tcW w:w="2767" w:type="dxa"/>
+          </w:tcPr>
+          <w:p>
+            <w:pPr>
+              <w:jc w:val="both"/>
+              <w:rPr>
+                <w:rFonts w:ascii="Times New Roman" w:hAnsi="Times New Roman" w:cs="Times New Roman"/>
+                <w:sz w:val="24"/>
+                <w:szCs w:val="18"/>
+              </w:rPr>
+            </w:pPr>
+            <w:hyperlink r:id="rId16" w:tooltip="Estimativas de Custos" w:history="1">
               <w:r>
                 <w:rPr>
                   <w:rFonts w:ascii="Times New Roman" w:hAnsi="Times New Roman" w:cs="Times New Roman"/>
                   <w:sz w:val="24"/>
                   <w:szCs w:val="18"/>
                 </w:rPr>
-                <w:t>Estimativas de Custos.xlsx</w:t>
+                <w:t xml:space="preserve">Estimativas de </w:t>
+              </w:r>
+              <w:proofErr w:type="gramStart"/>
+              <w:r>
+                <w:rPr>
+                  <w:rFonts w:ascii="Times New Roman" w:hAnsi="Times New Roman" w:cs="Times New Roman"/>
+                  <w:sz w:val="24"/>
+                  <w:szCs w:val="18"/>
+                </w:rPr>
+                <w:t>Custos.</w:t>
+              </w:r>
+              <w:proofErr w:type="gramEnd"/>
+              <w:r>
+                <w:rPr>
+                  <w:rFonts w:ascii="Times New Roman" w:hAnsi="Times New Roman" w:cs="Times New Roman"/>
+                  <w:sz w:val="24"/>
+                  <w:szCs w:val="18"/>
+                </w:rPr>
+                <w:t>xlsx</w:t>
               </w:r>
             </w:hyperlink>
           </w:p>
@@ -1368,11 +1563,11 @@
     <w:p/>
     <w:p>
       <w:pPr>
-        <w:pStyle w:val="Cabealho2"/>
-      </w:pPr>
-      <w:bookmarkStart w:id="6" w:name="_Toc319340146"/>
-      <w:bookmarkStart w:id="7" w:name="_Toc323118143"/>
-      <w:bookmarkStart w:id="8" w:name="_Toc353750962"/>
+        <w:pStyle w:val="Heading2"/>
+      </w:pPr>
+      <w:bookmarkStart w:id="7" w:name="_Toc319340146"/>
+      <w:bookmarkStart w:id="8" w:name="_Toc323118143"/>
+      <w:bookmarkStart w:id="9" w:name="_Toc353750962"/>
       <w:r>
         <w:t xml:space="preserve">Papéis e </w:t>
       </w:r>
@@ -1388,9 +1583,9 @@
       <w:r>
         <w:t>o Projeto</w:t>
       </w:r>
-      <w:bookmarkEnd w:id="6"/>
       <w:bookmarkEnd w:id="7"/>
       <w:bookmarkEnd w:id="8"/>
+      <w:bookmarkEnd w:id="9"/>
     </w:p>
     <w:p>
       <w:pPr>
@@ -1505,10 +1700,10 @@
         <w:tblLook w:val="01E0" w:firstRow="1" w:lastRow="1" w:firstColumn="1" w:lastColumn="1" w:noHBand="0" w:noVBand="0"/>
       </w:tblPr>
       <w:tblGrid>
-        <w:gridCol w:w="1476"/>
-        <w:gridCol w:w="3118"/>
-        <w:gridCol w:w="2239"/>
-        <w:gridCol w:w="2183"/>
+        <w:gridCol w:w="1509"/>
+        <w:gridCol w:w="3199"/>
+        <w:gridCol w:w="2288"/>
+        <w:gridCol w:w="2246"/>
       </w:tblGrid>
       <w:tr>
         <w:trPr>
@@ -1578,8 +1773,16 @@
               <w:rPr>
                 <w:rFonts w:cs="Arial"/>
               </w:rPr>
-              <w:t>Gestor de Projecto</w:t>
+              <w:t xml:space="preserve">Gestor de </w:t>
             </w:r>
+            <w:proofErr w:type="spellStart"/>
+            <w:r>
+              <w:rPr>
+                <w:rFonts w:cs="Arial"/>
+              </w:rPr>
+              <w:t>Projecto</w:t>
+            </w:r>
+            <w:proofErr w:type="spellEnd"/>
           </w:p>
         </w:tc>
         <w:tc>
@@ -2021,14 +2224,11 @@
       </w:tr>
     </w:tbl>
     <w:p/>
-    <w:p>
-      <w:bookmarkStart w:id="9" w:name="_GoBack"/>
-      <w:bookmarkEnd w:id="9"/>
-    </w:p>
+    <w:p/>
     <w:p/>
     <w:p>
       <w:pPr>
-        <w:pStyle w:val="Cabealho1"/>
+        <w:pStyle w:val="Heading1"/>
       </w:pPr>
       <w:bookmarkStart w:id="10" w:name="_Toc353750964"/>
       <w:r>
@@ -2079,26 +2279,30 @@
         </w:rPr>
         <w:t xml:space="preserve">Saiba mais em </w:t>
       </w:r>
-      <w:hyperlink r:id="rId16" w:tooltip="Estimar os custos" w:history="1">
+      <w:hyperlink r:id="rId17" w:tooltip="Estimar os custos" w:history="1">
         <w:r>
           <w:rPr>
-            <w:rStyle w:val="Hiperligao"/>
+            <w:rStyle w:val="Hyperlink"/>
           </w:rPr>
           <w:t>Estimar os custos</w:t>
         </w:r>
       </w:hyperlink>
+      <w:proofErr w:type="gramStart"/>
       <w:r>
         <w:rPr>
           <w:szCs w:val="16"/>
         </w:rPr>
         <w:t>]</w:t>
       </w:r>
+      <w:proofErr w:type="gramEnd"/>
     </w:p>
     <w:p>
       <w:pPr>
         <w:pStyle w:val="Comments"/>
       </w:pPr>
-      <w:r>
+      <w:proofErr w:type="gramStart"/>
+      <w:r>
+        <w:lastRenderedPageBreak/>
         <w:t>[Exemplo:</w:t>
       </w:r>
     </w:p>
@@ -2106,6 +2310,7 @@
       <w:pPr>
         <w:pStyle w:val="Comments"/>
       </w:pPr>
+      <w:proofErr w:type="gramEnd"/>
       <w:r>
         <w:t xml:space="preserve">O processo é feito de forma integrada com as demais áreas de conhecimento e gradual conforme necessidade de detalhamento de cada uma das entregas do projeto representadas na EAP do projeto. </w:t>
       </w:r>
@@ -2115,7 +2320,6 @@
         <w:pStyle w:val="Comments"/>
       </w:pPr>
       <w:r>
-        <w:lastRenderedPageBreak/>
         <w:t>Abaixo o passo a passo com os processos essenciais para estimar os custos envolvendo as outras áreas de conhecimento:</w:t>
       </w:r>
     </w:p>
@@ -2127,13 +2331,21 @@
           <w:numId w:val="2"/>
         </w:numPr>
       </w:pPr>
-      <w:hyperlink r:id="rId17" w:tooltip="Coletar os requisitos" w:history="1">
+      <w:hyperlink r:id="rId18" w:tooltip="Coletar os requisitos" w:history="1">
         <w:r>
           <w:rPr>
-            <w:rStyle w:val="Hiperligao"/>
+            <w:rStyle w:val="Hyperlink"/>
           </w:rPr>
-          <w:t>Coletar os requisitos (5.2-PMBOK):</w:t>
+          <w:t>Coletar os requisitos (5.2-PMBOK</w:t>
         </w:r>
+        <w:proofErr w:type="gramStart"/>
+        <w:r>
+          <w:rPr>
+            <w:rStyle w:val="Hyperlink"/>
+          </w:rPr>
+          <w:t>):</w:t>
+        </w:r>
+        <w:proofErr w:type="gramEnd"/>
       </w:hyperlink>
       <w:r>
         <w:t xml:space="preserve"> Definir e documentar as necessidades das partes interessadas para alcançar os objetivos do projeto.</w:t>
@@ -2147,13 +2359,21 @@
           <w:numId w:val="2"/>
         </w:numPr>
       </w:pPr>
-      <w:hyperlink r:id="rId18" w:tooltip="Definir o escopo" w:history="1">
+      <w:hyperlink r:id="rId19" w:tooltip="Definir o escopo" w:history="1">
         <w:r>
           <w:rPr>
-            <w:rStyle w:val="Hiperligao"/>
+            <w:rStyle w:val="Hyperlink"/>
           </w:rPr>
-          <w:t>Definir o escopo (5.3-PMBOK):</w:t>
+          <w:t>Definir o escopo (5.3-PMBOK</w:t>
         </w:r>
+        <w:proofErr w:type="gramStart"/>
+        <w:r>
+          <w:rPr>
+            <w:rStyle w:val="Hyperlink"/>
+          </w:rPr>
+          <w:t>):</w:t>
+        </w:r>
+        <w:proofErr w:type="gramEnd"/>
       </w:hyperlink>
       <w:r>
         <w:t xml:space="preserve"> Desenvolver uma declaração do escopo detalhada do projeto como base para futuras decisões do projeto.</w:t>
@@ -2167,13 +2387,21 @@
           <w:numId w:val="2"/>
         </w:numPr>
       </w:pPr>
-      <w:hyperlink r:id="rId19" w:tooltip="Criar a EAP" w:history="1">
+      <w:hyperlink r:id="rId20" w:tooltip="Criar a EAP" w:history="1">
         <w:r>
           <w:rPr>
-            <w:rStyle w:val="Hiperligao"/>
+            <w:rStyle w:val="Hyperlink"/>
           </w:rPr>
-          <w:t>Criar a EAP (5.4-PMBOK):</w:t>
+          <w:t>Criar a EAP (5.4-PMBOK</w:t>
         </w:r>
+        <w:proofErr w:type="gramStart"/>
+        <w:r>
+          <w:rPr>
+            <w:rStyle w:val="Hyperlink"/>
+          </w:rPr>
+          <w:t>):</w:t>
+        </w:r>
+        <w:proofErr w:type="gramEnd"/>
       </w:hyperlink>
       <w:r>
         <w:t xml:space="preserve"> Subdividir as principais entregas do projeto e do trabalho do projeto em componentes menores e mais facilmente gerenciáveis.</w:t>
@@ -2187,13 +2415,21 @@
           <w:numId w:val="2"/>
         </w:numPr>
       </w:pPr>
-      <w:hyperlink r:id="rId20" w:tooltip="Definir as atividades" w:history="1">
+      <w:hyperlink r:id="rId21" w:tooltip="Definir as atividades" w:history="1">
         <w:r>
           <w:rPr>
-            <w:rStyle w:val="Hiperligao"/>
+            <w:rStyle w:val="Hyperlink"/>
           </w:rPr>
-          <w:t>Definir as Atividades (6.2-PMBOK):</w:t>
+          <w:t>Definir as Atividades (6.2-PMBOK</w:t>
         </w:r>
+        <w:proofErr w:type="gramStart"/>
+        <w:r>
+          <w:rPr>
+            <w:rStyle w:val="Hyperlink"/>
+          </w:rPr>
+          <w:t>):</w:t>
+        </w:r>
+        <w:proofErr w:type="gramEnd"/>
       </w:hyperlink>
       <w:r>
         <w:t xml:space="preserve"> Identifica as atividades específicas que precisam ser realizadas para produzir as várias entregas do projeto.</w:t>
@@ -2207,13 +2443,21 @@
           <w:numId w:val="2"/>
         </w:numPr>
       </w:pPr>
-      <w:hyperlink r:id="rId21" w:tooltip="Sequenciar as atividades" w:history="1">
+      <w:hyperlink r:id="rId22" w:tooltip="Sequenciar as atividades" w:history="1">
         <w:r>
           <w:rPr>
-            <w:rStyle w:val="Hiperligao"/>
+            <w:rStyle w:val="Hyperlink"/>
           </w:rPr>
-          <w:t>Sequenciar as Atividades (6.3-PMBOK):</w:t>
+          <w:t>Sequenciar as Atividades (6.3-PMBOK</w:t>
         </w:r>
+        <w:proofErr w:type="gramStart"/>
+        <w:r>
+          <w:rPr>
+            <w:rStyle w:val="Hyperlink"/>
+          </w:rPr>
+          <w:t>):</w:t>
+        </w:r>
+        <w:proofErr w:type="gramEnd"/>
       </w:hyperlink>
       <w:r>
         <w:t xml:space="preserve"> Identifica e documenta as dependências entre as atividades do cronograma.</w:t>
@@ -2227,10 +2471,10 @@
           <w:numId w:val="2"/>
         </w:numPr>
       </w:pPr>
-      <w:hyperlink r:id="rId22" w:tooltip="Estimar os recursos das atividades" w:history="1">
+      <w:hyperlink r:id="rId23" w:tooltip="Estimar os recursos das atividades" w:history="1">
         <w:r>
           <w:rPr>
-            <w:rStyle w:val="Hiperligao"/>
+            <w:rStyle w:val="Hyperlink"/>
           </w:rPr>
           <w:t>Estimar os recursos das atividades (6.4-PMBOK)</w:t>
         </w:r>
@@ -2238,13 +2482,21 @@
       <w:r>
         <w:t xml:space="preserve"> e </w:t>
       </w:r>
-      <w:hyperlink r:id="rId23" w:tooltip="Estimar as durações das atividades" w:history="1">
+      <w:hyperlink r:id="rId24" w:tooltip="Estimar as durações das atividades" w:history="1">
         <w:r>
           <w:rPr>
-            <w:rStyle w:val="Hiperligao"/>
+            <w:rStyle w:val="Hyperlink"/>
           </w:rPr>
-          <w:t>Estimar as durações das atividades (6.5-PMBOK):</w:t>
+          <w:t>Estimar as durações das atividades (6.5-PMBOK</w:t>
         </w:r>
+        <w:proofErr w:type="gramStart"/>
+        <w:r>
+          <w:rPr>
+            <w:rStyle w:val="Hyperlink"/>
+          </w:rPr>
+          <w:t>):</w:t>
+        </w:r>
+        <w:proofErr w:type="gramEnd"/>
       </w:hyperlink>
       <w:r>
         <w:t xml:space="preserve"> Estima o tipo e as quantidades de recursos necessários para realizar cada atividade do cronograma.</w:t>
@@ -2258,10 +2510,10 @@
           <w:numId w:val="2"/>
         </w:numPr>
       </w:pPr>
-      <w:hyperlink r:id="rId24" w:tooltip="Desenvolver o Cronograma" w:history="1">
+      <w:hyperlink r:id="rId25" w:tooltip="Desenvolver o Cronograma" w:history="1">
         <w:r>
           <w:rPr>
-            <w:rStyle w:val="Hiperligao"/>
+            <w:rStyle w:val="Hyperlink"/>
           </w:rPr>
           <w:t>Desenvolver o Cronograma (6.6-PMBOK)</w:t>
         </w:r>
@@ -2278,10 +2530,10 @@
           <w:numId w:val="2"/>
         </w:numPr>
       </w:pPr>
-      <w:hyperlink r:id="rId25" w:tooltip="Estimar os custos" w:history="1">
+      <w:hyperlink r:id="rId26" w:tooltip="Estimar os custos" w:history="1">
         <w:r>
           <w:rPr>
-            <w:rStyle w:val="Hiperligao"/>
+            <w:rStyle w:val="Hyperlink"/>
           </w:rPr>
           <w:t>Estimar os custos (7.2-PMBOK)</w:t>
         </w:r>
@@ -2312,22 +2564,22 @@
       <w:r>
         <w:t xml:space="preserve">a soma das </w:t>
       </w:r>
-      <w:hyperlink r:id="rId26" w:tooltip="Estimativas de custos das atividades" w:history="1">
+      <w:hyperlink r:id="rId27" w:tooltip="Estimativas de custos das atividades" w:history="1">
         <w:r>
           <w:rPr>
-            <w:rStyle w:val="Hiperligao"/>
+            <w:rStyle w:val="Hyperlink"/>
           </w:rPr>
           <w:t>Estimativas de custos d</w:t>
         </w:r>
         <w:r>
           <w:rPr>
-            <w:rStyle w:val="Hiperligao"/>
+            <w:rStyle w:val="Hyperlink"/>
           </w:rPr>
           <w:t>e cada</w:t>
         </w:r>
         <w:r>
           <w:rPr>
-            <w:rStyle w:val="Hiperligao"/>
+            <w:rStyle w:val="Hyperlink"/>
           </w:rPr>
           <w:t xml:space="preserve"> atividade</w:t>
         </w:r>
@@ -2347,28 +2599,28 @@
       <w:r>
         <w:t xml:space="preserve">s </w:t>
       </w:r>
-      <w:hyperlink r:id="rId27" w:tooltip="Bases das estimativas" w:history="1">
+      <w:hyperlink r:id="rId28" w:tooltip="Bases das estimativas" w:history="1">
         <w:r>
           <w:rPr>
-            <w:rStyle w:val="Hiperligao"/>
+            <w:rStyle w:val="Hyperlink"/>
           </w:rPr>
           <w:t xml:space="preserve">Bases </w:t>
         </w:r>
         <w:r>
           <w:rPr>
-            <w:rStyle w:val="Hiperligao"/>
+            <w:rStyle w:val="Hyperlink"/>
           </w:rPr>
           <w:t xml:space="preserve">usadas para </w:t>
         </w:r>
         <w:r>
           <w:rPr>
-            <w:rStyle w:val="Hiperligao"/>
+            <w:rStyle w:val="Hyperlink"/>
           </w:rPr>
           <w:t>estima</w:t>
         </w:r>
         <w:r>
           <w:rPr>
-            <w:rStyle w:val="Hiperligao"/>
+            <w:rStyle w:val="Hyperlink"/>
           </w:rPr>
           <w:t>r</w:t>
         </w:r>
@@ -2384,15 +2636,17 @@
       <w:pPr>
         <w:pStyle w:val="Comments"/>
       </w:pPr>
+      <w:proofErr w:type="gramStart"/>
       <w:r>
         <w:t>]</w:t>
       </w:r>
+      <w:proofErr w:type="gramEnd"/>
     </w:p>
     <w:p/>
     <w:p/>
     <w:p>
       <w:pPr>
-        <w:pStyle w:val="Cabealho1"/>
+        <w:pStyle w:val="Heading1"/>
       </w:pPr>
       <w:bookmarkStart w:id="11" w:name="_Toc353750965"/>
       <w:r>
@@ -2425,25 +2679,28 @@
         </w:rPr>
         <w:t xml:space="preserve">Saiba mais em </w:t>
       </w:r>
-      <w:hyperlink r:id="rId28" w:tooltip="Determinar o orçamento" w:history="1">
+      <w:hyperlink r:id="rId29" w:tooltip="Determinar o orçamento" w:history="1">
         <w:r>
           <w:rPr>
-            <w:rStyle w:val="Hiperligao"/>
+            <w:rStyle w:val="Hyperlink"/>
           </w:rPr>
           <w:t>Determinar o orçamento</w:t>
         </w:r>
       </w:hyperlink>
+      <w:proofErr w:type="gramStart"/>
       <w:r>
         <w:rPr>
           <w:szCs w:val="16"/>
         </w:rPr>
         <w:t>]</w:t>
       </w:r>
+      <w:proofErr w:type="gramEnd"/>
     </w:p>
     <w:p>
       <w:pPr>
         <w:pStyle w:val="Comments"/>
       </w:pPr>
+      <w:proofErr w:type="gramStart"/>
       <w:r>
         <w:t>[Exemplo:</w:t>
       </w:r>
@@ -2452,6 +2709,7 @@
       <w:pPr>
         <w:pStyle w:val="Comments"/>
       </w:pPr>
+      <w:proofErr w:type="gramEnd"/>
       <w:r>
         <w:t xml:space="preserve">O orçamento é determinado com a somatória dos custos de cada atividade do projeto através da visão PMO-Custos do cronograma. O orçamento total está na primeira linha </w:t>
       </w:r>
@@ -2469,10 +2727,10 @@
       <w:r>
         <w:t xml:space="preserve">No final do processo é salvo a </w:t>
       </w:r>
-      <w:hyperlink r:id="rId29" w:tooltip="Linha de base dos custos" w:history="1">
+      <w:hyperlink r:id="rId30" w:tooltip="Linha de base dos custos" w:history="1">
         <w:r>
           <w:rPr>
-            <w:rStyle w:val="Hiperligao"/>
+            <w:rStyle w:val="Hyperlink"/>
           </w:rPr>
           <w:t>Linha de base dos custos</w:t>
         </w:r>
@@ -2480,10 +2738,10 @@
       <w:r>
         <w:t xml:space="preserve"> e documentado os </w:t>
       </w:r>
-      <w:hyperlink r:id="rId30" w:tooltip="Requisitos de recursos financeiros do projeto" w:history="1">
+      <w:hyperlink r:id="rId31" w:tooltip="Requisitos de recursos financeiros do projeto" w:history="1">
         <w:r>
           <w:rPr>
-            <w:rStyle w:val="Hiperligao"/>
+            <w:rStyle w:val="Hyperlink"/>
           </w:rPr>
           <w:t>Requisitos de recursos financeiros do projeto</w:t>
         </w:r>
@@ -2496,14 +2754,16 @@
       <w:pPr>
         <w:pStyle w:val="Comments"/>
       </w:pPr>
+      <w:proofErr w:type="gramStart"/>
       <w:r>
         <w:t>]</w:t>
       </w:r>
+      <w:proofErr w:type="gramEnd"/>
     </w:p>
     <w:p/>
     <w:p>
       <w:pPr>
-        <w:pStyle w:val="Cabealho1"/>
+        <w:pStyle w:val="Heading1"/>
       </w:pPr>
       <w:bookmarkStart w:id="12" w:name="_Toc353750966"/>
       <w:r>
@@ -2557,25 +2817,28 @@
         </w:rPr>
         <w:t xml:space="preserve">Saiba mais em </w:t>
       </w:r>
-      <w:hyperlink r:id="rId31" w:tooltip="Controlar os custos" w:history="1">
+      <w:hyperlink r:id="rId32" w:tooltip="Controlar os custos" w:history="1">
         <w:r>
           <w:rPr>
-            <w:rStyle w:val="Hiperligao"/>
+            <w:rStyle w:val="Hyperlink"/>
           </w:rPr>
           <w:t>Controlar os custos</w:t>
         </w:r>
       </w:hyperlink>
+      <w:proofErr w:type="gramStart"/>
       <w:r>
         <w:rPr>
           <w:szCs w:val="16"/>
         </w:rPr>
         <w:t>]</w:t>
       </w:r>
+      <w:proofErr w:type="gramEnd"/>
     </w:p>
     <w:p>
       <w:pPr>
         <w:pStyle w:val="Comments"/>
       </w:pPr>
+      <w:proofErr w:type="gramStart"/>
       <w:r>
         <w:t>[Exemplo:</w:t>
       </w:r>
@@ -2584,16 +2847,17 @@
       <w:pPr>
         <w:pStyle w:val="Comments"/>
       </w:pPr>
+      <w:proofErr w:type="gramEnd"/>
       <w:r>
         <w:t>Os custos e o prazo serão monitorados a</w:t>
       </w:r>
       <w:r>
         <w:t xml:space="preserve">través do </w:t>
       </w:r>
-      <w:hyperlink r:id="rId32" w:tooltip="Gerenciamento do valor agregado" w:history="1">
+      <w:hyperlink r:id="rId33" w:tooltip="Gerenciamento do valor agregado" w:history="1">
         <w:r>
           <w:rPr>
-            <w:rStyle w:val="Hiperligao"/>
+            <w:rStyle w:val="Hyperlink"/>
           </w:rPr>
           <w:t>Gerenciamento do valor agregado</w:t>
         </w:r>
@@ -3048,16 +3312,26 @@
         <w:pStyle w:val="Comments"/>
       </w:pPr>
       <w:r>
-        <w:t>A comunicação dos indicadores será feita através do Status Report Semanal no tópico Sumário Executivo.</w:t>
+        <w:t xml:space="preserve">A comunicação dos indicadores será feita através do Status </w:t>
+      </w:r>
+      <w:proofErr w:type="spellStart"/>
+      <w:r>
+        <w:t>Report</w:t>
+      </w:r>
+      <w:proofErr w:type="spellEnd"/>
+      <w:r>
+        <w:t xml:space="preserve"> Semanal no tópico Sumário Executivo.</w:t>
       </w:r>
     </w:p>
     <w:p>
       <w:pPr>
         <w:pStyle w:val="Comments"/>
       </w:pPr>
+      <w:proofErr w:type="gramStart"/>
       <w:r>
         <w:t>]</w:t>
       </w:r>
+      <w:proofErr w:type="gramEnd"/>
     </w:p>
     <w:p/>
     <w:p/>
@@ -3242,9 +3516,19 @@
             <w:vAlign w:val="center"/>
           </w:tcPr>
           <w:p>
+            <w:proofErr w:type="spellStart"/>
             <w:r>
-              <w:t>Euclesia Cádia</w:t>
+              <w:t>Euclesia</w:t>
             </w:r>
+            <w:proofErr w:type="spellEnd"/>
+            <w:r>
+              <w:t xml:space="preserve"> </w:t>
+            </w:r>
+            <w:proofErr w:type="spellStart"/>
+            <w:r>
+              <w:t>Cádia</w:t>
+            </w:r>
+            <w:proofErr w:type="spellEnd"/>
           </w:p>
         </w:tc>
         <w:tc>
@@ -3259,8 +3543,8 @@
     <w:p/>
     <w:p/>
     <w:sectPr>
-      <w:headerReference w:type="default" r:id="rId33"/>
-      <w:footerReference w:type="default" r:id="rId34"/>
+      <w:headerReference w:type="default" r:id="rId34"/>
+      <w:footerReference w:type="default" r:id="rId35"/>
       <w:pgSz w:w="11906" w:h="16838"/>
       <w:pgMar w:top="1440" w:right="1440" w:bottom="1440" w:left="1440" w:header="708" w:footer="708" w:gutter="0"/>
       <w:cols w:space="708"/>
@@ -3271,7 +3555,7 @@
 </file>
 
 <file path=word/endnotes.xml><?xml version="1.0" encoding="utf-8"?>
-<w:endnotes xmlns:wpc="http://schemas.microsoft.com/office/word/2010/wordprocessingCanvas" xmlns:cx="http://schemas.microsoft.com/office/drawing/2014/chartex" xmlns:cx1="http://schemas.microsoft.com/office/drawing/2015/9/8/chartex" xmlns:mc="http://schemas.openxmlformats.org/markup-compatibility/2006" xmlns:o="urn:schemas-microsoft-com:office:office" xmlns:r="http://schemas.openxmlformats.org/officeDocument/2006/relationships" xmlns:m="http://schemas.openxmlformats.org/officeDocument/2006/math" xmlns:v="urn:schemas-microsoft-com:vml" xmlns:wp14="http://schemas.microsoft.com/office/word/2010/wordprocessingDrawing" xmlns:wp="http://schemas.openxmlformats.org/drawingml/2006/wordprocessingDrawing" xmlns:w10="urn:schemas-microsoft-com:office:word" xmlns:w="http://schemas.openxmlformats.org/wordprocessingml/2006/main" xmlns:w14="http://schemas.microsoft.com/office/word/2010/wordml" xmlns:w15="http://schemas.microsoft.com/office/word/2012/wordml" xmlns:w16se="http://schemas.microsoft.com/office/word/2015/wordml/symex" xmlns:wpg="http://schemas.microsoft.com/office/word/2010/wordprocessingGroup" xmlns:wpi="http://schemas.microsoft.com/office/word/2010/wordprocessingInk" xmlns:wne="http://schemas.microsoft.com/office/word/2006/wordml" xmlns:wps="http://schemas.microsoft.com/office/word/2010/wordprocessingShape" mc:Ignorable="w14 w15 w16se wp14">
+<w:endnotes xmlns:wpc="http://schemas.microsoft.com/office/word/2010/wordprocessingCanvas" xmlns:mc="http://schemas.openxmlformats.org/markup-compatibility/2006" xmlns:o="urn:schemas-microsoft-com:office:office" xmlns:r="http://schemas.openxmlformats.org/officeDocument/2006/relationships" xmlns:m="http://schemas.openxmlformats.org/officeDocument/2006/math" xmlns:v="urn:schemas-microsoft-com:vml" xmlns:wp14="http://schemas.microsoft.com/office/word/2010/wordprocessingDrawing" xmlns:wp="http://schemas.openxmlformats.org/drawingml/2006/wordprocessingDrawing" xmlns:w10="urn:schemas-microsoft-com:office:word" xmlns:w="http://schemas.openxmlformats.org/wordprocessingml/2006/main" xmlns:w14="http://schemas.microsoft.com/office/word/2010/wordml" xmlns:wpg="http://schemas.microsoft.com/office/word/2010/wordprocessingGroup" xmlns:wpi="http://schemas.microsoft.com/office/word/2010/wordprocessingInk" xmlns:wne="http://schemas.microsoft.com/office/word/2006/wordml" xmlns:wps="http://schemas.microsoft.com/office/word/2010/wordprocessingShape" mc:Ignorable="w14 wp14">
   <w:endnote w:type="separator" w:id="-1">
     <w:p>
       <w:r>
@@ -3290,7 +3574,7 @@
 </file>
 
 <file path=word/footer1.xml><?xml version="1.0" encoding="utf-8"?>
-<w:ftr xmlns:wpc="http://schemas.microsoft.com/office/word/2010/wordprocessingCanvas" xmlns:cx="http://schemas.microsoft.com/office/drawing/2014/chartex" xmlns:cx1="http://schemas.microsoft.com/office/drawing/2015/9/8/chartex" xmlns:mc="http://schemas.openxmlformats.org/markup-compatibility/2006" xmlns:o="urn:schemas-microsoft-com:office:office" xmlns:r="http://schemas.openxmlformats.org/officeDocument/2006/relationships" xmlns:m="http://schemas.openxmlformats.org/officeDocument/2006/math" xmlns:v="urn:schemas-microsoft-com:vml" xmlns:wp14="http://schemas.microsoft.com/office/word/2010/wordprocessingDrawing" xmlns:wp="http://schemas.openxmlformats.org/drawingml/2006/wordprocessingDrawing" xmlns:w10="urn:schemas-microsoft-com:office:word" xmlns:w="http://schemas.openxmlformats.org/wordprocessingml/2006/main" xmlns:w14="http://schemas.microsoft.com/office/word/2010/wordml" xmlns:w15="http://schemas.microsoft.com/office/word/2012/wordml" xmlns:w16se="http://schemas.microsoft.com/office/word/2015/wordml/symex" xmlns:wpg="http://schemas.microsoft.com/office/word/2010/wordprocessingGroup" xmlns:wpi="http://schemas.microsoft.com/office/word/2010/wordprocessingInk" xmlns:wne="http://schemas.microsoft.com/office/word/2006/wordml" xmlns:wps="http://schemas.microsoft.com/office/word/2010/wordprocessingShape" mc:Ignorable="w14 w15 w16se wp14">
+<w:ftr xmlns:wpc="http://schemas.microsoft.com/office/word/2010/wordprocessingCanvas" xmlns:mc="http://schemas.openxmlformats.org/markup-compatibility/2006" xmlns:o="urn:schemas-microsoft-com:office:office" xmlns:r="http://schemas.openxmlformats.org/officeDocument/2006/relationships" xmlns:m="http://schemas.openxmlformats.org/officeDocument/2006/math" xmlns:v="urn:schemas-microsoft-com:vml" xmlns:wp14="http://schemas.microsoft.com/office/word/2010/wordprocessingDrawing" xmlns:wp="http://schemas.openxmlformats.org/drawingml/2006/wordprocessingDrawing" xmlns:w10="urn:schemas-microsoft-com:office:word" xmlns:w="http://schemas.openxmlformats.org/wordprocessingml/2006/main" xmlns:w14="http://schemas.microsoft.com/office/word/2010/wordml" xmlns:wpg="http://schemas.microsoft.com/office/word/2010/wordprocessingGroup" xmlns:wpi="http://schemas.microsoft.com/office/word/2010/wordprocessingInk" xmlns:wne="http://schemas.microsoft.com/office/word/2006/wordml" xmlns:wps="http://schemas.microsoft.com/office/word/2010/wordprocessingShape" mc:Ignorable="w14 wp14">
   <w:tbl>
     <w:tblPr>
       <w:tblW w:w="9288" w:type="dxa"/>
@@ -3315,7 +3599,7 @@
         </w:tcPr>
         <w:p>
           <w:pPr>
-            <w:pStyle w:val="Rodap"/>
+            <w:pStyle w:val="Footer"/>
             <w:spacing w:before="120" w:after="120"/>
             <w:rPr>
               <w:color w:val="244061" w:themeColor="accent1" w:themeShade="80"/>
@@ -3346,12 +3630,14 @@
             </w:rPr>
             <w:t>Plano de gerenciamento dos custos.docx</w:t>
           </w:r>
+          <w:proofErr w:type="gramStart"/>
           <w:r>
             <w:rPr>
               <w:color w:val="244061" w:themeColor="accent1" w:themeShade="80"/>
             </w:rPr>
             <w:fldChar w:fldCharType="end"/>
           </w:r>
+          <w:proofErr w:type="gramEnd"/>
         </w:p>
       </w:tc>
       <w:tc>
@@ -3361,7 +3647,7 @@
         </w:tcPr>
         <w:p>
           <w:pPr>
-            <w:pStyle w:val="Rodap"/>
+            <w:pStyle w:val="Footer"/>
             <w:spacing w:before="120" w:after="120"/>
             <w:jc w:val="right"/>
             <w:rPr>
@@ -3397,7 +3683,7 @@
               <w:noProof/>
               <w:color w:val="244061" w:themeColor="accent1" w:themeShade="80"/>
             </w:rPr>
-            <w:t>2</w:t>
+            <w:t>1</w:t>
           </w:r>
           <w:r>
             <w:rPr>
@@ -3434,7 +3720,7 @@
               <w:noProof/>
               <w:color w:val="244061" w:themeColor="accent1" w:themeShade="80"/>
             </w:rPr>
-            <w:t>3</w:t>
+            <w:t>4</w:t>
           </w:r>
           <w:r>
             <w:rPr>
@@ -3472,7 +3758,7 @@
             </w:tcPr>
             <w:p>
               <w:pPr>
-                <w:pStyle w:val="Rodap"/>
+                <w:pStyle w:val="Footer"/>
                 <w:spacing w:before="120" w:after="120"/>
                 <w:rPr>
                   <w:color w:val="244061" w:themeColor="accent1" w:themeShade="80"/>
@@ -3495,35 +3781,27 @@
         </w:tcPr>
         <w:p>
           <w:pPr>
-            <w:pStyle w:val="Rodap"/>
+            <w:pStyle w:val="Footer"/>
             <w:spacing w:before="120" w:after="120"/>
             <w:jc w:val="right"/>
             <w:rPr>
               <w:color w:val="244061" w:themeColor="accent1" w:themeShade="80"/>
             </w:rPr>
           </w:pPr>
-          <w:hyperlink r:id="rId1" w:history="1">
-            <w:r>
-              <w:rPr>
-                <w:rStyle w:val="Hiperligao"/>
-              </w:rPr>
-              <w:t>http://escritoriodeprojetos.com.br</w:t>
-            </w:r>
-          </w:hyperlink>
         </w:p>
       </w:tc>
     </w:tr>
   </w:tbl>
   <w:p>
     <w:pPr>
-      <w:pStyle w:val="Rodap"/>
+      <w:pStyle w:val="Footer"/>
     </w:pPr>
   </w:p>
 </w:ftr>
 </file>
 
 <file path=word/footnotes.xml><?xml version="1.0" encoding="utf-8"?>
-<w:footnotes xmlns:wpc="http://schemas.microsoft.com/office/word/2010/wordprocessingCanvas" xmlns:cx="http://schemas.microsoft.com/office/drawing/2014/chartex" xmlns:cx1="http://schemas.microsoft.com/office/drawing/2015/9/8/chartex" xmlns:mc="http://schemas.openxmlformats.org/markup-compatibility/2006" xmlns:o="urn:schemas-microsoft-com:office:office" xmlns:r="http://schemas.openxmlformats.org/officeDocument/2006/relationships" xmlns:m="http://schemas.openxmlformats.org/officeDocument/2006/math" xmlns:v="urn:schemas-microsoft-com:vml" xmlns:wp14="http://schemas.microsoft.com/office/word/2010/wordprocessingDrawing" xmlns:wp="http://schemas.openxmlformats.org/drawingml/2006/wordprocessingDrawing" xmlns:w10="urn:schemas-microsoft-com:office:word" xmlns:w="http://schemas.openxmlformats.org/wordprocessingml/2006/main" xmlns:w14="http://schemas.microsoft.com/office/word/2010/wordml" xmlns:w15="http://schemas.microsoft.com/office/word/2012/wordml" xmlns:w16se="http://schemas.microsoft.com/office/word/2015/wordml/symex" xmlns:wpg="http://schemas.microsoft.com/office/word/2010/wordprocessingGroup" xmlns:wpi="http://schemas.microsoft.com/office/word/2010/wordprocessingInk" xmlns:wne="http://schemas.microsoft.com/office/word/2006/wordml" xmlns:wps="http://schemas.microsoft.com/office/word/2010/wordprocessingShape" mc:Ignorable="w14 w15 w16se wp14">
+<w:footnotes xmlns:wpc="http://schemas.microsoft.com/office/word/2010/wordprocessingCanvas" xmlns:mc="http://schemas.openxmlformats.org/markup-compatibility/2006" xmlns:o="urn:schemas-microsoft-com:office:office" xmlns:r="http://schemas.openxmlformats.org/officeDocument/2006/relationships" xmlns:m="http://schemas.openxmlformats.org/officeDocument/2006/math" xmlns:v="urn:schemas-microsoft-com:vml" xmlns:wp14="http://schemas.microsoft.com/office/word/2010/wordprocessingDrawing" xmlns:wp="http://schemas.openxmlformats.org/drawingml/2006/wordprocessingDrawing" xmlns:w10="urn:schemas-microsoft-com:office:word" xmlns:w="http://schemas.openxmlformats.org/wordprocessingml/2006/main" xmlns:w14="http://schemas.microsoft.com/office/word/2010/wordml" xmlns:wpg="http://schemas.microsoft.com/office/word/2010/wordprocessingGroup" xmlns:wpi="http://schemas.microsoft.com/office/word/2010/wordprocessingInk" xmlns:wne="http://schemas.microsoft.com/office/word/2006/wordml" xmlns:wps="http://schemas.microsoft.com/office/word/2010/wordprocessingShape" mc:Ignorable="w14 wp14">
   <w:footnote w:type="separator" w:id="-1">
     <w:p>
       <w:r>
@@ -3542,10 +3820,10 @@
 </file>
 
 <file path=word/header1.xml><?xml version="1.0" encoding="utf-8"?>
-<w:hdr xmlns:wpc="http://schemas.microsoft.com/office/word/2010/wordprocessingCanvas" xmlns:cx="http://schemas.microsoft.com/office/drawing/2014/chartex" xmlns:cx1="http://schemas.microsoft.com/office/drawing/2015/9/8/chartex" xmlns:mc="http://schemas.openxmlformats.org/markup-compatibility/2006" xmlns:o="urn:schemas-microsoft-com:office:office" xmlns:r="http://schemas.openxmlformats.org/officeDocument/2006/relationships" xmlns:m="http://schemas.openxmlformats.org/officeDocument/2006/math" xmlns:v="urn:schemas-microsoft-com:vml" xmlns:wp14="http://schemas.microsoft.com/office/word/2010/wordprocessingDrawing" xmlns:wp="http://schemas.openxmlformats.org/drawingml/2006/wordprocessingDrawing" xmlns:w10="urn:schemas-microsoft-com:office:word" xmlns:w="http://schemas.openxmlformats.org/wordprocessingml/2006/main" xmlns:w14="http://schemas.microsoft.com/office/word/2010/wordml" xmlns:w15="http://schemas.microsoft.com/office/word/2012/wordml" xmlns:w16se="http://schemas.microsoft.com/office/word/2015/wordml/symex" xmlns:wpg="http://schemas.microsoft.com/office/word/2010/wordprocessingGroup" xmlns:wpi="http://schemas.microsoft.com/office/word/2010/wordprocessingInk" xmlns:wne="http://schemas.microsoft.com/office/word/2006/wordml" xmlns:wps="http://schemas.microsoft.com/office/word/2010/wordprocessingShape" mc:Ignorable="w14 w15 w16se wp14">
+<w:hdr xmlns:wpc="http://schemas.microsoft.com/office/word/2010/wordprocessingCanvas" xmlns:mc="http://schemas.openxmlformats.org/markup-compatibility/2006" xmlns:o="urn:schemas-microsoft-com:office:office" xmlns:r="http://schemas.openxmlformats.org/officeDocument/2006/relationships" xmlns:m="http://schemas.openxmlformats.org/officeDocument/2006/math" xmlns:v="urn:schemas-microsoft-com:vml" xmlns:wp14="http://schemas.microsoft.com/office/word/2010/wordprocessingDrawing" xmlns:wp="http://schemas.openxmlformats.org/drawingml/2006/wordprocessingDrawing" xmlns:w10="urn:schemas-microsoft-com:office:word" xmlns:w="http://schemas.openxmlformats.org/wordprocessingml/2006/main" xmlns:w14="http://schemas.microsoft.com/office/word/2010/wordml" xmlns:wpg="http://schemas.microsoft.com/office/word/2010/wordprocessingGroup" xmlns:wpi="http://schemas.microsoft.com/office/word/2010/wordprocessingInk" xmlns:wne="http://schemas.microsoft.com/office/word/2006/wordml" xmlns:wps="http://schemas.microsoft.com/office/word/2010/wordprocessingShape" mc:Ignorable="w14 wp14">
   <w:tbl>
     <w:tblPr>
-      <w:tblStyle w:val="Tabelacomgrelha"/>
+      <w:tblStyle w:val="TableGrid"/>
       <w:tblW w:w="8448" w:type="dxa"/>
       <w:jc w:val="center"/>
       <w:tblLayout w:type="fixed"/>
@@ -3620,7 +3898,7 @@
           <w:r>
             <w:rPr>
               <w:noProof/>
-              <w:lang w:val="en-US" w:eastAsia="en-US"/>
+              <w:lang w:val="pt-PT" w:eastAsia="pt-PT"/>
             </w:rPr>
             <w:drawing>
               <wp:inline distT="0" distB="0" distL="0" distR="0" wp14:anchorId="7887A5C1" wp14:editId="06EECBB6">
@@ -3681,7 +3959,7 @@
         </w:tcPr>
         <w:p>
           <w:pPr>
-            <w:pStyle w:val="Cabealho"/>
+            <w:pStyle w:val="Header"/>
             <w:rPr>
               <w:sz w:val="22"/>
             </w:rPr>
@@ -3698,12 +3976,14 @@
           <w:r>
             <w:fldChar w:fldCharType="separate"/>
           </w:r>
+          <w:proofErr w:type="spellStart"/>
           <w:r>
             <w:rPr>
               <w:sz w:val="22"/>
             </w:rPr>
             <w:t>Sige</w:t>
           </w:r>
+          <w:proofErr w:type="spellEnd"/>
           <w:r>
             <w:fldChar w:fldCharType="end"/>
           </w:r>
@@ -3717,7 +3997,7 @@
         </w:tcPr>
         <w:p>
           <w:pPr>
-            <w:pStyle w:val="Cabealho"/>
+            <w:pStyle w:val="Header"/>
             <w:rPr>
               <w:b/>
             </w:rPr>
@@ -3728,15 +4008,15 @@
   </w:tbl>
   <w:p>
     <w:pPr>
-      <w:pStyle w:val="Cabealho"/>
+      <w:pStyle w:val="Header"/>
     </w:pPr>
   </w:p>
 </w:hdr>
 </file>
 
 <file path=word/numbering.xml><?xml version="1.0" encoding="utf-8"?>
-<w:numbering xmlns:wpc="http://schemas.microsoft.com/office/word/2010/wordprocessingCanvas" xmlns:cx="http://schemas.microsoft.com/office/drawing/2014/chartex" xmlns:cx1="http://schemas.microsoft.com/office/drawing/2015/9/8/chartex" xmlns:mc="http://schemas.openxmlformats.org/markup-compatibility/2006" xmlns:o="urn:schemas-microsoft-com:office:office" xmlns:r="http://schemas.openxmlformats.org/officeDocument/2006/relationships" xmlns:m="http://schemas.openxmlformats.org/officeDocument/2006/math" xmlns:v="urn:schemas-microsoft-com:vml" xmlns:wp14="http://schemas.microsoft.com/office/word/2010/wordprocessingDrawing" xmlns:wp="http://schemas.openxmlformats.org/drawingml/2006/wordprocessingDrawing" xmlns:w10="urn:schemas-microsoft-com:office:word" xmlns:w="http://schemas.openxmlformats.org/wordprocessingml/2006/main" xmlns:w14="http://schemas.microsoft.com/office/word/2010/wordml" xmlns:w15="http://schemas.microsoft.com/office/word/2012/wordml" xmlns:w16se="http://schemas.microsoft.com/office/word/2015/wordml/symex" xmlns:wpg="http://schemas.microsoft.com/office/word/2010/wordprocessingGroup" xmlns:wpi="http://schemas.microsoft.com/office/word/2010/wordprocessingInk" xmlns:wne="http://schemas.microsoft.com/office/word/2006/wordml" xmlns:wps="http://schemas.microsoft.com/office/word/2010/wordprocessingShape" mc:Ignorable="w14 w15 w16se wp14">
-  <w:abstractNum w:abstractNumId="0" w15:restartNumberingAfterBreak="0">
+<w:numbering xmlns:wpc="http://schemas.microsoft.com/office/word/2010/wordprocessingCanvas" xmlns:mc="http://schemas.openxmlformats.org/markup-compatibility/2006" xmlns:o="urn:schemas-microsoft-com:office:office" xmlns:r="http://schemas.openxmlformats.org/officeDocument/2006/relationships" xmlns:m="http://schemas.openxmlformats.org/officeDocument/2006/math" xmlns:v="urn:schemas-microsoft-com:vml" xmlns:wp14="http://schemas.microsoft.com/office/word/2010/wordprocessingDrawing" xmlns:wp="http://schemas.openxmlformats.org/drawingml/2006/wordprocessingDrawing" xmlns:w10="urn:schemas-microsoft-com:office:word" xmlns:w="http://schemas.openxmlformats.org/wordprocessingml/2006/main" xmlns:w14="http://schemas.microsoft.com/office/word/2010/wordml" xmlns:wpg="http://schemas.microsoft.com/office/word/2010/wordprocessingGroup" xmlns:wpi="http://schemas.microsoft.com/office/word/2010/wordprocessingInk" xmlns:wne="http://schemas.microsoft.com/office/word/2006/wordml" xmlns:wps="http://schemas.microsoft.com/office/word/2010/wordprocessingShape" mc:Ignorable="w14 wp14">
+  <w:abstractNum w:abstractNumId="0">
     <w:nsid w:val="0B612D17"/>
     <w:multiLevelType w:val="multilevel"/>
     <w:tmpl w:val="0F8A67B0"/>
@@ -3885,14 +4165,14 @@
       </w:rPr>
     </w:lvl>
   </w:abstractNum>
-  <w:abstractNum w:abstractNumId="1" w15:restartNumberingAfterBreak="0">
+  <w:abstractNum w:abstractNumId="1">
     <w:nsid w:val="0BE32EF1"/>
     <w:multiLevelType w:val="multilevel"/>
     <w:tmpl w:val="04160025"/>
     <w:lvl w:ilvl="0">
       <w:start w:val="1"/>
       <w:numFmt w:val="decimal"/>
-      <w:pStyle w:val="Cabealho1"/>
+      <w:pStyle w:val="Heading1"/>
       <w:lvlText w:val="%1"/>
       <w:lvlJc w:val="left"/>
       <w:pPr>
@@ -3902,7 +4182,7 @@
     <w:lvl w:ilvl="1">
       <w:start w:val="1"/>
       <w:numFmt w:val="decimal"/>
-      <w:pStyle w:val="Cabealho2"/>
+      <w:pStyle w:val="Heading2"/>
       <w:lvlText w:val="%1.%2"/>
       <w:lvlJc w:val="left"/>
       <w:pPr>
@@ -3912,7 +4192,7 @@
     <w:lvl w:ilvl="2">
       <w:start w:val="1"/>
       <w:numFmt w:val="decimal"/>
-      <w:pStyle w:val="Cabealho3"/>
+      <w:pStyle w:val="Heading3"/>
       <w:lvlText w:val="%1.%2.%3"/>
       <w:lvlJc w:val="left"/>
       <w:pPr>
@@ -3922,7 +4202,7 @@
     <w:lvl w:ilvl="3">
       <w:start w:val="1"/>
       <w:numFmt w:val="decimal"/>
-      <w:pStyle w:val="Cabealho4"/>
+      <w:pStyle w:val="Heading4"/>
       <w:lvlText w:val="%1.%2.%3.%4"/>
       <w:lvlJc w:val="left"/>
       <w:pPr>
@@ -3932,7 +4212,7 @@
     <w:lvl w:ilvl="4">
       <w:start w:val="1"/>
       <w:numFmt w:val="decimal"/>
-      <w:pStyle w:val="Cabealho5"/>
+      <w:pStyle w:val="Heading5"/>
       <w:lvlText w:val="%1.%2.%3.%4.%5"/>
       <w:lvlJc w:val="left"/>
       <w:pPr>
@@ -3942,7 +4222,7 @@
     <w:lvl w:ilvl="5">
       <w:start w:val="1"/>
       <w:numFmt w:val="decimal"/>
-      <w:pStyle w:val="Cabealho6"/>
+      <w:pStyle w:val="Heading6"/>
       <w:lvlText w:val="%1.%2.%3.%4.%5.%6"/>
       <w:lvlJc w:val="left"/>
       <w:pPr>
@@ -3952,7 +4232,7 @@
     <w:lvl w:ilvl="6">
       <w:start w:val="1"/>
       <w:numFmt w:val="decimal"/>
-      <w:pStyle w:val="Cabealho7"/>
+      <w:pStyle w:val="Heading7"/>
       <w:lvlText w:val="%1.%2.%3.%4.%5.%6.%7"/>
       <w:lvlJc w:val="left"/>
       <w:pPr>
@@ -3962,7 +4242,7 @@
     <w:lvl w:ilvl="7">
       <w:start w:val="1"/>
       <w:numFmt w:val="decimal"/>
-      <w:pStyle w:val="Cabealho8"/>
+      <w:pStyle w:val="Heading8"/>
       <w:lvlText w:val="%1.%2.%3.%4.%5.%6.%7.%8"/>
       <w:lvlJc w:val="left"/>
       <w:pPr>
@@ -3972,7 +4252,7 @@
     <w:lvl w:ilvl="8">
       <w:start w:val="1"/>
       <w:numFmt w:val="decimal"/>
-      <w:pStyle w:val="Cabealho9"/>
+      <w:pStyle w:val="Heading9"/>
       <w:lvlText w:val="%1.%2.%3.%4.%5.%6.%7.%8.%9"/>
       <w:lvlJc w:val="left"/>
       <w:pPr>
@@ -3980,7 +4260,7 @@
       </w:pPr>
     </w:lvl>
   </w:abstractNum>
-  <w:abstractNum w:abstractNumId="2" w15:restartNumberingAfterBreak="0">
+  <w:abstractNum w:abstractNumId="2">
     <w:nsid w:val="49032F08"/>
     <w:multiLevelType w:val="multilevel"/>
     <w:tmpl w:val="1180C886"/>
@@ -4129,7 +4409,7 @@
       </w:rPr>
     </w:lvl>
   </w:abstractNum>
-  <w:abstractNum w:abstractNumId="3" w15:restartNumberingAfterBreak="0">
+  <w:abstractNum w:abstractNumId="3">
     <w:nsid w:val="4CD011B6"/>
     <w:multiLevelType w:val="hybridMultilevel"/>
     <w:tmpl w:val="4C364690"/>
@@ -4242,7 +4522,7 @@
       </w:rPr>
     </w:lvl>
   </w:abstractNum>
-  <w:abstractNum w:abstractNumId="4" w15:restartNumberingAfterBreak="0">
+  <w:abstractNum w:abstractNumId="4">
     <w:nsid w:val="524145C7"/>
     <w:multiLevelType w:val="multilevel"/>
     <w:tmpl w:val="5C661096"/>
@@ -4391,7 +4671,7 @@
       </w:rPr>
     </w:lvl>
   </w:abstractNum>
-  <w:abstractNum w:abstractNumId="5" w15:restartNumberingAfterBreak="0">
+  <w:abstractNum w:abstractNumId="5">
     <w:nsid w:val="5DE023C6"/>
     <w:multiLevelType w:val="multilevel"/>
     <w:tmpl w:val="280808F2"/>
@@ -4540,7 +4820,7 @@
       </w:rPr>
     </w:lvl>
   </w:abstractNum>
-  <w:abstractNum w:abstractNumId="6" w15:restartNumberingAfterBreak="0">
+  <w:abstractNum w:abstractNumId="6">
     <w:nsid w:val="5F020E80"/>
     <w:multiLevelType w:val="multilevel"/>
     <w:tmpl w:val="DA0203E0"/>
@@ -4689,7 +4969,7 @@
       </w:rPr>
     </w:lvl>
   </w:abstractNum>
-  <w:abstractNum w:abstractNumId="7" w15:restartNumberingAfterBreak="0">
+  <w:abstractNum w:abstractNumId="7">
     <w:nsid w:val="6F915017"/>
     <w:multiLevelType w:val="multilevel"/>
     <w:tmpl w:val="8438BD02"/>
@@ -4838,7 +5118,7 @@
       </w:rPr>
     </w:lvl>
   </w:abstractNum>
-  <w:abstractNum w:abstractNumId="8" w15:restartNumberingAfterBreak="0">
+  <w:abstractNum w:abstractNumId="8">
     <w:nsid w:val="7372281D"/>
     <w:multiLevelType w:val="hybridMultilevel"/>
     <w:tmpl w:val="429E3370"/>
@@ -4982,7 +5262,7 @@
 </file>
 
 <file path=word/styles.xml><?xml version="1.0" encoding="utf-8"?>
-<w:styles xmlns:mc="http://schemas.openxmlformats.org/markup-compatibility/2006" xmlns:r="http://schemas.openxmlformats.org/officeDocument/2006/relationships" xmlns:w="http://schemas.openxmlformats.org/wordprocessingml/2006/main" xmlns:w14="http://schemas.microsoft.com/office/word/2010/wordml" xmlns:w15="http://schemas.microsoft.com/office/word/2012/wordml" xmlns:w16se="http://schemas.microsoft.com/office/word/2015/wordml/symex" mc:Ignorable="w14 w15 w16se">
+<w:styles xmlns:mc="http://schemas.openxmlformats.org/markup-compatibility/2006" xmlns:r="http://schemas.openxmlformats.org/officeDocument/2006/relationships" xmlns:w="http://schemas.openxmlformats.org/wordprocessingml/2006/main" xmlns:w14="http://schemas.microsoft.com/office/word/2010/wordml" mc:Ignorable="w14">
   <w:docDefaults>
     <w:rPrDefault>
       <w:rPr>
@@ -4998,378 +5278,146 @@
       </w:pPr>
     </w:pPrDefault>
   </w:docDefaults>
-  <w:latentStyles w:defLockedState="0" w:defUIPriority="99" w:defSemiHidden="0" w:defUnhideWhenUsed="0" w:defQFormat="0" w:count="371">
-    <w:lsdException w:name="Normal" w:uiPriority="0" w:qFormat="1"/>
-    <w:lsdException w:name="heading 1" w:uiPriority="9" w:qFormat="1"/>
-    <w:lsdException w:name="heading 2" w:semiHidden="1" w:uiPriority="9" w:unhideWhenUsed="1" w:qFormat="1"/>
-    <w:lsdException w:name="heading 3" w:semiHidden="1" w:uiPriority="9" w:unhideWhenUsed="1" w:qFormat="1"/>
-    <w:lsdException w:name="heading 4" w:semiHidden="1" w:uiPriority="9" w:unhideWhenUsed="1" w:qFormat="1"/>
-    <w:lsdException w:name="heading 5" w:semiHidden="1" w:uiPriority="9" w:unhideWhenUsed="1" w:qFormat="1"/>
-    <w:lsdException w:name="heading 6" w:semiHidden="1" w:uiPriority="9" w:unhideWhenUsed="1" w:qFormat="1"/>
-    <w:lsdException w:name="heading 7" w:semiHidden="1" w:uiPriority="9" w:unhideWhenUsed="1" w:qFormat="1"/>
-    <w:lsdException w:name="heading 8" w:semiHidden="1" w:uiPriority="9" w:unhideWhenUsed="1" w:qFormat="1"/>
-    <w:lsdException w:name="heading 9" w:semiHidden="1" w:uiPriority="9" w:unhideWhenUsed="1" w:qFormat="1"/>
-    <w:lsdException w:name="index 1" w:semiHidden="1" w:unhideWhenUsed="1"/>
-    <w:lsdException w:name="index 2" w:semiHidden="1" w:unhideWhenUsed="1"/>
-    <w:lsdException w:name="index 3" w:semiHidden="1" w:unhideWhenUsed="1"/>
-    <w:lsdException w:name="index 4" w:semiHidden="1" w:unhideWhenUsed="1"/>
-    <w:lsdException w:name="index 5" w:semiHidden="1" w:unhideWhenUsed="1"/>
-    <w:lsdException w:name="index 6" w:semiHidden="1" w:unhideWhenUsed="1"/>
-    <w:lsdException w:name="index 7" w:semiHidden="1" w:unhideWhenUsed="1"/>
-    <w:lsdException w:name="index 8" w:semiHidden="1" w:unhideWhenUsed="1"/>
-    <w:lsdException w:name="index 9" w:semiHidden="1" w:unhideWhenUsed="1"/>
-    <w:lsdException w:name="toc 1" w:semiHidden="1" w:uiPriority="39" w:unhideWhenUsed="1"/>
-    <w:lsdException w:name="toc 2" w:semiHidden="1" w:uiPriority="39" w:unhideWhenUsed="1"/>
-    <w:lsdException w:name="toc 3" w:semiHidden="1" w:uiPriority="39" w:unhideWhenUsed="1"/>
-    <w:lsdException w:name="toc 4" w:semiHidden="1" w:uiPriority="39" w:unhideWhenUsed="1"/>
-    <w:lsdException w:name="toc 5" w:semiHidden="1" w:uiPriority="39" w:unhideWhenUsed="1"/>
-    <w:lsdException w:name="toc 6" w:semiHidden="1" w:uiPriority="39" w:unhideWhenUsed="1"/>
-    <w:lsdException w:name="toc 7" w:semiHidden="1" w:uiPriority="39" w:unhideWhenUsed="1"/>
-    <w:lsdException w:name="toc 8" w:semiHidden="1" w:uiPriority="39" w:unhideWhenUsed="1"/>
-    <w:lsdException w:name="toc 9" w:semiHidden="1" w:uiPriority="39" w:unhideWhenUsed="1"/>
-    <w:lsdException w:name="Normal Indent" w:semiHidden="1" w:unhideWhenUsed="1"/>
-    <w:lsdException w:name="footnote text" w:semiHidden="1" w:unhideWhenUsed="1"/>
-    <w:lsdException w:name="annotation text" w:semiHidden="1" w:unhideWhenUsed="1"/>
-    <w:lsdException w:name="header" w:semiHidden="1" w:uiPriority="0" w:unhideWhenUsed="1"/>
-    <w:lsdException w:name="footer" w:semiHidden="1" w:uiPriority="0" w:unhideWhenUsed="1"/>
-    <w:lsdException w:name="index heading" w:semiHidden="1" w:unhideWhenUsed="1"/>
-    <w:lsdException w:name="caption" w:semiHidden="1" w:uiPriority="35" w:unhideWhenUsed="1" w:qFormat="1"/>
-    <w:lsdException w:name="table of figures" w:semiHidden="1" w:unhideWhenUsed="1"/>
-    <w:lsdException w:name="envelope address" w:semiHidden="1" w:unhideWhenUsed="1"/>
-    <w:lsdException w:name="envelope return" w:semiHidden="1" w:unhideWhenUsed="1"/>
-    <w:lsdException w:name="footnote reference" w:semiHidden="1" w:unhideWhenUsed="1"/>
-    <w:lsdException w:name="annotation reference" w:semiHidden="1" w:unhideWhenUsed="1"/>
-    <w:lsdException w:name="line number" w:semiHidden="1" w:unhideWhenUsed="1"/>
-    <w:lsdException w:name="page number" w:semiHidden="1" w:unhideWhenUsed="1"/>
-    <w:lsdException w:name="endnote reference" w:semiHidden="1" w:unhideWhenUsed="1"/>
-    <w:lsdException w:name="endnote text" w:semiHidden="1" w:unhideWhenUsed="1"/>
-    <w:lsdException w:name="table of authorities" w:semiHidden="1" w:unhideWhenUsed="1"/>
-    <w:lsdException w:name="macro" w:semiHidden="1" w:unhideWhenUsed="1"/>
-    <w:lsdException w:name="toa heading" w:semiHidden="1" w:unhideWhenUsed="1"/>
-    <w:lsdException w:name="List" w:semiHidden="1" w:unhideWhenUsed="1"/>
-    <w:lsdException w:name="List Bullet" w:semiHidden="1" w:unhideWhenUsed="1"/>
-    <w:lsdException w:name="List Number" w:semiHidden="1" w:unhideWhenUsed="1"/>
-    <w:lsdException w:name="List 2" w:semiHidden="1" w:unhideWhenUsed="1"/>
-    <w:lsdException w:name="List 3" w:semiHidden="1" w:unhideWhenUsed="1"/>
-    <w:lsdException w:name="List 4" w:semiHidden="1" w:unhideWhenUsed="1"/>
-    <w:lsdException w:name="List 5" w:semiHidden="1" w:unhideWhenUsed="1"/>
-    <w:lsdException w:name="List Bullet 2" w:semiHidden="1" w:unhideWhenUsed="1"/>
-    <w:lsdException w:name="List Bullet 3" w:semiHidden="1" w:unhideWhenUsed="1"/>
-    <w:lsdException w:name="List Bullet 4" w:semiHidden="1" w:unhideWhenUsed="1"/>
-    <w:lsdException w:name="List Bullet 5" w:semiHidden="1" w:unhideWhenUsed="1"/>
-    <w:lsdException w:name="List Number 2" w:semiHidden="1" w:unhideWhenUsed="1"/>
-    <w:lsdException w:name="List Number 3" w:semiHidden="1" w:unhideWhenUsed="1"/>
-    <w:lsdException w:name="List Number 4" w:semiHidden="1" w:unhideWhenUsed="1"/>
-    <w:lsdException w:name="List Number 5" w:semiHidden="1" w:unhideWhenUsed="1"/>
-    <w:lsdException w:name="Title" w:uiPriority="10" w:qFormat="1"/>
-    <w:lsdException w:name="Closing" w:semiHidden="1" w:unhideWhenUsed="1"/>
-    <w:lsdException w:name="Signature" w:semiHidden="1" w:unhideWhenUsed="1"/>
-    <w:lsdException w:name="Default Paragraph Font" w:semiHidden="1" w:uiPriority="1" w:unhideWhenUsed="1"/>
-    <w:lsdException w:name="Body Text" w:semiHidden="1" w:unhideWhenUsed="1"/>
-    <w:lsdException w:name="Body Text Indent" w:semiHidden="1" w:unhideWhenUsed="1"/>
-    <w:lsdException w:name="List Continue" w:semiHidden="1" w:unhideWhenUsed="1"/>
-    <w:lsdException w:name="List Continue 2" w:semiHidden="1" w:unhideWhenUsed="1"/>
-    <w:lsdException w:name="List Continue 3" w:semiHidden="1" w:unhideWhenUsed="1"/>
-    <w:lsdException w:name="List Continue 4" w:semiHidden="1" w:unhideWhenUsed="1"/>
-    <w:lsdException w:name="List Continue 5" w:semiHidden="1" w:unhideWhenUsed="1"/>
-    <w:lsdException w:name="Message Header" w:semiHidden="1" w:unhideWhenUsed="1"/>
-    <w:lsdException w:name="Subtitle" w:uiPriority="11" w:qFormat="1"/>
-    <w:lsdException w:name="Salutation" w:semiHidden="1" w:unhideWhenUsed="1"/>
-    <w:lsdException w:name="Date" w:semiHidden="1" w:unhideWhenUsed="1"/>
-    <w:lsdException w:name="Body Text First Indent" w:semiHidden="1" w:unhideWhenUsed="1"/>
-    <w:lsdException w:name="Body Text First Indent 2" w:semiHidden="1" w:unhideWhenUsed="1"/>
-    <w:lsdException w:name="Note Heading" w:semiHidden="1" w:unhideWhenUsed="1"/>
-    <w:lsdException w:name="Body Text 2" w:semiHidden="1" w:unhideWhenUsed="1"/>
-    <w:lsdException w:name="Body Text 3" w:semiHidden="1" w:unhideWhenUsed="1"/>
-    <w:lsdException w:name="Body Text Indent 2" w:semiHidden="1" w:unhideWhenUsed="1"/>
-    <w:lsdException w:name="Body Text Indent 3" w:semiHidden="1" w:unhideWhenUsed="1"/>
-    <w:lsdException w:name="Block Text" w:semiHidden="1" w:unhideWhenUsed="1"/>
-    <w:lsdException w:name="Hyperlink" w:semiHidden="1" w:unhideWhenUsed="1"/>
-    <w:lsdException w:name="FollowedHyperlink" w:semiHidden="1" w:unhideWhenUsed="1"/>
-    <w:lsdException w:name="Strong" w:uiPriority="22" w:qFormat="1"/>
-    <w:lsdException w:name="Emphasis" w:uiPriority="20" w:qFormat="1"/>
-    <w:lsdException w:name="Document Map" w:semiHidden="1" w:unhideWhenUsed="1"/>
-    <w:lsdException w:name="Plain Text" w:semiHidden="1" w:unhideWhenUsed="1"/>
-    <w:lsdException w:name="E-mail Signature" w:semiHidden="1" w:unhideWhenUsed="1"/>
-    <w:lsdException w:name="HTML Top of Form" w:semiHidden="1" w:unhideWhenUsed="1"/>
-    <w:lsdException w:name="HTML Bottom of Form" w:semiHidden="1" w:unhideWhenUsed="1"/>
-    <w:lsdException w:name="Normal (Web)" w:semiHidden="1" w:unhideWhenUsed="1"/>
-    <w:lsdException w:name="HTML Acronym" w:semiHidden="1" w:unhideWhenUsed="1"/>
-    <w:lsdException w:name="HTML Address" w:semiHidden="1" w:unhideWhenUsed="1"/>
-    <w:lsdException w:name="HTML Cite" w:semiHidden="1" w:unhideWhenUsed="1"/>
-    <w:lsdException w:name="HTML Code" w:semiHidden="1" w:unhideWhenUsed="1"/>
-    <w:lsdException w:name="HTML Definition" w:semiHidden="1" w:unhideWhenUsed="1"/>
-    <w:lsdException w:name="HTML Keyboard" w:semiHidden="1" w:unhideWhenUsed="1"/>
-    <w:lsdException w:name="HTML Preformatted" w:semiHidden="1" w:unhideWhenUsed="1"/>
-    <w:lsdException w:name="HTML Sample" w:semiHidden="1" w:unhideWhenUsed="1"/>
-    <w:lsdException w:name="HTML Typewriter" w:semiHidden="1" w:unhideWhenUsed="1"/>
-    <w:lsdException w:name="HTML Variable" w:semiHidden="1" w:unhideWhenUsed="1"/>
-    <w:lsdException w:name="Normal Table" w:semiHidden="1" w:unhideWhenUsed="1"/>
-    <w:lsdException w:name="annotation subject" w:semiHidden="1" w:unhideWhenUsed="1"/>
-    <w:lsdException w:name="No List" w:semiHidden="1" w:unhideWhenUsed="1"/>
-    <w:lsdException w:name="Outline List 1" w:semiHidden="1" w:unhideWhenUsed="1"/>
-    <w:lsdException w:name="Outline List 2" w:semiHidden="1" w:unhideWhenUsed="1"/>
-    <w:lsdException w:name="Outline List 3" w:semiHidden="1" w:unhideWhenUsed="1"/>
-    <w:lsdException w:name="Table Simple 1" w:semiHidden="1" w:unhideWhenUsed="1"/>
-    <w:lsdException w:name="Table Simple 2" w:semiHidden="1" w:unhideWhenUsed="1"/>
-    <w:lsdException w:name="Table Simple 3" w:semiHidden="1" w:unhideWhenUsed="1"/>
-    <w:lsdException w:name="Table Classic 1" w:semiHidden="1" w:unhideWhenUsed="1"/>
-    <w:lsdException w:name="Table Classic 2" w:semiHidden="1" w:unhideWhenUsed="1"/>
-    <w:lsdException w:name="Table Classic 3" w:semiHidden="1" w:unhideWhenUsed="1"/>
-    <w:lsdException w:name="Table Classic 4" w:semiHidden="1" w:unhideWhenUsed="1"/>
-    <w:lsdException w:name="Table Colorful 1" w:semiHidden="1" w:unhideWhenUsed="1"/>
-    <w:lsdException w:name="Table Colorful 2" w:semiHidden="1" w:unhideWhenUsed="1"/>
-    <w:lsdException w:name="Table Colorful 3" w:semiHidden="1" w:unhideWhenUsed="1"/>
-    <w:lsdException w:name="Table Columns 1" w:semiHidden="1" w:unhideWhenUsed="1"/>
-    <w:lsdException w:name="Table Columns 2" w:semiHidden="1" w:unhideWhenUsed="1"/>
-    <w:lsdException w:name="Table Columns 3" w:semiHidden="1" w:unhideWhenUsed="1"/>
-    <w:lsdException w:name="Table Columns 4" w:semiHidden="1" w:unhideWhenUsed="1"/>
-    <w:lsdException w:name="Table Columns 5" w:semiHidden="1" w:unhideWhenUsed="1"/>
-    <w:lsdException w:name="Table Grid 1" w:semiHidden="1" w:unhideWhenUsed="1"/>
-    <w:lsdException w:name="Table Grid 2" w:semiHidden="1" w:unhideWhenUsed="1"/>
-    <w:lsdException w:name="Table Grid 3" w:semiHidden="1" w:unhideWhenUsed="1"/>
-    <w:lsdException w:name="Table Grid 4" w:semiHidden="1" w:unhideWhenUsed="1"/>
-    <w:lsdException w:name="Table Grid 5" w:semiHidden="1" w:unhideWhenUsed="1"/>
-    <w:lsdException w:name="Table Grid 6" w:semiHidden="1" w:unhideWhenUsed="1"/>
-    <w:lsdException w:name="Table Grid 7" w:semiHidden="1" w:unhideWhenUsed="1"/>
-    <w:lsdException w:name="Table Grid 8" w:semiHidden="1" w:unhideWhenUsed="1"/>
-    <w:lsdException w:name="Table List 1" w:semiHidden="1" w:unhideWhenUsed="1"/>
-    <w:lsdException w:name="Table List 2" w:semiHidden="1" w:unhideWhenUsed="1"/>
-    <w:lsdException w:name="Table List 3" w:semiHidden="1" w:unhideWhenUsed="1"/>
-    <w:lsdException w:name="Table List 4" w:semiHidden="1" w:unhideWhenUsed="1"/>
-    <w:lsdException w:name="Table List 5" w:semiHidden="1" w:unhideWhenUsed="1"/>
-    <w:lsdException w:name="Table List 6" w:semiHidden="1" w:unhideWhenUsed="1"/>
-    <w:lsdException w:name="Table List 7" w:semiHidden="1" w:unhideWhenUsed="1"/>
-    <w:lsdException w:name="Table List 8" w:semiHidden="1" w:unhideWhenUsed="1"/>
-    <w:lsdException w:name="Table 3D effects 1" w:semiHidden="1" w:unhideWhenUsed="1"/>
-    <w:lsdException w:name="Table 3D effects 2" w:semiHidden="1" w:unhideWhenUsed="1"/>
-    <w:lsdException w:name="Table 3D effects 3" w:semiHidden="1" w:unhideWhenUsed="1"/>
-    <w:lsdException w:name="Table Contemporary" w:semiHidden="1" w:unhideWhenUsed="1"/>
-    <w:lsdException w:name="Table Elegant" w:semiHidden="1" w:unhideWhenUsed="1"/>
-    <w:lsdException w:name="Table Professional" w:semiHidden="1" w:unhideWhenUsed="1"/>
-    <w:lsdException w:name="Table Subtle 1" w:semiHidden="1" w:unhideWhenUsed="1"/>
-    <w:lsdException w:name="Table Subtle 2" w:semiHidden="1" w:unhideWhenUsed="1"/>
-    <w:lsdException w:name="Table Web 1" w:semiHidden="1" w:unhideWhenUsed="1"/>
-    <w:lsdException w:name="Table Web 2" w:semiHidden="1" w:unhideWhenUsed="1"/>
-    <w:lsdException w:name="Table Web 3" w:semiHidden="1" w:unhideWhenUsed="1"/>
-    <w:lsdException w:name="Balloon Text" w:semiHidden="1" w:unhideWhenUsed="1"/>
-    <w:lsdException w:name="Table Grid" w:uiPriority="0"/>
-    <w:lsdException w:name="Table Theme" w:semiHidden="1" w:unhideWhenUsed="1"/>
-    <w:lsdException w:name="Placeholder Text" w:semiHidden="1"/>
-    <w:lsdException w:name="No Spacing" w:uiPriority="1" w:qFormat="1"/>
-    <w:lsdException w:name="Light Shading" w:uiPriority="60"/>
-    <w:lsdException w:name="Light List" w:uiPriority="61"/>
-    <w:lsdException w:name="Light Grid" w:uiPriority="62"/>
-    <w:lsdException w:name="Medium Shading 1" w:uiPriority="63"/>
-    <w:lsdException w:name="Medium Shading 2" w:uiPriority="64"/>
-    <w:lsdException w:name="Medium List 1" w:uiPriority="65"/>
-    <w:lsdException w:name="Medium List 2" w:uiPriority="66"/>
-    <w:lsdException w:name="Medium Grid 1" w:uiPriority="67"/>
-    <w:lsdException w:name="Medium Grid 2" w:uiPriority="68"/>
-    <w:lsdException w:name="Medium Grid 3" w:uiPriority="69"/>
-    <w:lsdException w:name="Dark List" w:uiPriority="70"/>
-    <w:lsdException w:name="Colorful Shading" w:uiPriority="71"/>
-    <w:lsdException w:name="Colorful List" w:uiPriority="72"/>
-    <w:lsdException w:name="Colorful Grid" w:uiPriority="73"/>
-    <w:lsdException w:name="Light Shading Accent 1" w:uiPriority="60"/>
-    <w:lsdException w:name="Light List Accent 1" w:uiPriority="61"/>
-    <w:lsdException w:name="Light Grid Accent 1" w:uiPriority="62"/>
-    <w:lsdException w:name="Medium Shading 1 Accent 1" w:uiPriority="63"/>
-    <w:lsdException w:name="Medium Shading 2 Accent 1" w:uiPriority="64"/>
-    <w:lsdException w:name="Medium List 1 Accent 1" w:uiPriority="65"/>
-    <w:lsdException w:name="Revision" w:semiHidden="1"/>
-    <w:lsdException w:name="List Paragraph" w:uiPriority="34" w:qFormat="1"/>
-    <w:lsdException w:name="Quote" w:uiPriority="29" w:qFormat="1"/>
-    <w:lsdException w:name="Intense Quote" w:uiPriority="30" w:qFormat="1"/>
-    <w:lsdException w:name="Medium List 2 Accent 1" w:uiPriority="66"/>
-    <w:lsdException w:name="Medium Grid 1 Accent 1" w:uiPriority="67"/>
-    <w:lsdException w:name="Medium Grid 2 Accent 1" w:uiPriority="68"/>
-    <w:lsdException w:name="Medium Grid 3 Accent 1" w:uiPriority="69"/>
-    <w:lsdException w:name="Dark List Accent 1" w:uiPriority="70"/>
-    <w:lsdException w:name="Colorful Shading Accent 1" w:uiPriority="71"/>
-    <w:lsdException w:name="Colorful List Accent 1" w:uiPriority="72"/>
-    <w:lsdException w:name="Colorful Grid Accent 1" w:uiPriority="73"/>
-    <w:lsdException w:name="Light Shading Accent 2" w:uiPriority="60"/>
-    <w:lsdException w:name="Light List Accent 2" w:uiPriority="61"/>
-    <w:lsdException w:name="Light Grid Accent 2" w:uiPriority="62"/>
-    <w:lsdException w:name="Medium Shading 1 Accent 2" w:uiPriority="63"/>
-    <w:lsdException w:name="Medium Shading 2 Accent 2" w:uiPriority="64"/>
-    <w:lsdException w:name="Medium List 1 Accent 2" w:uiPriority="65"/>
-    <w:lsdException w:name="Medium List 2 Accent 2" w:uiPriority="66"/>
-    <w:lsdException w:name="Medium Grid 1 Accent 2" w:uiPriority="67"/>
-    <w:lsdException w:name="Medium Grid 2 Accent 2" w:uiPriority="68"/>
-    <w:lsdException w:name="Medium Grid 3 Accent 2" w:uiPriority="69"/>
-    <w:lsdException w:name="Dark List Accent 2" w:uiPriority="70"/>
-    <w:lsdException w:name="Colorful Shading Accent 2" w:uiPriority="71"/>
-    <w:lsdException w:name="Colorful List Accent 2" w:uiPriority="72"/>
-    <w:lsdException w:name="Colorful Grid Accent 2" w:uiPriority="73"/>
-    <w:lsdException w:name="Light Shading Accent 3" w:uiPriority="60"/>
-    <w:lsdException w:name="Light List Accent 3" w:uiPriority="61"/>
-    <w:lsdException w:name="Light Grid Accent 3" w:uiPriority="62"/>
-    <w:lsdException w:name="Medium Shading 1 Accent 3" w:uiPriority="63"/>
-    <w:lsdException w:name="Medium Shading 2 Accent 3" w:uiPriority="64"/>
-    <w:lsdException w:name="Medium List 1 Accent 3" w:uiPriority="65"/>
-    <w:lsdException w:name="Medium List 2 Accent 3" w:uiPriority="66"/>
-    <w:lsdException w:name="Medium Grid 1 Accent 3" w:uiPriority="67"/>
-    <w:lsdException w:name="Medium Grid 2 Accent 3" w:uiPriority="68"/>
-    <w:lsdException w:name="Medium Grid 3 Accent 3" w:uiPriority="69"/>
-    <w:lsdException w:name="Dark List Accent 3" w:uiPriority="70"/>
-    <w:lsdException w:name="Colorful Shading Accent 3" w:uiPriority="71"/>
-    <w:lsdException w:name="Colorful List Accent 3" w:uiPriority="72"/>
-    <w:lsdException w:name="Colorful Grid Accent 3" w:uiPriority="73"/>
-    <w:lsdException w:name="Light Shading Accent 4" w:uiPriority="60"/>
-    <w:lsdException w:name="Light List Accent 4" w:uiPriority="61"/>
-    <w:lsdException w:name="Light Grid Accent 4" w:uiPriority="62"/>
-    <w:lsdException w:name="Medium Shading 1 Accent 4" w:uiPriority="63"/>
-    <w:lsdException w:name="Medium Shading 2 Accent 4" w:uiPriority="64"/>
-    <w:lsdException w:name="Medium List 1 Accent 4" w:uiPriority="65"/>
-    <w:lsdException w:name="Medium List 2 Accent 4" w:uiPriority="66"/>
-    <w:lsdException w:name="Medium Grid 1 Accent 4" w:uiPriority="67"/>
-    <w:lsdException w:name="Medium Grid 2 Accent 4" w:uiPriority="68"/>
-    <w:lsdException w:name="Medium Grid 3 Accent 4" w:uiPriority="69"/>
-    <w:lsdException w:name="Dark List Accent 4" w:uiPriority="70"/>
-    <w:lsdException w:name="Colorful Shading Accent 4" w:uiPriority="71"/>
-    <w:lsdException w:name="Colorful List Accent 4" w:uiPriority="72"/>
-    <w:lsdException w:name="Colorful Grid Accent 4" w:uiPriority="73"/>
-    <w:lsdException w:name="Light Shading Accent 5" w:uiPriority="60"/>
-    <w:lsdException w:name="Light List Accent 5" w:uiPriority="61"/>
-    <w:lsdException w:name="Light Grid Accent 5" w:uiPriority="62"/>
-    <w:lsdException w:name="Medium Shading 1 Accent 5" w:uiPriority="63"/>
-    <w:lsdException w:name="Medium Shading 2 Accent 5" w:uiPriority="64"/>
-    <w:lsdException w:name="Medium List 1 Accent 5" w:uiPriority="65"/>
-    <w:lsdException w:name="Medium List 2 Accent 5" w:uiPriority="66"/>
-    <w:lsdException w:name="Medium Grid 1 Accent 5" w:uiPriority="67"/>
-    <w:lsdException w:name="Medium Grid 2 Accent 5" w:uiPriority="68"/>
-    <w:lsdException w:name="Medium Grid 3 Accent 5" w:uiPriority="69"/>
-    <w:lsdException w:name="Dark List Accent 5" w:uiPriority="70"/>
-    <w:lsdException w:name="Colorful Shading Accent 5" w:uiPriority="71"/>
-    <w:lsdException w:name="Colorful List Accent 5" w:uiPriority="72"/>
-    <w:lsdException w:name="Colorful Grid Accent 5" w:uiPriority="73"/>
-    <w:lsdException w:name="Light Shading Accent 6" w:uiPriority="60"/>
-    <w:lsdException w:name="Light List Accent 6" w:uiPriority="61"/>
-    <w:lsdException w:name="Light Grid Accent 6" w:uiPriority="62"/>
-    <w:lsdException w:name="Medium Shading 1 Accent 6" w:uiPriority="63"/>
-    <w:lsdException w:name="Medium Shading 2 Accent 6" w:uiPriority="64"/>
-    <w:lsdException w:name="Medium List 1 Accent 6" w:uiPriority="65"/>
-    <w:lsdException w:name="Medium List 2 Accent 6" w:uiPriority="66"/>
-    <w:lsdException w:name="Medium Grid 1 Accent 6" w:uiPriority="67"/>
-    <w:lsdException w:name="Medium Grid 2 Accent 6" w:uiPriority="68"/>
-    <w:lsdException w:name="Medium Grid 3 Accent 6" w:uiPriority="69"/>
-    <w:lsdException w:name="Dark List Accent 6" w:uiPriority="70"/>
-    <w:lsdException w:name="Colorful Shading Accent 6" w:uiPriority="71"/>
-    <w:lsdException w:name="Colorful List Accent 6" w:uiPriority="72"/>
-    <w:lsdException w:name="Colorful Grid Accent 6" w:uiPriority="73"/>
-    <w:lsdException w:name="Subtle Emphasis" w:uiPriority="19" w:qFormat="1"/>
-    <w:lsdException w:name="Intense Emphasis" w:uiPriority="21" w:qFormat="1"/>
-    <w:lsdException w:name="Subtle Reference" w:uiPriority="31" w:qFormat="1"/>
-    <w:lsdException w:name="Intense Reference" w:uiPriority="32" w:qFormat="1"/>
-    <w:lsdException w:name="Book Title" w:uiPriority="33" w:qFormat="1"/>
-    <w:lsdException w:name="Bibliography" w:semiHidden="1" w:uiPriority="37" w:unhideWhenUsed="1"/>
-    <w:lsdException w:name="TOC Heading" w:semiHidden="1" w:uiPriority="39" w:unhideWhenUsed="1" w:qFormat="1"/>
-    <w:lsdException w:name="Plain Table 1" w:uiPriority="41"/>
-    <w:lsdException w:name="Plain Table 2" w:uiPriority="42"/>
-    <w:lsdException w:name="Plain Table 3" w:uiPriority="43"/>
-    <w:lsdException w:name="Plain Table 4" w:uiPriority="44"/>
-    <w:lsdException w:name="Plain Table 5" w:uiPriority="45"/>
-    <w:lsdException w:name="Grid Table Light" w:uiPriority="40"/>
-    <w:lsdException w:name="Grid Table 1 Light" w:uiPriority="46"/>
-    <w:lsdException w:name="Grid Table 2" w:uiPriority="47"/>
-    <w:lsdException w:name="Grid Table 3" w:uiPriority="48"/>
-    <w:lsdException w:name="Grid Table 4" w:uiPriority="49"/>
-    <w:lsdException w:name="Grid Table 5 Dark" w:uiPriority="50"/>
-    <w:lsdException w:name="Grid Table 6 Colorful" w:uiPriority="51"/>
-    <w:lsdException w:name="Grid Table 7 Colorful" w:uiPriority="52"/>
-    <w:lsdException w:name="Grid Table 1 Light Accent 1" w:uiPriority="46"/>
-    <w:lsdException w:name="Grid Table 2 Accent 1" w:uiPriority="47"/>
-    <w:lsdException w:name="Grid Table 3 Accent 1" w:uiPriority="48"/>
-    <w:lsdException w:name="Grid Table 4 Accent 1" w:uiPriority="49"/>
-    <w:lsdException w:name="Grid Table 5 Dark Accent 1" w:uiPriority="50"/>
-    <w:lsdException w:name="Grid Table 6 Colorful Accent 1" w:uiPriority="51"/>
-    <w:lsdException w:name="Grid Table 7 Colorful Accent 1" w:uiPriority="52"/>
-    <w:lsdException w:name="Grid Table 1 Light Accent 2" w:uiPriority="46"/>
-    <w:lsdException w:name="Grid Table 2 Accent 2" w:uiPriority="47"/>
-    <w:lsdException w:name="Grid Table 3 Accent 2" w:uiPriority="48"/>
-    <w:lsdException w:name="Grid Table 4 Accent 2" w:uiPriority="49"/>
-    <w:lsdException w:name="Grid Table 5 Dark Accent 2" w:uiPriority="50"/>
-    <w:lsdException w:name="Grid Table 6 Colorful Accent 2" w:uiPriority="51"/>
-    <w:lsdException w:name="Grid Table 7 Colorful Accent 2" w:uiPriority="52"/>
-    <w:lsdException w:name="Grid Table 1 Light Accent 3" w:uiPriority="46"/>
-    <w:lsdException w:name="Grid Table 2 Accent 3" w:uiPriority="47"/>
-    <w:lsdException w:name="Grid Table 3 Accent 3" w:uiPriority="48"/>
-    <w:lsdException w:name="Grid Table 4 Accent 3" w:uiPriority="49"/>
-    <w:lsdException w:name="Grid Table 5 Dark Accent 3" w:uiPriority="50"/>
-    <w:lsdException w:name="Grid Table 6 Colorful Accent 3" w:uiPriority="51"/>
-    <w:lsdException w:name="Grid Table 7 Colorful Accent 3" w:uiPriority="52"/>
-    <w:lsdException w:name="Grid Table 1 Light Accent 4" w:uiPriority="46"/>
-    <w:lsdException w:name="Grid Table 2 Accent 4" w:uiPriority="47"/>
-    <w:lsdException w:name="Grid Table 3 Accent 4" w:uiPriority="48"/>
-    <w:lsdException w:name="Grid Table 4 Accent 4" w:uiPriority="49"/>
-    <w:lsdException w:name="Grid Table 5 Dark Accent 4" w:uiPriority="50"/>
-    <w:lsdException w:name="Grid Table 6 Colorful Accent 4" w:uiPriority="51"/>
-    <w:lsdException w:name="Grid Table 7 Colorful Accent 4" w:uiPriority="52"/>
-    <w:lsdException w:name="Grid Table 1 Light Accent 5" w:uiPriority="46"/>
-    <w:lsdException w:name="Grid Table 2 Accent 5" w:uiPriority="47"/>
-    <w:lsdException w:name="Grid Table 3 Accent 5" w:uiPriority="48"/>
-    <w:lsdException w:name="Grid Table 4 Accent 5" w:uiPriority="49"/>
-    <w:lsdException w:name="Grid Table 5 Dark Accent 5" w:uiPriority="50"/>
-    <w:lsdException w:name="Grid Table 6 Colorful Accent 5" w:uiPriority="51"/>
-    <w:lsdException w:name="Grid Table 7 Colorful Accent 5" w:uiPriority="52"/>
-    <w:lsdException w:name="Grid Table 1 Light Accent 6" w:uiPriority="46"/>
-    <w:lsdException w:name="Grid Table 2 Accent 6" w:uiPriority="47"/>
-    <w:lsdException w:name="Grid Table 3 Accent 6" w:uiPriority="48"/>
-    <w:lsdException w:name="Grid Table 4 Accent 6" w:uiPriority="49"/>
-    <w:lsdException w:name="Grid Table 5 Dark Accent 6" w:uiPriority="50"/>
-    <w:lsdException w:name="Grid Table 6 Colorful Accent 6" w:uiPriority="51"/>
-    <w:lsdException w:name="Grid Table 7 Colorful Accent 6" w:uiPriority="52"/>
-    <w:lsdException w:name="List Table 1 Light" w:uiPriority="46"/>
-    <w:lsdException w:name="List Table 2" w:uiPriority="47"/>
-    <w:lsdException w:name="List Table 3" w:uiPriority="48"/>
-    <w:lsdException w:name="List Table 4" w:uiPriority="49"/>
-    <w:lsdException w:name="List Table 5 Dark" w:uiPriority="50"/>
-    <w:lsdException w:name="List Table 6 Colorful" w:uiPriority="51"/>
-    <w:lsdException w:name="List Table 7 Colorful" w:uiPriority="52"/>
-    <w:lsdException w:name="List Table 1 Light Accent 1" w:uiPriority="46"/>
-    <w:lsdException w:name="List Table 2 Accent 1" w:uiPriority="47"/>
-    <w:lsdException w:name="List Table 3 Accent 1" w:uiPriority="48"/>
-    <w:lsdException w:name="List Table 4 Accent 1" w:uiPriority="49"/>
-    <w:lsdException w:name="List Table 5 Dark Accent 1" w:uiPriority="50"/>
-    <w:lsdException w:name="List Table 6 Colorful Accent 1" w:uiPriority="51"/>
-    <w:lsdException w:name="List Table 7 Colorful Accent 1" w:uiPriority="52"/>
-    <w:lsdException w:name="List Table 1 Light Accent 2" w:uiPriority="46"/>
-    <w:lsdException w:name="List Table 2 Accent 2" w:uiPriority="47"/>
-    <w:lsdException w:name="List Table 3 Accent 2" w:uiPriority="48"/>
-    <w:lsdException w:name="List Table 4 Accent 2" w:uiPriority="49"/>
-    <w:lsdException w:name="List Table 5 Dark Accent 2" w:uiPriority="50"/>
-    <w:lsdException w:name="List Table 6 Colorful Accent 2" w:uiPriority="51"/>
-    <w:lsdException w:name="List Table 7 Colorful Accent 2" w:uiPriority="52"/>
-    <w:lsdException w:name="List Table 1 Light Accent 3" w:uiPriority="46"/>
-    <w:lsdException w:name="List Table 2 Accent 3" w:uiPriority="47"/>
-    <w:lsdException w:name="List Table 3 Accent 3" w:uiPriority="48"/>
-    <w:lsdException w:name="List Table 4 Accent 3" w:uiPriority="49"/>
-    <w:lsdException w:name="List Table 5 Dark Accent 3" w:uiPriority="50"/>
-    <w:lsdException w:name="List Table 6 Colorful Accent 3" w:uiPriority="51"/>
-    <w:lsdException w:name="List Table 7 Colorful Accent 3" w:uiPriority="52"/>
-    <w:lsdException w:name="List Table 1 Light Accent 4" w:uiPriority="46"/>
-    <w:lsdException w:name="List Table 2 Accent 4" w:uiPriority="47"/>
-    <w:lsdException w:name="List Table 3 Accent 4" w:uiPriority="48"/>
-    <w:lsdException w:name="List Table 4 Accent 4" w:uiPriority="49"/>
-    <w:lsdException w:name="List Table 5 Dark Accent 4" w:uiPriority="50"/>
-    <w:lsdException w:name="List Table 6 Colorful Accent 4" w:uiPriority="51"/>
-    <w:lsdException w:name="List Table 7 Colorful Accent 4" w:uiPriority="52"/>
-    <w:lsdException w:name="List Table 1 Light Accent 5" w:uiPriority="46"/>
-    <w:lsdException w:name="List Table 2 Accent 5" w:uiPriority="47"/>
-    <w:lsdException w:name="List Table 3 Accent 5" w:uiPriority="48"/>
-    <w:lsdException w:name="List Table 4 Accent 5" w:uiPriority="49"/>
-    <w:lsdException w:name="List Table 5 Dark Accent 5" w:uiPriority="50"/>
-    <w:lsdException w:name="List Table 6 Colorful Accent 5" w:uiPriority="51"/>
-    <w:lsdException w:name="List Table 7 Colorful Accent 5" w:uiPriority="52"/>
-    <w:lsdException w:name="List Table 1 Light Accent 6" w:uiPriority="46"/>
-    <w:lsdException w:name="List Table 2 Accent 6" w:uiPriority="47"/>
-    <w:lsdException w:name="List Table 3 Accent 6" w:uiPriority="48"/>
-    <w:lsdException w:name="List Table 4 Accent 6" w:uiPriority="49"/>
-    <w:lsdException w:name="List Table 5 Dark Accent 6" w:uiPriority="50"/>
-    <w:lsdException w:name="List Table 6 Colorful Accent 6" w:uiPriority="51"/>
-    <w:lsdException w:name="List Table 7 Colorful Accent 6" w:uiPriority="52"/>
+  <w:latentStyles w:defLockedState="0" w:defUIPriority="99" w:defSemiHidden="1" w:defUnhideWhenUsed="1" w:defQFormat="0" w:count="267">
+    <w:lsdException w:name="Normal" w:semiHidden="0" w:uiPriority="0" w:unhideWhenUsed="0" w:qFormat="1"/>
+    <w:lsdException w:name="heading 1" w:semiHidden="0" w:uiPriority="9" w:unhideWhenUsed="0" w:qFormat="1"/>
+    <w:lsdException w:name="heading 2" w:uiPriority="9" w:qFormat="1"/>
+    <w:lsdException w:name="heading 3" w:uiPriority="9" w:qFormat="1"/>
+    <w:lsdException w:name="heading 4" w:uiPriority="9" w:qFormat="1"/>
+    <w:lsdException w:name="heading 5" w:uiPriority="9" w:qFormat="1"/>
+    <w:lsdException w:name="heading 6" w:uiPriority="9" w:qFormat="1"/>
+    <w:lsdException w:name="heading 7" w:uiPriority="9" w:qFormat="1"/>
+    <w:lsdException w:name="heading 8" w:uiPriority="9" w:qFormat="1"/>
+    <w:lsdException w:name="heading 9" w:uiPriority="9" w:qFormat="1"/>
+    <w:lsdException w:name="toc 1" w:uiPriority="39"/>
+    <w:lsdException w:name="toc 2" w:uiPriority="39"/>
+    <w:lsdException w:name="toc 3" w:uiPriority="39"/>
+    <w:lsdException w:name="toc 4" w:uiPriority="39"/>
+    <w:lsdException w:name="toc 5" w:uiPriority="39"/>
+    <w:lsdException w:name="toc 6" w:uiPriority="39"/>
+    <w:lsdException w:name="toc 7" w:uiPriority="39"/>
+    <w:lsdException w:name="toc 8" w:uiPriority="39"/>
+    <w:lsdException w:name="toc 9" w:uiPriority="39"/>
+    <w:lsdException w:name="header" w:uiPriority="0"/>
+    <w:lsdException w:name="footer" w:uiPriority="0"/>
+    <w:lsdException w:name="caption" w:uiPriority="35" w:qFormat="1"/>
+    <w:lsdException w:name="Title" w:semiHidden="0" w:uiPriority="10" w:unhideWhenUsed="0" w:qFormat="1"/>
+    <w:lsdException w:name="Default Paragraph Font" w:uiPriority="1"/>
+    <w:lsdException w:name="Subtitle" w:semiHidden="0" w:uiPriority="11" w:unhideWhenUsed="0" w:qFormat="1"/>
+    <w:lsdException w:name="Strong" w:semiHidden="0" w:uiPriority="22" w:unhideWhenUsed="0" w:qFormat="1"/>
+    <w:lsdException w:name="Emphasis" w:semiHidden="0" w:uiPriority="20" w:unhideWhenUsed="0" w:qFormat="1"/>
+    <w:lsdException w:name="Table Grid" w:semiHidden="0" w:uiPriority="0" w:unhideWhenUsed="0"/>
+    <w:lsdException w:name="Placeholder Text" w:unhideWhenUsed="0"/>
+    <w:lsdException w:name="No Spacing" w:semiHidden="0" w:uiPriority="1" w:unhideWhenUsed="0" w:qFormat="1"/>
+    <w:lsdException w:name="Light Shading" w:semiHidden="0" w:uiPriority="60" w:unhideWhenUsed="0"/>
+    <w:lsdException w:name="Light List" w:semiHidden="0" w:uiPriority="61" w:unhideWhenUsed="0"/>
+    <w:lsdException w:name="Light Grid" w:semiHidden="0" w:uiPriority="62" w:unhideWhenUsed="0"/>
+    <w:lsdException w:name="Medium Shading 1" w:semiHidden="0" w:uiPriority="63" w:unhideWhenUsed="0"/>
+    <w:lsdException w:name="Medium Shading 2" w:semiHidden="0" w:uiPriority="64" w:unhideWhenUsed="0"/>
+    <w:lsdException w:name="Medium List 1" w:semiHidden="0" w:uiPriority="65" w:unhideWhenUsed="0"/>
+    <w:lsdException w:name="Medium List 2" w:semiHidden="0" w:uiPriority="66" w:unhideWhenUsed="0"/>
+    <w:lsdException w:name="Medium Grid 1" w:semiHidden="0" w:uiPriority="67" w:unhideWhenUsed="0"/>
+    <w:lsdException w:name="Medium Grid 2" w:semiHidden="0" w:uiPriority="68" w:unhideWhenUsed="0"/>
+    <w:lsdException w:name="Medium Grid 3" w:semiHidden="0" w:uiPriority="69" w:unhideWhenUsed="0"/>
+    <w:lsdException w:name="Dark List" w:semiHidden="0" w:uiPriority="70" w:unhideWhenUsed="0"/>
+    <w:lsdException w:name="Colorful Shading" w:semiHidden="0" w:uiPriority="71" w:unhideWhenUsed="0"/>
+    <w:lsdException w:name="Colorful List" w:semiHidden="0" w:uiPriority="72" w:unhideWhenUsed="0"/>
+    <w:lsdException w:name="Colorful Grid" w:semiHidden="0" w:uiPriority="73" w:unhideWhenUsed="0"/>
+    <w:lsdException w:name="Light Shading Accent 1" w:semiHidden="0" w:uiPriority="60" w:unhideWhenUsed="0"/>
+    <w:lsdException w:name="Light List Accent 1" w:semiHidden="0" w:uiPriority="61" w:unhideWhenUsed="0"/>
+    <w:lsdException w:name="Light Grid Accent 1" w:semiHidden="0" w:uiPriority="62" w:unhideWhenUsed="0"/>
+    <w:lsdException w:name="Medium Shading 1 Accent 1" w:semiHidden="0" w:uiPriority="63" w:unhideWhenUsed="0"/>
+    <w:lsdException w:name="Medium Shading 2 Accent 1" w:semiHidden="0" w:uiPriority="64" w:unhideWhenUsed="0"/>
+    <w:lsdException w:name="Medium List 1 Accent 1" w:semiHidden="0" w:uiPriority="65" w:unhideWhenUsed="0"/>
+    <w:lsdException w:name="Revision" w:unhideWhenUsed="0"/>
+    <w:lsdException w:name="List Paragraph" w:semiHidden="0" w:uiPriority="34" w:unhideWhenUsed="0" w:qFormat="1"/>
+    <w:lsdException w:name="Quote" w:semiHidden="0" w:uiPriority="29" w:unhideWhenUsed="0" w:qFormat="1"/>
+    <w:lsdException w:name="Intense Quote" w:semiHidden="0" w:uiPriority="30" w:unhideWhenUsed="0" w:qFormat="1"/>
+    <w:lsdException w:name="Medium List 2 Accent 1" w:semiHidden="0" w:uiPriority="66" w:unhideWhenUsed="0"/>
+    <w:lsdException w:name="Medium Grid 1 Accent 1" w:semiHidden="0" w:uiPriority="67" w:unhideWhenUsed="0"/>
+    <w:lsdException w:name="Medium Grid 2 Accent 1" w:semiHidden="0" w:uiPriority="68" w:unhideWhenUsed="0"/>
+    <w:lsdException w:name="Medium Grid 3 Accent 1" w:semiHidden="0" w:uiPriority="69" w:unhideWhenUsed="0"/>
+    <w:lsdException w:name="Dark List Accent 1" w:semiHidden="0" w:uiPriority="70" w:unhideWhenUsed="0"/>
+    <w:lsdException w:name="Colorful Shading Accent 1" w:semiHidden="0" w:uiPriority="71" w:unhideWhenUsed="0"/>
+    <w:lsdException w:name="Colorful List Accent 1" w:semiHidden="0" w:uiPriority="72" w:unhideWhenUsed="0"/>
+    <w:lsdException w:name="Colorful Grid Accent 1" w:semiHidden="0" w:uiPriority="73" w:unhideWhenUsed="0"/>
+    <w:lsdException w:name="Light Shading Accent 2" w:semiHidden="0" w:uiPriority="60" w:unhideWhenUsed="0"/>
+    <w:lsdException w:name="Light List Accent 2" w:semiHidden="0" w:uiPriority="61" w:unhideWhenUsed="0"/>
+    <w:lsdException w:name="Light Grid Accent 2" w:semiHidden="0" w:uiPriority="62" w:unhideWhenUsed="0"/>
+    <w:lsdException w:name="Medium Shading 1 Accent 2" w:semiHidden="0" w:uiPriority="63" w:unhideWhenUsed="0"/>
+    <w:lsdException w:name="Medium Shading 2 Accent 2" w:semiHidden="0" w:uiPriority="64" w:unhideWhenUsed="0"/>
+    <w:lsdException w:name="Medium List 1 Accent 2" w:semiHidden="0" w:uiPriority="65" w:unhideWhenUsed="0"/>
+    <w:lsdException w:name="Medium List 2 Accent 2" w:semiHidden="0" w:uiPriority="66" w:unhideWhenUsed="0"/>
+    <w:lsdException w:name="Medium Grid 1 Accent 2" w:semiHidden="0" w:uiPriority="67" w:unhideWhenUsed="0"/>
+    <w:lsdException w:name="Medium Grid 2 Accent 2" w:semiHidden="0" w:uiPriority="68" w:unhideWhenUsed="0"/>
+    <w:lsdException w:name="Medium Grid 3 Accent 2" w:semiHidden="0" w:uiPriority="69" w:unhideWhenUsed="0"/>
+    <w:lsdException w:name="Dark List Accent 2" w:semiHidden="0" w:uiPriority="70" w:unhideWhenUsed="0"/>
+    <w:lsdException w:name="Colorful Shading Accent 2" w:semiHidden="0" w:uiPriority="71" w:unhideWhenUsed="0"/>
+    <w:lsdException w:name="Colorful List Accent 2" w:semiHidden="0" w:uiPriority="72" w:unhideWhenUsed="0"/>
+    <w:lsdException w:name="Colorful Grid Accent 2" w:semiHidden="0" w:uiPriority="73" w:unhideWhenUsed="0"/>
+    <w:lsdException w:name="Light Shading Accent 3" w:semiHidden="0" w:uiPriority="60" w:unhideWhenUsed="0"/>
+    <w:lsdException w:name="Light List Accent 3" w:semiHidden="0" w:uiPriority="61" w:unhideWhenUsed="0"/>
+    <w:lsdException w:name="Light Grid Accent 3" w:semiHidden="0" w:uiPriority="62" w:unhideWhenUsed="0"/>
+    <w:lsdException w:name="Medium Shading 1 Accent 3" w:semiHidden="0" w:uiPriority="63" w:unhideWhenUsed="0"/>
+    <w:lsdException w:name="Medium Shading 2 Accent 3" w:semiHidden="0" w:uiPriority="64" w:unhideWhenUsed="0"/>
+    <w:lsdException w:name="Medium List 1 Accent 3" w:semiHidden="0" w:uiPriority="65" w:unhideWhenUsed="0"/>
+    <w:lsdException w:name="Medium List 2 Accent 3" w:semiHidden="0" w:uiPriority="66" w:unhideWhenUsed="0"/>
+    <w:lsdException w:name="Medium Grid 1 Accent 3" w:semiHidden="0" w:uiPriority="67" w:unhideWhenUsed="0"/>
+    <w:lsdException w:name="Medium Grid 2 Accent 3" w:semiHidden="0" w:uiPriority="68" w:unhideWhenUsed="0"/>
+    <w:lsdException w:name="Medium Grid 3 Accent 3" w:semiHidden="0" w:uiPriority="69" w:unhideWhenUsed="0"/>
+    <w:lsdException w:name="Dark List Accent 3" w:semiHidden="0" w:uiPriority="70" w:unhideWhenUsed="0"/>
+    <w:lsdException w:name="Colorful Shading Accent 3" w:semiHidden="0" w:uiPriority="71" w:unhideWhenUsed="0"/>
+    <w:lsdException w:name="Colorful List Accent 3" w:semiHidden="0" w:uiPriority="72" w:unhideWhenUsed="0"/>
+    <w:lsdException w:name="Colorful Grid Accent 3" w:semiHidden="0" w:uiPriority="73" w:unhideWhenUsed="0"/>
+    <w:lsdException w:name="Light Shading Accent 4" w:semiHidden="0" w:uiPriority="60" w:unhideWhenUsed="0"/>
+    <w:lsdException w:name="Light List Accent 4" w:semiHidden="0" w:uiPriority="61" w:unhideWhenUsed="0"/>
+    <w:lsdException w:name="Light Grid Accent 4" w:semiHidden="0" w:uiPriority="62" w:unhideWhenUsed="0"/>
+    <w:lsdException w:name="Medium Shading 1 Accent 4" w:semiHidden="0" w:uiPriority="63" w:unhideWhenUsed="0"/>
+    <w:lsdException w:name="Medium Shading 2 Accent 4" w:semiHidden="0" w:uiPriority="64" w:unhideWhenUsed="0"/>
+    <w:lsdException w:name="Medium List 1 Accent 4" w:semiHidden="0" w:uiPriority="65" w:unhideWhenUsed="0"/>
+    <w:lsdException w:name="Medium List 2 Accent 4" w:semiHidden="0" w:uiPriority="66" w:unhideWhenUsed="0"/>
+    <w:lsdException w:name="Medium Grid 1 Accent 4" w:semiHidden="0" w:uiPriority="67" w:unhideWhenUsed="0"/>
+    <w:lsdException w:name="Medium Grid 2 Accent 4" w:semiHidden="0" w:uiPriority="68" w:unhideWhenUsed="0"/>
+    <w:lsdException w:name="Medium Grid 3 Accent 4" w:semiHidden="0" w:uiPriority="69" w:unhideWhenUsed="0"/>
+    <w:lsdException w:name="Dark List Accent 4" w:semiHidden="0" w:uiPriority="70" w:unhideWhenUsed="0"/>
+    <w:lsdException w:name="Colorful Shading Accent 4" w:semiHidden="0" w:uiPriority="71" w:unhideWhenUsed="0"/>
+    <w:lsdException w:name="Colorful List Accent 4" w:semiHidden="0" w:uiPriority="72" w:unhideWhenUsed="0"/>
+    <w:lsdException w:name="Colorful Grid Accent 4" w:semiHidden="0" w:uiPriority="73" w:unhideWhenUsed="0"/>
+    <w:lsdException w:name="Light Shading Accent 5" w:semiHidden="0" w:uiPriority="60" w:unhideWhenUsed="0"/>
+    <w:lsdException w:name="Light List Accent 5" w:semiHidden="0" w:uiPriority="61" w:unhideWhenUsed="0"/>
+    <w:lsdException w:name="Light Grid Accent 5" w:semiHidden="0" w:uiPriority="62" w:unhideWhenUsed="0"/>
+    <w:lsdException w:name="Medium Shading 1 Accent 5" w:semiHidden="0" w:uiPriority="63" w:unhideWhenUsed="0"/>
+    <w:lsdException w:name="Medium Shading 2 Accent 5" w:semiHidden="0" w:uiPriority="64" w:unhideWhenUsed="0"/>
+    <w:lsdException w:name="Medium List 1 Accent 5" w:semiHidden="0" w:uiPriority="65" w:unhideWhenUsed="0"/>
+    <w:lsdException w:name="Medium List 2 Accent 5" w:semiHidden="0" w:uiPriority="66" w:unhideWhenUsed="0"/>
+    <w:lsdException w:name="Medium Grid 1 Accent 5" w:semiHidden="0" w:uiPriority="67" w:unhideWhenUsed="0"/>
+    <w:lsdException w:name="Medium Grid 2 Accent 5" w:semiHidden="0" w:uiPriority="68" w:unhideWhenUsed="0"/>
+    <w:lsdException w:name="Medium Grid 3 Accent 5" w:semiHidden="0" w:uiPriority="69" w:unhideWhenUsed="0"/>
+    <w:lsdException w:name="Dark List Accent 5" w:semiHidden="0" w:uiPriority="70" w:unhideWhenUsed="0"/>
+    <w:lsdException w:name="Colorful Shading Accent 5" w:semiHidden="0" w:uiPriority="71" w:unhideWhenUsed="0"/>
+    <w:lsdException w:name="Colorful List Accent 5" w:semiHidden="0" w:uiPriority="72" w:unhideWhenUsed="0"/>
+    <w:lsdException w:name="Colorful Grid Accent 5" w:semiHidden="0" w:uiPriority="73" w:unhideWhenUsed="0"/>
+    <w:lsdException w:name="Light Shading Accent 6" w:semiHidden="0" w:uiPriority="60" w:unhideWhenUsed="0"/>
+    <w:lsdException w:name="Light List Accent 6" w:semiHidden="0" w:uiPriority="61" w:unhideWhenUsed="0"/>
+    <w:lsdException w:name="Light Grid Accent 6" w:semiHidden="0" w:uiPriority="62" w:unhideWhenUsed="0"/>
+    <w:lsdException w:name="Medium Shading 1 Accent 6" w:semiHidden="0" w:uiPriority="63" w:unhideWhenUsed="0"/>
+    <w:lsdException w:name="Medium Shading 2 Accent 6" w:semiHidden="0" w:uiPriority="64" w:unhideWhenUsed="0"/>
+    <w:lsdException w:name="Medium List 1 Accent 6" w:semiHidden="0" w:uiPriority="65" w:unhideWhenUsed="0"/>
+    <w:lsdException w:name="Medium List 2 Accent 6" w:semiHidden="0" w:uiPriority="66" w:unhideWhenUsed="0"/>
+    <w:lsdException w:name="Medium Grid 1 Accent 6" w:semiHidden="0" w:uiPriority="67" w:unhideWhenUsed="0"/>
+    <w:lsdException w:name="Medium Grid 2 Accent 6" w:semiHidden="0" w:uiPriority="68" w:unhideWhenUsed="0"/>
+    <w:lsdException w:name="Medium Grid 3 Accent 6" w:semiHidden="0" w:uiPriority="69" w:unhideWhenUsed="0"/>
+    <w:lsdException w:name="Dark List Accent 6" w:semiHidden="0" w:uiPriority="70" w:unhideWhenUsed="0"/>
+    <w:lsdException w:name="Colorful Shading Accent 6" w:semiHidden="0" w:uiPriority="71" w:unhideWhenUsed="0"/>
+    <w:lsdException w:name="Colorful List Accent 6" w:semiHidden="0" w:uiPriority="72" w:unhideWhenUsed="0"/>
+    <w:lsdException w:name="Colorful Grid Accent 6" w:semiHidden="0" w:uiPriority="73" w:unhideWhenUsed="0"/>
+    <w:lsdException w:name="Subtle Emphasis" w:semiHidden="0" w:uiPriority="19" w:unhideWhenUsed="0" w:qFormat="1"/>
+    <w:lsdException w:name="Intense Emphasis" w:semiHidden="0" w:uiPriority="21" w:unhideWhenUsed="0" w:qFormat="1"/>
+    <w:lsdException w:name="Subtle Reference" w:semiHidden="0" w:uiPriority="31" w:unhideWhenUsed="0" w:qFormat="1"/>
+    <w:lsdException w:name="Intense Reference" w:semiHidden="0" w:uiPriority="32" w:unhideWhenUsed="0" w:qFormat="1"/>
+    <w:lsdException w:name="Book Title" w:semiHidden="0" w:uiPriority="33" w:unhideWhenUsed="0" w:qFormat="1"/>
+    <w:lsdException w:name="Bibliography" w:uiPriority="37"/>
+    <w:lsdException w:name="TOC Heading" w:uiPriority="39" w:qFormat="1"/>
   </w:latentStyles>
   <w:style w:type="paragraph" w:default="1" w:styleId="Normal">
     <w:name w:val="Normal"/>
@@ -5382,11 +5430,11 @@
       <w:rFonts w:ascii="Calibri" w:hAnsi="Calibri"/>
     </w:rPr>
   </w:style>
-  <w:style w:type="paragraph" w:styleId="Cabealho1">
+  <w:style w:type="paragraph" w:styleId="Heading1">
     <w:name w:val="heading 1"/>
     <w:basedOn w:val="Normal"/>
     <w:next w:val="Normal"/>
-    <w:link w:val="Cabealho1Carter"/>
+    <w:link w:val="Heading1Char"/>
     <w:uiPriority w:val="9"/>
     <w:qFormat/>
     <w:rsid w:val="00980543"/>
@@ -5409,11 +5457,11 @@
       <w:u w:val="single"/>
     </w:rPr>
   </w:style>
-  <w:style w:type="paragraph" w:styleId="Cabealho2">
+  <w:style w:type="paragraph" w:styleId="Heading2">
     <w:name w:val="heading 2"/>
     <w:basedOn w:val="Normal"/>
     <w:next w:val="Normal"/>
-    <w:link w:val="Cabealho2Carter"/>
+    <w:link w:val="Heading2Char"/>
     <w:autoRedefine/>
     <w:uiPriority w:val="9"/>
     <w:unhideWhenUsed/>
@@ -5438,11 +5486,11 @@
       <w:szCs w:val="26"/>
     </w:rPr>
   </w:style>
-  <w:style w:type="paragraph" w:styleId="Cabealho3">
+  <w:style w:type="paragraph" w:styleId="Heading3">
     <w:name w:val="heading 3"/>
     <w:basedOn w:val="Normal"/>
     <w:next w:val="Normal"/>
-    <w:link w:val="Cabealho3Carter"/>
+    <w:link w:val="Heading3Char"/>
     <w:uiPriority w:val="9"/>
     <w:unhideWhenUsed/>
     <w:qFormat/>
@@ -5465,11 +5513,11 @@
       <w:sz w:val="28"/>
     </w:rPr>
   </w:style>
-  <w:style w:type="paragraph" w:styleId="Cabealho4">
+  <w:style w:type="paragraph" w:styleId="Heading4">
     <w:name w:val="heading 4"/>
     <w:basedOn w:val="Normal"/>
     <w:next w:val="Normal"/>
-    <w:link w:val="Cabealho4Carter"/>
+    <w:link w:val="Heading4Char"/>
     <w:uiPriority w:val="9"/>
     <w:semiHidden/>
     <w:unhideWhenUsed/>
@@ -5492,11 +5540,11 @@
       <w:color w:val="365F91" w:themeColor="accent1" w:themeShade="BF"/>
     </w:rPr>
   </w:style>
-  <w:style w:type="paragraph" w:styleId="Cabealho5">
+  <w:style w:type="paragraph" w:styleId="Heading5">
     <w:name w:val="heading 5"/>
     <w:basedOn w:val="Normal"/>
     <w:next w:val="Normal"/>
-    <w:link w:val="Cabealho5Carter"/>
+    <w:link w:val="Heading5Char"/>
     <w:uiPriority w:val="9"/>
     <w:semiHidden/>
     <w:unhideWhenUsed/>
@@ -5517,11 +5565,11 @@
       <w:color w:val="365F91" w:themeColor="accent1" w:themeShade="BF"/>
     </w:rPr>
   </w:style>
-  <w:style w:type="paragraph" w:styleId="Cabealho6">
+  <w:style w:type="paragraph" w:styleId="Heading6">
     <w:name w:val="heading 6"/>
     <w:basedOn w:val="Normal"/>
     <w:next w:val="Normal"/>
-    <w:link w:val="Cabealho6Carter"/>
+    <w:link w:val="Heading6Char"/>
     <w:uiPriority w:val="9"/>
     <w:semiHidden/>
     <w:unhideWhenUsed/>
@@ -5542,11 +5590,11 @@
       <w:color w:val="243F60" w:themeColor="accent1" w:themeShade="7F"/>
     </w:rPr>
   </w:style>
-  <w:style w:type="paragraph" w:styleId="Cabealho7">
+  <w:style w:type="paragraph" w:styleId="Heading7">
     <w:name w:val="heading 7"/>
     <w:basedOn w:val="Normal"/>
     <w:next w:val="Normal"/>
-    <w:link w:val="Cabealho7Carter"/>
+    <w:link w:val="Heading7Char"/>
     <w:uiPriority w:val="9"/>
     <w:semiHidden/>
     <w:unhideWhenUsed/>
@@ -5569,11 +5617,11 @@
       <w:color w:val="243F60" w:themeColor="accent1" w:themeShade="7F"/>
     </w:rPr>
   </w:style>
-  <w:style w:type="paragraph" w:styleId="Cabealho8">
+  <w:style w:type="paragraph" w:styleId="Heading8">
     <w:name w:val="heading 8"/>
     <w:basedOn w:val="Normal"/>
     <w:next w:val="Normal"/>
-    <w:link w:val="Cabealho8Carter"/>
+    <w:link w:val="Heading8Char"/>
     <w:uiPriority w:val="9"/>
     <w:semiHidden/>
     <w:unhideWhenUsed/>
@@ -5596,11 +5644,11 @@
       <w:szCs w:val="21"/>
     </w:rPr>
   </w:style>
-  <w:style w:type="paragraph" w:styleId="Cabealho9">
+  <w:style w:type="paragraph" w:styleId="Heading9">
     <w:name w:val="heading 9"/>
     <w:basedOn w:val="Normal"/>
     <w:next w:val="Normal"/>
-    <w:link w:val="Cabealho9Carter"/>
+    <w:link w:val="Heading9Char"/>
     <w:uiPriority w:val="9"/>
     <w:semiHidden/>
     <w:unhideWhenUsed/>
@@ -5625,13 +5673,13 @@
       <w:szCs w:val="21"/>
     </w:rPr>
   </w:style>
-  <w:style w:type="character" w:default="1" w:styleId="Tipodeletrapredefinidodopargrafo">
+  <w:style w:type="character" w:default="1" w:styleId="DefaultParagraphFont">
     <w:name w:val="Default Paragraph Font"/>
     <w:uiPriority w:val="1"/>
     <w:semiHidden/>
     <w:unhideWhenUsed/>
   </w:style>
-  <w:style w:type="table" w:default="1" w:styleId="Tabelanormal">
+  <w:style w:type="table" w:default="1" w:styleId="TableNormal">
     <w:name w:val="Normal Table"/>
     <w:uiPriority w:val="99"/>
     <w:semiHidden/>
@@ -5646,16 +5694,16 @@
       </w:tblCellMar>
     </w:tblPr>
   </w:style>
-  <w:style w:type="numbering" w:default="1" w:styleId="Semlista">
+  <w:style w:type="numbering" w:default="1" w:styleId="NoList">
     <w:name w:val="No List"/>
     <w:uiPriority w:val="99"/>
     <w:semiHidden/>
     <w:unhideWhenUsed/>
   </w:style>
-  <w:style w:type="paragraph" w:styleId="Cabealho">
+  <w:style w:type="paragraph" w:styleId="Header">
     <w:name w:val="header"/>
     <w:basedOn w:val="Normal"/>
-    <w:link w:val="CabealhoCarter"/>
+    <w:link w:val="HeaderChar"/>
     <w:unhideWhenUsed/>
     <w:rsid w:val="005E1593"/>
     <w:pPr>
@@ -5665,17 +5713,17 @@
       </w:tabs>
     </w:pPr>
   </w:style>
-  <w:style w:type="character" w:customStyle="1" w:styleId="CabealhoCarter">
-    <w:name w:val="Cabeçalho Caráter"/>
-    <w:basedOn w:val="Tipodeletrapredefinidodopargrafo"/>
-    <w:link w:val="Cabealho"/>
+  <w:style w:type="character" w:customStyle="1" w:styleId="HeaderChar">
+    <w:name w:val="Header Char"/>
+    <w:basedOn w:val="DefaultParagraphFont"/>
+    <w:link w:val="Header"/>
     <w:uiPriority w:val="99"/>
     <w:rsid w:val="005E1593"/>
   </w:style>
-  <w:style w:type="paragraph" w:styleId="Rodap">
+  <w:style w:type="paragraph" w:styleId="Footer">
     <w:name w:val="footer"/>
     <w:basedOn w:val="Normal"/>
-    <w:link w:val="RodapCarter"/>
+    <w:link w:val="FooterChar"/>
     <w:unhideWhenUsed/>
     <w:rsid w:val="005E1593"/>
     <w:pPr>
@@ -5685,16 +5733,16 @@
       </w:tabs>
     </w:pPr>
   </w:style>
-  <w:style w:type="character" w:customStyle="1" w:styleId="RodapCarter">
-    <w:name w:val="Rodapé Caráter"/>
-    <w:basedOn w:val="Tipodeletrapredefinidodopargrafo"/>
-    <w:link w:val="Rodap"/>
+  <w:style w:type="character" w:customStyle="1" w:styleId="FooterChar">
+    <w:name w:val="Footer Char"/>
+    <w:basedOn w:val="DefaultParagraphFont"/>
+    <w:link w:val="Footer"/>
     <w:uiPriority w:val="99"/>
     <w:rsid w:val="005E1593"/>
   </w:style>
   <w:style w:type="paragraph" w:customStyle="1" w:styleId="Descrio">
     <w:name w:val="Descrição"/>
-    <w:basedOn w:val="Cabealho"/>
+    <w:basedOn w:val="Header"/>
     <w:rsid w:val="005E1593"/>
     <w:pPr>
       <w:tabs>
@@ -5711,9 +5759,9 @@
       <w:lang w:val="en-US" w:eastAsia="pt-BR"/>
     </w:rPr>
   </w:style>
-  <w:style w:type="table" w:styleId="Tabelacomgrelha">
+  <w:style w:type="table" w:styleId="TableGrid">
     <w:name w:val="Table Grid"/>
-    <w:basedOn w:val="Tabelanormal"/>
+    <w:basedOn w:val="TableNormal"/>
     <w:rsid w:val="005E1593"/>
     <w:pPr>
       <w:spacing w:after="240" w:line="240" w:lineRule="auto"/>
@@ -5736,10 +5784,10 @@
       </w:tblBorders>
     </w:tblPr>
   </w:style>
-  <w:style w:type="paragraph" w:styleId="Textodebalo">
+  <w:style w:type="paragraph" w:styleId="BalloonText">
     <w:name w:val="Balloon Text"/>
     <w:basedOn w:val="Normal"/>
-    <w:link w:val="TextodebaloCarter"/>
+    <w:link w:val="BalloonTextChar"/>
     <w:uiPriority w:val="99"/>
     <w:semiHidden/>
     <w:unhideWhenUsed/>
@@ -5750,10 +5798,10 @@
       <w:szCs w:val="16"/>
     </w:rPr>
   </w:style>
-  <w:style w:type="character" w:customStyle="1" w:styleId="TextodebaloCarter">
-    <w:name w:val="Texto de balão Caráter"/>
-    <w:basedOn w:val="Tipodeletrapredefinidodopargrafo"/>
-    <w:link w:val="Textodebalo"/>
+  <w:style w:type="character" w:customStyle="1" w:styleId="BalloonTextChar">
+    <w:name w:val="Balloon Text Char"/>
+    <w:basedOn w:val="DefaultParagraphFont"/>
+    <w:link w:val="BalloonText"/>
     <w:uiPriority w:val="99"/>
     <w:semiHidden/>
     <w:rsid w:val="005E1593"/>
@@ -5763,10 +5811,10 @@
       <w:szCs w:val="16"/>
     </w:rPr>
   </w:style>
-  <w:style w:type="character" w:customStyle="1" w:styleId="Cabealho1Carter">
-    <w:name w:val="Cabeçalho 1 Caráter"/>
-    <w:basedOn w:val="Tipodeletrapredefinidodopargrafo"/>
-    <w:link w:val="Cabealho1"/>
+  <w:style w:type="character" w:customStyle="1" w:styleId="Heading1Char">
+    <w:name w:val="Heading 1 Char"/>
+    <w:basedOn w:val="DefaultParagraphFont"/>
+    <w:link w:val="Heading1"/>
     <w:uiPriority w:val="9"/>
     <w:rsid w:val="00980543"/>
     <w:rPr>
@@ -5789,10 +5837,10 @@
       <w:lang w:eastAsia="pt-BR"/>
     </w:rPr>
   </w:style>
-  <w:style w:type="character" w:customStyle="1" w:styleId="Cabealho3Carter">
-    <w:name w:val="Cabeçalho 3 Caráter"/>
-    <w:basedOn w:val="Tipodeletrapredefinidodopargrafo"/>
-    <w:link w:val="Cabealho3"/>
+  <w:style w:type="character" w:customStyle="1" w:styleId="Heading3Char">
+    <w:name w:val="Heading 3 Char"/>
+    <w:basedOn w:val="DefaultParagraphFont"/>
+    <w:link w:val="Heading3"/>
     <w:uiPriority w:val="9"/>
     <w:rsid w:val="004B60F1"/>
     <w:rPr>
@@ -5803,10 +5851,10 @@
       <w:sz w:val="28"/>
     </w:rPr>
   </w:style>
-  <w:style w:type="character" w:customStyle="1" w:styleId="Cabealho2Carter">
-    <w:name w:val="Cabeçalho 2 Caráter"/>
-    <w:basedOn w:val="Tipodeletrapredefinidodopargrafo"/>
-    <w:link w:val="Cabealho2"/>
+  <w:style w:type="character" w:customStyle="1" w:styleId="Heading2Char">
+    <w:name w:val="Heading 2 Char"/>
+    <w:basedOn w:val="DefaultParagraphFont"/>
+    <w:link w:val="Heading2"/>
     <w:uiPriority w:val="9"/>
     <w:rsid w:val="005546E1"/>
     <w:rPr>
@@ -5818,7 +5866,7 @@
       <w:szCs w:val="26"/>
     </w:rPr>
   </w:style>
-  <w:style w:type="paragraph" w:styleId="ndice1">
+  <w:style w:type="paragraph" w:styleId="TOC1">
     <w:name w:val="toc 1"/>
     <w:basedOn w:val="Normal"/>
     <w:next w:val="Normal"/>
@@ -5838,7 +5886,7 @@
       <w:lang w:val="en-US"/>
     </w:rPr>
   </w:style>
-  <w:style w:type="paragraph" w:styleId="ndice2">
+  <w:style w:type="paragraph" w:styleId="TOC2">
     <w:name w:val="toc 2"/>
     <w:basedOn w:val="Normal"/>
     <w:next w:val="Normal"/>
@@ -5856,9 +5904,9 @@
       <w:lang w:val="en-US"/>
     </w:rPr>
   </w:style>
-  <w:style w:type="character" w:styleId="Hiperligao">
+  <w:style w:type="character" w:styleId="Hyperlink">
     <w:name w:val="Hyperlink"/>
-    <w:basedOn w:val="Tipodeletrapredefinidodopargrafo"/>
+    <w:basedOn w:val="DefaultParagraphFont"/>
     <w:uiPriority w:val="99"/>
     <w:rsid w:val="00DF7148"/>
     <w:rPr>
@@ -5882,9 +5930,9 @@
       <w:lang w:eastAsia="pt-BR"/>
     </w:rPr>
   </w:style>
-  <w:style w:type="character" w:styleId="TextodoMarcadordePosio">
+  <w:style w:type="character" w:styleId="PlaceholderText">
     <w:name w:val="Placeholder Text"/>
-    <w:basedOn w:val="Tipodeletrapredefinidodopargrafo"/>
+    <w:basedOn w:val="DefaultParagraphFont"/>
     <w:uiPriority w:val="99"/>
     <w:semiHidden/>
     <w:rsid w:val="00CC0C59"/>
@@ -5913,7 +5961,7 @@
   </w:style>
   <w:style w:type="character" w:customStyle="1" w:styleId="CommentsChar">
     <w:name w:val="Comments Char"/>
-    <w:basedOn w:val="Tipodeletrapredefinidodopargrafo"/>
+    <w:basedOn w:val="DefaultParagraphFont"/>
     <w:link w:val="Comments"/>
     <w:rsid w:val="00D77511"/>
     <w:rPr>
@@ -5938,16 +5986,16 @@
   </w:style>
   <w:style w:type="character" w:customStyle="1" w:styleId="VersesChar">
     <w:name w:val="Versões Char"/>
-    <w:basedOn w:val="Tipodeletrapredefinidodopargrafo"/>
+    <w:basedOn w:val="DefaultParagraphFont"/>
     <w:link w:val="Verses"/>
     <w:rsid w:val="00D77511"/>
     <w:rPr>
       <w:rFonts w:ascii="Calibri" w:hAnsi="Calibri"/>
     </w:rPr>
   </w:style>
-  <w:style w:type="paragraph" w:styleId="Cabealhodondice">
+  <w:style w:type="paragraph" w:styleId="TOCHeading">
     <w:name w:val="TOC Heading"/>
-    <w:basedOn w:val="Cabealho1"/>
+    <w:basedOn w:val="Heading1"/>
     <w:next w:val="Normal"/>
     <w:uiPriority w:val="39"/>
     <w:unhideWhenUsed/>
@@ -5966,7 +6014,7 @@
       <w:lang w:eastAsia="pt-BR"/>
     </w:rPr>
   </w:style>
-  <w:style w:type="paragraph" w:styleId="PargrafodaLista">
+  <w:style w:type="paragraph" w:styleId="ListParagraph">
     <w:name w:val="List Paragraph"/>
     <w:basedOn w:val="Normal"/>
     <w:uiPriority w:val="34"/>
@@ -5977,10 +6025,10 @@
       <w:contextualSpacing/>
     </w:pPr>
   </w:style>
-  <w:style w:type="character" w:customStyle="1" w:styleId="Cabealho4Carter">
-    <w:name w:val="Cabeçalho 4 Caráter"/>
-    <w:basedOn w:val="Tipodeletrapredefinidodopargrafo"/>
-    <w:link w:val="Cabealho4"/>
+  <w:style w:type="character" w:customStyle="1" w:styleId="Heading4Char">
+    <w:name w:val="Heading 4 Char"/>
+    <w:basedOn w:val="DefaultParagraphFont"/>
+    <w:link w:val="Heading4"/>
     <w:uiPriority w:val="9"/>
     <w:semiHidden/>
     <w:rsid w:val="00A23556"/>
@@ -5991,10 +6039,10 @@
       <w:color w:val="365F91" w:themeColor="accent1" w:themeShade="BF"/>
     </w:rPr>
   </w:style>
-  <w:style w:type="character" w:customStyle="1" w:styleId="Cabealho5Carter">
-    <w:name w:val="Cabeçalho 5 Caráter"/>
-    <w:basedOn w:val="Tipodeletrapredefinidodopargrafo"/>
-    <w:link w:val="Cabealho5"/>
+  <w:style w:type="character" w:customStyle="1" w:styleId="Heading5Char">
+    <w:name w:val="Heading 5 Char"/>
+    <w:basedOn w:val="DefaultParagraphFont"/>
+    <w:link w:val="Heading5"/>
     <w:uiPriority w:val="9"/>
     <w:semiHidden/>
     <w:rsid w:val="00A23556"/>
@@ -6003,10 +6051,10 @@
       <w:color w:val="365F91" w:themeColor="accent1" w:themeShade="BF"/>
     </w:rPr>
   </w:style>
-  <w:style w:type="character" w:customStyle="1" w:styleId="Cabealho6Carter">
-    <w:name w:val="Cabeçalho 6 Caráter"/>
-    <w:basedOn w:val="Tipodeletrapredefinidodopargrafo"/>
-    <w:link w:val="Cabealho6"/>
+  <w:style w:type="character" w:customStyle="1" w:styleId="Heading6Char">
+    <w:name w:val="Heading 6 Char"/>
+    <w:basedOn w:val="DefaultParagraphFont"/>
+    <w:link w:val="Heading6"/>
     <w:uiPriority w:val="9"/>
     <w:semiHidden/>
     <w:rsid w:val="00A23556"/>
@@ -6015,10 +6063,10 @@
       <w:color w:val="243F60" w:themeColor="accent1" w:themeShade="7F"/>
     </w:rPr>
   </w:style>
-  <w:style w:type="character" w:customStyle="1" w:styleId="Cabealho7Carter">
-    <w:name w:val="Cabeçalho 7 Caráter"/>
-    <w:basedOn w:val="Tipodeletrapredefinidodopargrafo"/>
-    <w:link w:val="Cabealho7"/>
+  <w:style w:type="character" w:customStyle="1" w:styleId="Heading7Char">
+    <w:name w:val="Heading 7 Char"/>
+    <w:basedOn w:val="DefaultParagraphFont"/>
+    <w:link w:val="Heading7"/>
     <w:uiPriority w:val="9"/>
     <w:semiHidden/>
     <w:rsid w:val="00A23556"/>
@@ -6029,10 +6077,10 @@
       <w:color w:val="243F60" w:themeColor="accent1" w:themeShade="7F"/>
     </w:rPr>
   </w:style>
-  <w:style w:type="character" w:customStyle="1" w:styleId="Cabealho8Carter">
-    <w:name w:val="Cabeçalho 8 Caráter"/>
-    <w:basedOn w:val="Tipodeletrapredefinidodopargrafo"/>
-    <w:link w:val="Cabealho8"/>
+  <w:style w:type="character" w:customStyle="1" w:styleId="Heading8Char">
+    <w:name w:val="Heading 8 Char"/>
+    <w:basedOn w:val="DefaultParagraphFont"/>
+    <w:link w:val="Heading8"/>
     <w:uiPriority w:val="9"/>
     <w:semiHidden/>
     <w:rsid w:val="00A23556"/>
@@ -6043,10 +6091,10 @@
       <w:szCs w:val="21"/>
     </w:rPr>
   </w:style>
-  <w:style w:type="character" w:customStyle="1" w:styleId="Cabealho9Carter">
-    <w:name w:val="Cabeçalho 9 Caráter"/>
-    <w:basedOn w:val="Tipodeletrapredefinidodopargrafo"/>
-    <w:link w:val="Cabealho9"/>
+  <w:style w:type="character" w:customStyle="1" w:styleId="Heading9Char">
+    <w:name w:val="Heading 9 Char"/>
+    <w:basedOn w:val="DefaultParagraphFont"/>
+    <w:link w:val="Heading9"/>
     <w:uiPriority w:val="9"/>
     <w:semiHidden/>
     <w:rsid w:val="00A23556"/>
@@ -6059,9 +6107,9 @@
       <w:szCs w:val="21"/>
     </w:rPr>
   </w:style>
-  <w:style w:type="character" w:styleId="Hiperligaovisitada">
+  <w:style w:type="character" w:styleId="FollowedHyperlink">
     <w:name w:val="FollowedHyperlink"/>
-    <w:basedOn w:val="Tipodeletrapredefinidodopargrafo"/>
+    <w:basedOn w:val="DefaultParagraphFont"/>
     <w:uiPriority w:val="99"/>
     <w:semiHidden/>
     <w:unhideWhenUsed/>
@@ -6071,9 +6119,9 @@
       <w:u w:val="single"/>
     </w:rPr>
   </w:style>
-  <w:style w:type="character" w:styleId="Forte">
+  <w:style w:type="character" w:styleId="Strong">
     <w:name w:val="Strong"/>
-    <w:basedOn w:val="Tipodeletrapredefinidodopargrafo"/>
+    <w:basedOn w:val="DefaultParagraphFont"/>
     <w:uiPriority w:val="22"/>
     <w:qFormat/>
     <w:rsid w:val="009517B3"/>
@@ -6085,8 +6133,880 @@
 </w:styles>
 </file>
 
+<file path=word/stylesWithEffects.xml><?xml version="1.0" encoding="utf-8"?>
+<w:styles xmlns:wpc="http://schemas.microsoft.com/office/word/2010/wordprocessingCanvas" xmlns:mc="http://schemas.openxmlformats.org/markup-compatibility/2006" xmlns:o="urn:schemas-microsoft-com:office:office" xmlns:r="http://schemas.openxmlformats.org/officeDocument/2006/relationships" xmlns:m="http://schemas.openxmlformats.org/officeDocument/2006/math" xmlns:v="urn:schemas-microsoft-com:vml" xmlns:wp14="http://schemas.microsoft.com/office/word/2010/wordprocessingDrawing" xmlns:wp="http://schemas.openxmlformats.org/drawingml/2006/wordprocessingDrawing" xmlns:w10="urn:schemas-microsoft-com:office:word" xmlns:w="http://schemas.openxmlformats.org/wordprocessingml/2006/main" xmlns:w14="http://schemas.microsoft.com/office/word/2010/wordml" xmlns:wpg="http://schemas.microsoft.com/office/word/2010/wordprocessingGroup" xmlns:wpi="http://schemas.microsoft.com/office/word/2010/wordprocessingInk" xmlns:wne="http://schemas.microsoft.com/office/word/2006/wordml" xmlns:wps="http://schemas.microsoft.com/office/word/2010/wordprocessingShape" mc:Ignorable="w14 wp14">
+  <w:docDefaults>
+    <w:rPrDefault>
+      <w:rPr>
+        <w:rFonts w:asciiTheme="minorHAnsi" w:eastAsiaTheme="minorHAnsi" w:hAnsiTheme="minorHAnsi" w:cstheme="minorBidi"/>
+        <w:sz w:val="22"/>
+        <w:szCs w:val="22"/>
+        <w:lang w:val="pt-BR" w:eastAsia="en-US" w:bidi="ar-SA"/>
+      </w:rPr>
+    </w:rPrDefault>
+    <w:pPrDefault>
+      <w:pPr>
+        <w:spacing w:after="200" w:line="276" w:lineRule="auto"/>
+      </w:pPr>
+    </w:pPrDefault>
+  </w:docDefaults>
+  <w:latentStyles w:defLockedState="0" w:defUIPriority="99" w:defSemiHidden="1" w:defUnhideWhenUsed="1" w:defQFormat="0" w:count="267">
+    <w:lsdException w:name="Normal" w:semiHidden="0" w:uiPriority="0" w:unhideWhenUsed="0" w:qFormat="1"/>
+    <w:lsdException w:name="heading 1" w:semiHidden="0" w:uiPriority="9" w:unhideWhenUsed="0" w:qFormat="1"/>
+    <w:lsdException w:name="heading 2" w:uiPriority="9" w:qFormat="1"/>
+    <w:lsdException w:name="heading 3" w:uiPriority="9" w:qFormat="1"/>
+    <w:lsdException w:name="heading 4" w:uiPriority="9" w:qFormat="1"/>
+    <w:lsdException w:name="heading 5" w:uiPriority="9" w:qFormat="1"/>
+    <w:lsdException w:name="heading 6" w:uiPriority="9" w:qFormat="1"/>
+    <w:lsdException w:name="heading 7" w:uiPriority="9" w:qFormat="1"/>
+    <w:lsdException w:name="heading 8" w:uiPriority="9" w:qFormat="1"/>
+    <w:lsdException w:name="heading 9" w:uiPriority="9" w:qFormat="1"/>
+    <w:lsdException w:name="toc 1" w:uiPriority="39"/>
+    <w:lsdException w:name="toc 2" w:uiPriority="39"/>
+    <w:lsdException w:name="toc 3" w:uiPriority="39"/>
+    <w:lsdException w:name="toc 4" w:uiPriority="39"/>
+    <w:lsdException w:name="toc 5" w:uiPriority="39"/>
+    <w:lsdException w:name="toc 6" w:uiPriority="39"/>
+    <w:lsdException w:name="toc 7" w:uiPriority="39"/>
+    <w:lsdException w:name="toc 8" w:uiPriority="39"/>
+    <w:lsdException w:name="toc 9" w:uiPriority="39"/>
+    <w:lsdException w:name="header" w:uiPriority="0"/>
+    <w:lsdException w:name="footer" w:uiPriority="0"/>
+    <w:lsdException w:name="caption" w:uiPriority="35" w:qFormat="1"/>
+    <w:lsdException w:name="Title" w:semiHidden="0" w:uiPriority="10" w:unhideWhenUsed="0" w:qFormat="1"/>
+    <w:lsdException w:name="Default Paragraph Font" w:uiPriority="1"/>
+    <w:lsdException w:name="Subtitle" w:semiHidden="0" w:uiPriority="11" w:unhideWhenUsed="0" w:qFormat="1"/>
+    <w:lsdException w:name="Strong" w:semiHidden="0" w:uiPriority="22" w:unhideWhenUsed="0" w:qFormat="1"/>
+    <w:lsdException w:name="Emphasis" w:semiHidden="0" w:uiPriority="20" w:unhideWhenUsed="0" w:qFormat="1"/>
+    <w:lsdException w:name="Table Grid" w:semiHidden="0" w:uiPriority="0" w:unhideWhenUsed="0"/>
+    <w:lsdException w:name="Placeholder Text" w:unhideWhenUsed="0"/>
+    <w:lsdException w:name="No Spacing" w:semiHidden="0" w:uiPriority="1" w:unhideWhenUsed="0" w:qFormat="1"/>
+    <w:lsdException w:name="Light Shading" w:semiHidden="0" w:uiPriority="60" w:unhideWhenUsed="0"/>
+    <w:lsdException w:name="Light List" w:semiHidden="0" w:uiPriority="61" w:unhideWhenUsed="0"/>
+    <w:lsdException w:name="Light Grid" w:semiHidden="0" w:uiPriority="62" w:unhideWhenUsed="0"/>
+    <w:lsdException w:name="Medium Shading 1" w:semiHidden="0" w:uiPriority="63" w:unhideWhenUsed="0"/>
+    <w:lsdException w:name="Medium Shading 2" w:semiHidden="0" w:uiPriority="64" w:unhideWhenUsed="0"/>
+    <w:lsdException w:name="Medium List 1" w:semiHidden="0" w:uiPriority="65" w:unhideWhenUsed="0"/>
+    <w:lsdException w:name="Medium List 2" w:semiHidden="0" w:uiPriority="66" w:unhideWhenUsed="0"/>
+    <w:lsdException w:name="Medium Grid 1" w:semiHidden="0" w:uiPriority="67" w:unhideWhenUsed="0"/>
+    <w:lsdException w:name="Medium Grid 2" w:semiHidden="0" w:uiPriority="68" w:unhideWhenUsed="0"/>
+    <w:lsdException w:name="Medium Grid 3" w:semiHidden="0" w:uiPriority="69" w:unhideWhenUsed="0"/>
+    <w:lsdException w:name="Dark List" w:semiHidden="0" w:uiPriority="70" w:unhideWhenUsed="0"/>
+    <w:lsdException w:name="Colorful Shading" w:semiHidden="0" w:uiPriority="71" w:unhideWhenUsed="0"/>
+    <w:lsdException w:name="Colorful List" w:semiHidden="0" w:uiPriority="72" w:unhideWhenUsed="0"/>
+    <w:lsdException w:name="Colorful Grid" w:semiHidden="0" w:uiPriority="73" w:unhideWhenUsed="0"/>
+    <w:lsdException w:name="Light Shading Accent 1" w:semiHidden="0" w:uiPriority="60" w:unhideWhenUsed="0"/>
+    <w:lsdException w:name="Light List Accent 1" w:semiHidden="0" w:uiPriority="61" w:unhideWhenUsed="0"/>
+    <w:lsdException w:name="Light Grid Accent 1" w:semiHidden="0" w:uiPriority="62" w:unhideWhenUsed="0"/>
+    <w:lsdException w:name="Medium Shading 1 Accent 1" w:semiHidden="0" w:uiPriority="63" w:unhideWhenUsed="0"/>
+    <w:lsdException w:name="Medium Shading 2 Accent 1" w:semiHidden="0" w:uiPriority="64" w:unhideWhenUsed="0"/>
+    <w:lsdException w:name="Medium List 1 Accent 1" w:semiHidden="0" w:uiPriority="65" w:unhideWhenUsed="0"/>
+    <w:lsdException w:name="Revision" w:unhideWhenUsed="0"/>
+    <w:lsdException w:name="List Paragraph" w:semiHidden="0" w:uiPriority="34" w:unhideWhenUsed="0" w:qFormat="1"/>
+    <w:lsdException w:name="Quote" w:semiHidden="0" w:uiPriority="29" w:unhideWhenUsed="0" w:qFormat="1"/>
+    <w:lsdException w:name="Intense Quote" w:semiHidden="0" w:uiPriority="30" w:unhideWhenUsed="0" w:qFormat="1"/>
+    <w:lsdException w:name="Medium List 2 Accent 1" w:semiHidden="0" w:uiPriority="66" w:unhideWhenUsed="0"/>
+    <w:lsdException w:name="Medium Grid 1 Accent 1" w:semiHidden="0" w:uiPriority="67" w:unhideWhenUsed="0"/>
+    <w:lsdException w:name="Medium Grid 2 Accent 1" w:semiHidden="0" w:uiPriority="68" w:unhideWhenUsed="0"/>
+    <w:lsdException w:name="Medium Grid 3 Accent 1" w:semiHidden="0" w:uiPriority="69" w:unhideWhenUsed="0"/>
+    <w:lsdException w:name="Dark List Accent 1" w:semiHidden="0" w:uiPriority="70" w:unhideWhenUsed="0"/>
+    <w:lsdException w:name="Colorful Shading Accent 1" w:semiHidden="0" w:uiPriority="71" w:unhideWhenUsed="0"/>
+    <w:lsdException w:name="Colorful List Accent 1" w:semiHidden="0" w:uiPriority="72" w:unhideWhenUsed="0"/>
+    <w:lsdException w:name="Colorful Grid Accent 1" w:semiHidden="0" w:uiPriority="73" w:unhideWhenUsed="0"/>
+    <w:lsdException w:name="Light Shading Accent 2" w:semiHidden="0" w:uiPriority="60" w:unhideWhenUsed="0"/>
+    <w:lsdException w:name="Light List Accent 2" w:semiHidden="0" w:uiPriority="61" w:unhideWhenUsed="0"/>
+    <w:lsdException w:name="Light Grid Accent 2" w:semiHidden="0" w:uiPriority="62" w:unhideWhenUsed="0"/>
+    <w:lsdException w:name="Medium Shading 1 Accent 2" w:semiHidden="0" w:uiPriority="63" w:unhideWhenUsed="0"/>
+    <w:lsdException w:name="Medium Shading 2 Accent 2" w:semiHidden="0" w:uiPriority="64" w:unhideWhenUsed="0"/>
+    <w:lsdException w:name="Medium List 1 Accent 2" w:semiHidden="0" w:uiPriority="65" w:unhideWhenUsed="0"/>
+    <w:lsdException w:name="Medium List 2 Accent 2" w:semiHidden="0" w:uiPriority="66" w:unhideWhenUsed="0"/>
+    <w:lsdException w:name="Medium Grid 1 Accent 2" w:semiHidden="0" w:uiPriority="67" w:unhideWhenUsed="0"/>
+    <w:lsdException w:name="Medium Grid 2 Accent 2" w:semiHidden="0" w:uiPriority="68" w:unhideWhenUsed="0"/>
+    <w:lsdException w:name="Medium Grid 3 Accent 2" w:semiHidden="0" w:uiPriority="69" w:unhideWhenUsed="0"/>
+    <w:lsdException w:name="Dark List Accent 2" w:semiHidden="0" w:uiPriority="70" w:unhideWhenUsed="0"/>
+    <w:lsdException w:name="Colorful Shading Accent 2" w:semiHidden="0" w:uiPriority="71" w:unhideWhenUsed="0"/>
+    <w:lsdException w:name="Colorful List Accent 2" w:semiHidden="0" w:uiPriority="72" w:unhideWhenUsed="0"/>
+    <w:lsdException w:name="Colorful Grid Accent 2" w:semiHidden="0" w:uiPriority="73" w:unhideWhenUsed="0"/>
+    <w:lsdException w:name="Light Shading Accent 3" w:semiHidden="0" w:uiPriority="60" w:unhideWhenUsed="0"/>
+    <w:lsdException w:name="Light List Accent 3" w:semiHidden="0" w:uiPriority="61" w:unhideWhenUsed="0"/>
+    <w:lsdException w:name="Light Grid Accent 3" w:semiHidden="0" w:uiPriority="62" w:unhideWhenUsed="0"/>
+    <w:lsdException w:name="Medium Shading 1 Accent 3" w:semiHidden="0" w:uiPriority="63" w:unhideWhenUsed="0"/>
+    <w:lsdException w:name="Medium Shading 2 Accent 3" w:semiHidden="0" w:uiPriority="64" w:unhideWhenUsed="0"/>
+    <w:lsdException w:name="Medium List 1 Accent 3" w:semiHidden="0" w:uiPriority="65" w:unhideWhenUsed="0"/>
+    <w:lsdException w:name="Medium List 2 Accent 3" w:semiHidden="0" w:uiPriority="66" w:unhideWhenUsed="0"/>
+    <w:lsdException w:name="Medium Grid 1 Accent 3" w:semiHidden="0" w:uiPriority="67" w:unhideWhenUsed="0"/>
+    <w:lsdException w:name="Medium Grid 2 Accent 3" w:semiHidden="0" w:uiPriority="68" w:unhideWhenUsed="0"/>
+    <w:lsdException w:name="Medium Grid 3 Accent 3" w:semiHidden="0" w:uiPriority="69" w:unhideWhenUsed="0"/>
+    <w:lsdException w:name="Dark List Accent 3" w:semiHidden="0" w:uiPriority="70" w:unhideWhenUsed="0"/>
+    <w:lsdException w:name="Colorful Shading Accent 3" w:semiHidden="0" w:uiPriority="71" w:unhideWhenUsed="0"/>
+    <w:lsdException w:name="Colorful List Accent 3" w:semiHidden="0" w:uiPriority="72" w:unhideWhenUsed="0"/>
+    <w:lsdException w:name="Colorful Grid Accent 3" w:semiHidden="0" w:uiPriority="73" w:unhideWhenUsed="0"/>
+    <w:lsdException w:name="Light Shading Accent 4" w:semiHidden="0" w:uiPriority="60" w:unhideWhenUsed="0"/>
+    <w:lsdException w:name="Light List Accent 4" w:semiHidden="0" w:uiPriority="61" w:unhideWhenUsed="0"/>
+    <w:lsdException w:name="Light Grid Accent 4" w:semiHidden="0" w:uiPriority="62" w:unhideWhenUsed="0"/>
+    <w:lsdException w:name="Medium Shading 1 Accent 4" w:semiHidden="0" w:uiPriority="63" w:unhideWhenUsed="0"/>
+    <w:lsdException w:name="Medium Shading 2 Accent 4" w:semiHidden="0" w:uiPriority="64" w:unhideWhenUsed="0"/>
+    <w:lsdException w:name="Medium List 1 Accent 4" w:semiHidden="0" w:uiPriority="65" w:unhideWhenUsed="0"/>
+    <w:lsdException w:name="Medium List 2 Accent 4" w:semiHidden="0" w:uiPriority="66" w:unhideWhenUsed="0"/>
+    <w:lsdException w:name="Medium Grid 1 Accent 4" w:semiHidden="0" w:uiPriority="67" w:unhideWhenUsed="0"/>
+    <w:lsdException w:name="Medium Grid 2 Accent 4" w:semiHidden="0" w:uiPriority="68" w:unhideWhenUsed="0"/>
+    <w:lsdException w:name="Medium Grid 3 Accent 4" w:semiHidden="0" w:uiPriority="69" w:unhideWhenUsed="0"/>
+    <w:lsdException w:name="Dark List Accent 4" w:semiHidden="0" w:uiPriority="70" w:unhideWhenUsed="0"/>
+    <w:lsdException w:name="Colorful Shading Accent 4" w:semiHidden="0" w:uiPriority="71" w:unhideWhenUsed="0"/>
+    <w:lsdException w:name="Colorful List Accent 4" w:semiHidden="0" w:uiPriority="72" w:unhideWhenUsed="0"/>
+    <w:lsdException w:name="Colorful Grid Accent 4" w:semiHidden="0" w:uiPriority="73" w:unhideWhenUsed="0"/>
+    <w:lsdException w:name="Light Shading Accent 5" w:semiHidden="0" w:uiPriority="60" w:unhideWhenUsed="0"/>
+    <w:lsdException w:name="Light List Accent 5" w:semiHidden="0" w:uiPriority="61" w:unhideWhenUsed="0"/>
+    <w:lsdException w:name="Light Grid Accent 5" w:semiHidden="0" w:uiPriority="62" w:unhideWhenUsed="0"/>
+    <w:lsdException w:name="Medium Shading 1 Accent 5" w:semiHidden="0" w:uiPriority="63" w:unhideWhenUsed="0"/>
+    <w:lsdException w:name="Medium Shading 2 Accent 5" w:semiHidden="0" w:uiPriority="64" w:unhideWhenUsed="0"/>
+    <w:lsdException w:name="Medium List 1 Accent 5" w:semiHidden="0" w:uiPriority="65" w:unhideWhenUsed="0"/>
+    <w:lsdException w:name="Medium List 2 Accent 5" w:semiHidden="0" w:uiPriority="66" w:unhideWhenUsed="0"/>
+    <w:lsdException w:name="Medium Grid 1 Accent 5" w:semiHidden="0" w:uiPriority="67" w:unhideWhenUsed="0"/>
+    <w:lsdException w:name="Medium Grid 2 Accent 5" w:semiHidden="0" w:uiPriority="68" w:unhideWhenUsed="0"/>
+    <w:lsdException w:name="Medium Grid 3 Accent 5" w:semiHidden="0" w:uiPriority="69" w:unhideWhenUsed="0"/>
+    <w:lsdException w:name="Dark List Accent 5" w:semiHidden="0" w:uiPriority="70" w:unhideWhenUsed="0"/>
+    <w:lsdException w:name="Colorful Shading Accent 5" w:semiHidden="0" w:uiPriority="71" w:unhideWhenUsed="0"/>
+    <w:lsdException w:name="Colorful List Accent 5" w:semiHidden="0" w:uiPriority="72" w:unhideWhenUsed="0"/>
+    <w:lsdException w:name="Colorful Grid Accent 5" w:semiHidden="0" w:uiPriority="73" w:unhideWhenUsed="0"/>
+    <w:lsdException w:name="Light Shading Accent 6" w:semiHidden="0" w:uiPriority="60" w:unhideWhenUsed="0"/>
+    <w:lsdException w:name="Light List Accent 6" w:semiHidden="0" w:uiPriority="61" w:unhideWhenUsed="0"/>
+    <w:lsdException w:name="Light Grid Accent 6" w:semiHidden="0" w:uiPriority="62" w:unhideWhenUsed="0"/>
+    <w:lsdException w:name="Medium Shading 1 Accent 6" w:semiHidden="0" w:uiPriority="63" w:unhideWhenUsed="0"/>
+    <w:lsdException w:name="Medium Shading 2 Accent 6" w:semiHidden="0" w:uiPriority="64" w:unhideWhenUsed="0"/>
+    <w:lsdException w:name="Medium List 1 Accent 6" w:semiHidden="0" w:uiPriority="65" w:unhideWhenUsed="0"/>
+    <w:lsdException w:name="Medium List 2 Accent 6" w:semiHidden="0" w:uiPriority="66" w:unhideWhenUsed="0"/>
+    <w:lsdException w:name="Medium Grid 1 Accent 6" w:semiHidden="0" w:uiPriority="67" w:unhideWhenUsed="0"/>
+    <w:lsdException w:name="Medium Grid 2 Accent 6" w:semiHidden="0" w:uiPriority="68" w:unhideWhenUsed="0"/>
+    <w:lsdException w:name="Medium Grid 3 Accent 6" w:semiHidden="0" w:uiPriority="69" w:unhideWhenUsed="0"/>
+    <w:lsdException w:name="Dark List Accent 6" w:semiHidden="0" w:uiPriority="70" w:unhideWhenUsed="0"/>
+    <w:lsdException w:name="Colorful Shading Accent 6" w:semiHidden="0" w:uiPriority="71" w:unhideWhenUsed="0"/>
+    <w:lsdException w:name="Colorful List Accent 6" w:semiHidden="0" w:uiPriority="72" w:unhideWhenUsed="0"/>
+    <w:lsdException w:name="Colorful Grid Accent 6" w:semiHidden="0" w:uiPriority="73" w:unhideWhenUsed="0"/>
+    <w:lsdException w:name="Subtle Emphasis" w:semiHidden="0" w:uiPriority="19" w:unhideWhenUsed="0" w:qFormat="1"/>
+    <w:lsdException w:name="Intense Emphasis" w:semiHidden="0" w:uiPriority="21" w:unhideWhenUsed="0" w:qFormat="1"/>
+    <w:lsdException w:name="Subtle Reference" w:semiHidden="0" w:uiPriority="31" w:unhideWhenUsed="0" w:qFormat="1"/>
+    <w:lsdException w:name="Intense Reference" w:semiHidden="0" w:uiPriority="32" w:unhideWhenUsed="0" w:qFormat="1"/>
+    <w:lsdException w:name="Book Title" w:semiHidden="0" w:uiPriority="33" w:unhideWhenUsed="0" w:qFormat="1"/>
+    <w:lsdException w:name="Bibliography" w:uiPriority="37"/>
+    <w:lsdException w:name="TOC Heading" w:uiPriority="39" w:qFormat="1"/>
+  </w:latentStyles>
+  <w:style w:type="paragraph" w:default="1" w:styleId="Normal">
+    <w:name w:val="Normal"/>
+    <w:qFormat/>
+    <w:rsid w:val="00210174"/>
+    <w:pPr>
+      <w:spacing w:after="0" w:line="240" w:lineRule="auto"/>
+    </w:pPr>
+    <w:rPr>
+      <w:rFonts w:ascii="Calibri" w:hAnsi="Calibri"/>
+    </w:rPr>
+  </w:style>
+  <w:style w:type="paragraph" w:styleId="Heading1">
+    <w:name w:val="heading 1"/>
+    <w:basedOn w:val="Normal"/>
+    <w:next w:val="Normal"/>
+    <w:link w:val="Heading1Char"/>
+    <w:uiPriority w:val="9"/>
+    <w:qFormat/>
+    <w:rsid w:val="00980543"/>
+    <w:pPr>
+      <w:keepNext/>
+      <w:keepLines/>
+      <w:numPr>
+        <w:numId w:val="8"/>
+      </w:numPr>
+      <w:spacing w:before="120"/>
+      <w:outlineLvl w:val="0"/>
+    </w:pPr>
+    <w:rPr>
+      <w:rFonts w:asciiTheme="majorHAnsi" w:eastAsiaTheme="majorEastAsia" w:hAnsiTheme="majorHAnsi" w:cstheme="majorBidi"/>
+      <w:b/>
+      <w:bCs/>
+      <w:color w:val="365F91" w:themeColor="accent1" w:themeShade="BF"/>
+      <w:sz w:val="28"/>
+      <w:szCs w:val="28"/>
+      <w:u w:val="single"/>
+    </w:rPr>
+  </w:style>
+  <w:style w:type="paragraph" w:styleId="Heading2">
+    <w:name w:val="heading 2"/>
+    <w:basedOn w:val="Normal"/>
+    <w:next w:val="Normal"/>
+    <w:link w:val="Heading2Char"/>
+    <w:autoRedefine/>
+    <w:uiPriority w:val="9"/>
+    <w:unhideWhenUsed/>
+    <w:qFormat/>
+    <w:rsid w:val="005546E1"/>
+    <w:pPr>
+      <w:keepNext/>
+      <w:keepLines/>
+      <w:numPr>
+        <w:ilvl w:val="1"/>
+        <w:numId w:val="8"/>
+      </w:numPr>
+      <w:spacing w:before="200"/>
+      <w:outlineLvl w:val="1"/>
+    </w:pPr>
+    <w:rPr>
+      <w:rFonts w:asciiTheme="majorHAnsi" w:eastAsiaTheme="majorEastAsia" w:hAnsiTheme="majorHAnsi" w:cstheme="majorBidi"/>
+      <w:b/>
+      <w:bCs/>
+      <w:color w:val="244061" w:themeColor="accent1" w:themeShade="80"/>
+      <w:sz w:val="28"/>
+      <w:szCs w:val="26"/>
+    </w:rPr>
+  </w:style>
+  <w:style w:type="paragraph" w:styleId="Heading3">
+    <w:name w:val="heading 3"/>
+    <w:basedOn w:val="Normal"/>
+    <w:next w:val="Normal"/>
+    <w:link w:val="Heading3Char"/>
+    <w:uiPriority w:val="9"/>
+    <w:unhideWhenUsed/>
+    <w:qFormat/>
+    <w:rsid w:val="004B60F1"/>
+    <w:pPr>
+      <w:keepNext/>
+      <w:keepLines/>
+      <w:numPr>
+        <w:ilvl w:val="2"/>
+        <w:numId w:val="8"/>
+      </w:numPr>
+      <w:spacing w:before="120"/>
+      <w:outlineLvl w:val="2"/>
+    </w:pPr>
+    <w:rPr>
+      <w:rFonts w:asciiTheme="majorHAnsi" w:eastAsiaTheme="majorEastAsia" w:hAnsiTheme="majorHAnsi" w:cstheme="majorBidi"/>
+      <w:b/>
+      <w:bCs/>
+      <w:color w:val="365F91" w:themeColor="accent1" w:themeShade="BF"/>
+      <w:sz w:val="28"/>
+    </w:rPr>
+  </w:style>
+  <w:style w:type="paragraph" w:styleId="Heading4">
+    <w:name w:val="heading 4"/>
+    <w:basedOn w:val="Normal"/>
+    <w:next w:val="Normal"/>
+    <w:link w:val="Heading4Char"/>
+    <w:uiPriority w:val="9"/>
+    <w:semiHidden/>
+    <w:unhideWhenUsed/>
+    <w:qFormat/>
+    <w:rsid w:val="00A23556"/>
+    <w:pPr>
+      <w:keepNext/>
+      <w:keepLines/>
+      <w:numPr>
+        <w:ilvl w:val="3"/>
+        <w:numId w:val="8"/>
+      </w:numPr>
+      <w:spacing w:before="40"/>
+      <w:outlineLvl w:val="3"/>
+    </w:pPr>
+    <w:rPr>
+      <w:rFonts w:asciiTheme="majorHAnsi" w:eastAsiaTheme="majorEastAsia" w:hAnsiTheme="majorHAnsi" w:cstheme="majorBidi"/>
+      <w:i/>
+      <w:iCs/>
+      <w:color w:val="365F91" w:themeColor="accent1" w:themeShade="BF"/>
+    </w:rPr>
+  </w:style>
+  <w:style w:type="paragraph" w:styleId="Heading5">
+    <w:name w:val="heading 5"/>
+    <w:basedOn w:val="Normal"/>
+    <w:next w:val="Normal"/>
+    <w:link w:val="Heading5Char"/>
+    <w:uiPriority w:val="9"/>
+    <w:semiHidden/>
+    <w:unhideWhenUsed/>
+    <w:qFormat/>
+    <w:rsid w:val="00A23556"/>
+    <w:pPr>
+      <w:keepNext/>
+      <w:keepLines/>
+      <w:numPr>
+        <w:ilvl w:val="4"/>
+        <w:numId w:val="8"/>
+      </w:numPr>
+      <w:spacing w:before="40"/>
+      <w:outlineLvl w:val="4"/>
+    </w:pPr>
+    <w:rPr>
+      <w:rFonts w:asciiTheme="majorHAnsi" w:eastAsiaTheme="majorEastAsia" w:hAnsiTheme="majorHAnsi" w:cstheme="majorBidi"/>
+      <w:color w:val="365F91" w:themeColor="accent1" w:themeShade="BF"/>
+    </w:rPr>
+  </w:style>
+  <w:style w:type="paragraph" w:styleId="Heading6">
+    <w:name w:val="heading 6"/>
+    <w:basedOn w:val="Normal"/>
+    <w:next w:val="Normal"/>
+    <w:link w:val="Heading6Char"/>
+    <w:uiPriority w:val="9"/>
+    <w:semiHidden/>
+    <w:unhideWhenUsed/>
+    <w:qFormat/>
+    <w:rsid w:val="00A23556"/>
+    <w:pPr>
+      <w:keepNext/>
+      <w:keepLines/>
+      <w:numPr>
+        <w:ilvl w:val="5"/>
+        <w:numId w:val="8"/>
+      </w:numPr>
+      <w:spacing w:before="40"/>
+      <w:outlineLvl w:val="5"/>
+    </w:pPr>
+    <w:rPr>
+      <w:rFonts w:asciiTheme="majorHAnsi" w:eastAsiaTheme="majorEastAsia" w:hAnsiTheme="majorHAnsi" w:cstheme="majorBidi"/>
+      <w:color w:val="243F60" w:themeColor="accent1" w:themeShade="7F"/>
+    </w:rPr>
+  </w:style>
+  <w:style w:type="paragraph" w:styleId="Heading7">
+    <w:name w:val="heading 7"/>
+    <w:basedOn w:val="Normal"/>
+    <w:next w:val="Normal"/>
+    <w:link w:val="Heading7Char"/>
+    <w:uiPriority w:val="9"/>
+    <w:semiHidden/>
+    <w:unhideWhenUsed/>
+    <w:qFormat/>
+    <w:rsid w:val="00A23556"/>
+    <w:pPr>
+      <w:keepNext/>
+      <w:keepLines/>
+      <w:numPr>
+        <w:ilvl w:val="6"/>
+        <w:numId w:val="8"/>
+      </w:numPr>
+      <w:spacing w:before="40"/>
+      <w:outlineLvl w:val="6"/>
+    </w:pPr>
+    <w:rPr>
+      <w:rFonts w:asciiTheme="majorHAnsi" w:eastAsiaTheme="majorEastAsia" w:hAnsiTheme="majorHAnsi" w:cstheme="majorBidi"/>
+      <w:i/>
+      <w:iCs/>
+      <w:color w:val="243F60" w:themeColor="accent1" w:themeShade="7F"/>
+    </w:rPr>
+  </w:style>
+  <w:style w:type="paragraph" w:styleId="Heading8">
+    <w:name w:val="heading 8"/>
+    <w:basedOn w:val="Normal"/>
+    <w:next w:val="Normal"/>
+    <w:link w:val="Heading8Char"/>
+    <w:uiPriority w:val="9"/>
+    <w:semiHidden/>
+    <w:unhideWhenUsed/>
+    <w:qFormat/>
+    <w:rsid w:val="00A23556"/>
+    <w:pPr>
+      <w:keepNext/>
+      <w:keepLines/>
+      <w:numPr>
+        <w:ilvl w:val="7"/>
+        <w:numId w:val="8"/>
+      </w:numPr>
+      <w:spacing w:before="40"/>
+      <w:outlineLvl w:val="7"/>
+    </w:pPr>
+    <w:rPr>
+      <w:rFonts w:asciiTheme="majorHAnsi" w:eastAsiaTheme="majorEastAsia" w:hAnsiTheme="majorHAnsi" w:cstheme="majorBidi"/>
+      <w:color w:val="272727" w:themeColor="text1" w:themeTint="D8"/>
+      <w:sz w:val="21"/>
+      <w:szCs w:val="21"/>
+    </w:rPr>
+  </w:style>
+  <w:style w:type="paragraph" w:styleId="Heading9">
+    <w:name w:val="heading 9"/>
+    <w:basedOn w:val="Normal"/>
+    <w:next w:val="Normal"/>
+    <w:link w:val="Heading9Char"/>
+    <w:uiPriority w:val="9"/>
+    <w:semiHidden/>
+    <w:unhideWhenUsed/>
+    <w:qFormat/>
+    <w:rsid w:val="00A23556"/>
+    <w:pPr>
+      <w:keepNext/>
+      <w:keepLines/>
+      <w:numPr>
+        <w:ilvl w:val="8"/>
+        <w:numId w:val="8"/>
+      </w:numPr>
+      <w:spacing w:before="40"/>
+      <w:outlineLvl w:val="8"/>
+    </w:pPr>
+    <w:rPr>
+      <w:rFonts w:asciiTheme="majorHAnsi" w:eastAsiaTheme="majorEastAsia" w:hAnsiTheme="majorHAnsi" w:cstheme="majorBidi"/>
+      <w:i/>
+      <w:iCs/>
+      <w:color w:val="272727" w:themeColor="text1" w:themeTint="D8"/>
+      <w:sz w:val="21"/>
+      <w:szCs w:val="21"/>
+    </w:rPr>
+  </w:style>
+  <w:style w:type="character" w:default="1" w:styleId="DefaultParagraphFont">
+    <w:name w:val="Default Paragraph Font"/>
+    <w:uiPriority w:val="1"/>
+    <w:semiHidden/>
+    <w:unhideWhenUsed/>
+  </w:style>
+  <w:style w:type="table" w:default="1" w:styleId="TableNormal">
+    <w:name w:val="Normal Table"/>
+    <w:uiPriority w:val="99"/>
+    <w:semiHidden/>
+    <w:unhideWhenUsed/>
+    <w:tblPr>
+      <w:tblInd w:w="0" w:type="dxa"/>
+      <w:tblCellMar>
+        <w:top w:w="0" w:type="dxa"/>
+        <w:left w:w="108" w:type="dxa"/>
+        <w:bottom w:w="0" w:type="dxa"/>
+        <w:right w:w="108" w:type="dxa"/>
+      </w:tblCellMar>
+    </w:tblPr>
+  </w:style>
+  <w:style w:type="numbering" w:default="1" w:styleId="NoList">
+    <w:name w:val="No List"/>
+    <w:uiPriority w:val="99"/>
+    <w:semiHidden/>
+    <w:unhideWhenUsed/>
+  </w:style>
+  <w:style w:type="paragraph" w:styleId="Header">
+    <w:name w:val="header"/>
+    <w:basedOn w:val="Normal"/>
+    <w:link w:val="HeaderChar"/>
+    <w:unhideWhenUsed/>
+    <w:rsid w:val="005E1593"/>
+    <w:pPr>
+      <w:tabs>
+        <w:tab w:val="center" w:pos="4252"/>
+        <w:tab w:val="right" w:pos="8504"/>
+      </w:tabs>
+    </w:pPr>
+  </w:style>
+  <w:style w:type="character" w:customStyle="1" w:styleId="HeaderChar">
+    <w:name w:val="Header Char"/>
+    <w:basedOn w:val="DefaultParagraphFont"/>
+    <w:link w:val="Header"/>
+    <w:uiPriority w:val="99"/>
+    <w:rsid w:val="005E1593"/>
+  </w:style>
+  <w:style w:type="paragraph" w:styleId="Footer">
+    <w:name w:val="footer"/>
+    <w:basedOn w:val="Normal"/>
+    <w:link w:val="FooterChar"/>
+    <w:unhideWhenUsed/>
+    <w:rsid w:val="005E1593"/>
+    <w:pPr>
+      <w:tabs>
+        <w:tab w:val="center" w:pos="4252"/>
+        <w:tab w:val="right" w:pos="8504"/>
+      </w:tabs>
+    </w:pPr>
+  </w:style>
+  <w:style w:type="character" w:customStyle="1" w:styleId="FooterChar">
+    <w:name w:val="Footer Char"/>
+    <w:basedOn w:val="DefaultParagraphFont"/>
+    <w:link w:val="Footer"/>
+    <w:uiPriority w:val="99"/>
+    <w:rsid w:val="005E1593"/>
+  </w:style>
+  <w:style w:type="paragraph" w:customStyle="1" w:styleId="Descrio">
+    <w:name w:val="Descrição"/>
+    <w:basedOn w:val="Header"/>
+    <w:rsid w:val="005E1593"/>
+    <w:pPr>
+      <w:tabs>
+        <w:tab w:val="clear" w:pos="4252"/>
+        <w:tab w:val="clear" w:pos="8504"/>
+        <w:tab w:val="center" w:pos="4320"/>
+        <w:tab w:val="right" w:pos="8640"/>
+      </w:tabs>
+    </w:pPr>
+    <w:rPr>
+      <w:rFonts w:eastAsia="Times" w:cs="Times New Roman"/>
+      <w:sz w:val="16"/>
+      <w:szCs w:val="20"/>
+      <w:lang w:val="en-US" w:eastAsia="pt-BR"/>
+    </w:rPr>
+  </w:style>
+  <w:style w:type="table" w:styleId="TableGrid">
+    <w:name w:val="Table Grid"/>
+    <w:basedOn w:val="TableNormal"/>
+    <w:rsid w:val="005E1593"/>
+    <w:pPr>
+      <w:spacing w:after="240" w:line="240" w:lineRule="auto"/>
+      <w:jc w:val="both"/>
+    </w:pPr>
+    <w:rPr>
+      <w:rFonts w:ascii="Times" w:eastAsia="Times" w:hAnsi="Times" w:cs="Times New Roman"/>
+      <w:sz w:val="20"/>
+      <w:szCs w:val="20"/>
+      <w:lang w:eastAsia="pt-BR"/>
+    </w:rPr>
+    <w:tblPr>
+      <w:tblBorders>
+        <w:top w:val="single" w:sz="4" w:space="0" w:color="auto"/>
+        <w:left w:val="single" w:sz="4" w:space="0" w:color="auto"/>
+        <w:bottom w:val="single" w:sz="4" w:space="0" w:color="auto"/>
+        <w:right w:val="single" w:sz="4" w:space="0" w:color="auto"/>
+        <w:insideH w:val="single" w:sz="4" w:space="0" w:color="auto"/>
+        <w:insideV w:val="single" w:sz="4" w:space="0" w:color="auto"/>
+      </w:tblBorders>
+    </w:tblPr>
+  </w:style>
+  <w:style w:type="paragraph" w:styleId="BalloonText">
+    <w:name w:val="Balloon Text"/>
+    <w:basedOn w:val="Normal"/>
+    <w:link w:val="BalloonTextChar"/>
+    <w:uiPriority w:val="99"/>
+    <w:semiHidden/>
+    <w:unhideWhenUsed/>
+    <w:rsid w:val="005E1593"/>
+    <w:rPr>
+      <w:rFonts w:ascii="Tahoma" w:hAnsi="Tahoma" w:cs="Tahoma"/>
+      <w:sz w:val="16"/>
+      <w:szCs w:val="16"/>
+    </w:rPr>
+  </w:style>
+  <w:style w:type="character" w:customStyle="1" w:styleId="BalloonTextChar">
+    <w:name w:val="Balloon Text Char"/>
+    <w:basedOn w:val="DefaultParagraphFont"/>
+    <w:link w:val="BalloonText"/>
+    <w:uiPriority w:val="99"/>
+    <w:semiHidden/>
+    <w:rsid w:val="005E1593"/>
+    <w:rPr>
+      <w:rFonts w:ascii="Tahoma" w:hAnsi="Tahoma" w:cs="Tahoma"/>
+      <w:sz w:val="16"/>
+      <w:szCs w:val="16"/>
+    </w:rPr>
+  </w:style>
+  <w:style w:type="character" w:customStyle="1" w:styleId="Heading1Char">
+    <w:name w:val="Heading 1 Char"/>
+    <w:basedOn w:val="DefaultParagraphFont"/>
+    <w:link w:val="Heading1"/>
+    <w:uiPriority w:val="9"/>
+    <w:rsid w:val="00980543"/>
+    <w:rPr>
+      <w:rFonts w:asciiTheme="majorHAnsi" w:eastAsiaTheme="majorEastAsia" w:hAnsiTheme="majorHAnsi" w:cstheme="majorBidi"/>
+      <w:b/>
+      <w:bCs/>
+      <w:color w:val="365F91" w:themeColor="accent1" w:themeShade="BF"/>
+      <w:sz w:val="28"/>
+      <w:szCs w:val="28"/>
+      <w:u w:val="single"/>
+    </w:rPr>
+  </w:style>
+  <w:style w:type="paragraph" w:customStyle="1" w:styleId="Tabela">
+    <w:name w:val="Tabela"/>
+    <w:basedOn w:val="Normal"/>
+    <w:rsid w:val="008843C9"/>
+    <w:rPr>
+      <w:rFonts w:eastAsia="Times" w:cs="Times New Roman"/>
+      <w:szCs w:val="16"/>
+      <w:lang w:eastAsia="pt-BR"/>
+    </w:rPr>
+  </w:style>
+  <w:style w:type="character" w:customStyle="1" w:styleId="Heading3Char">
+    <w:name w:val="Heading 3 Char"/>
+    <w:basedOn w:val="DefaultParagraphFont"/>
+    <w:link w:val="Heading3"/>
+    <w:uiPriority w:val="9"/>
+    <w:rsid w:val="004B60F1"/>
+    <w:rPr>
+      <w:rFonts w:asciiTheme="majorHAnsi" w:eastAsiaTheme="majorEastAsia" w:hAnsiTheme="majorHAnsi" w:cstheme="majorBidi"/>
+      <w:b/>
+      <w:bCs/>
+      <w:color w:val="365F91" w:themeColor="accent1" w:themeShade="BF"/>
+      <w:sz w:val="28"/>
+    </w:rPr>
+  </w:style>
+  <w:style w:type="character" w:customStyle="1" w:styleId="Heading2Char">
+    <w:name w:val="Heading 2 Char"/>
+    <w:basedOn w:val="DefaultParagraphFont"/>
+    <w:link w:val="Heading2"/>
+    <w:uiPriority w:val="9"/>
+    <w:rsid w:val="005546E1"/>
+    <w:rPr>
+      <w:rFonts w:asciiTheme="majorHAnsi" w:eastAsiaTheme="majorEastAsia" w:hAnsiTheme="majorHAnsi" w:cstheme="majorBidi"/>
+      <w:b/>
+      <w:bCs/>
+      <w:color w:val="244061" w:themeColor="accent1" w:themeShade="80"/>
+      <w:sz w:val="28"/>
+      <w:szCs w:val="26"/>
+    </w:rPr>
+  </w:style>
+  <w:style w:type="paragraph" w:styleId="TOC1">
+    <w:name w:val="toc 1"/>
+    <w:basedOn w:val="Normal"/>
+    <w:next w:val="Normal"/>
+    <w:autoRedefine/>
+    <w:uiPriority w:val="39"/>
+    <w:rsid w:val="00DF7148"/>
+    <w:pPr>
+      <w:spacing w:before="120" w:after="120"/>
+    </w:pPr>
+    <w:rPr>
+      <w:rFonts w:ascii="Times New Roman" w:eastAsia="Times New Roman" w:hAnsi="Times New Roman" w:cs="Times New Roman"/>
+      <w:b/>
+      <w:bCs/>
+      <w:caps/>
+      <w:sz w:val="24"/>
+      <w:szCs w:val="24"/>
+      <w:lang w:val="en-US"/>
+    </w:rPr>
+  </w:style>
+  <w:style w:type="paragraph" w:styleId="TOC2">
+    <w:name w:val="toc 2"/>
+    <w:basedOn w:val="Normal"/>
+    <w:next w:val="Normal"/>
+    <w:autoRedefine/>
+    <w:uiPriority w:val="39"/>
+    <w:rsid w:val="00DF7148"/>
+    <w:pPr>
+      <w:ind w:left="240"/>
+    </w:pPr>
+    <w:rPr>
+      <w:rFonts w:ascii="Times New Roman" w:eastAsia="Times New Roman" w:hAnsi="Times New Roman" w:cs="Times New Roman"/>
+      <w:smallCaps/>
+      <w:sz w:val="24"/>
+      <w:szCs w:val="24"/>
+      <w:lang w:val="en-US"/>
+    </w:rPr>
+  </w:style>
+  <w:style w:type="character" w:styleId="Hyperlink">
+    <w:name w:val="Hyperlink"/>
+    <w:basedOn w:val="DefaultParagraphFont"/>
+    <w:uiPriority w:val="99"/>
+    <w:rsid w:val="00DF7148"/>
+    <w:rPr>
+      <w:color w:val="0000FF"/>
+      <w:u w:val="single"/>
+    </w:rPr>
+  </w:style>
+  <w:style w:type="paragraph" w:styleId="NormalWeb">
+    <w:name w:val="Normal (Web)"/>
+    <w:basedOn w:val="Normal"/>
+    <w:uiPriority w:val="99"/>
+    <w:unhideWhenUsed/>
+    <w:rsid w:val="008C2C80"/>
+    <w:pPr>
+      <w:spacing w:before="100" w:beforeAutospacing="1" w:after="100" w:afterAutospacing="1"/>
+    </w:pPr>
+    <w:rPr>
+      <w:rFonts w:ascii="Times New Roman" w:eastAsia="Times New Roman" w:hAnsi="Times New Roman" w:cs="Times New Roman"/>
+      <w:sz w:val="24"/>
+      <w:szCs w:val="24"/>
+      <w:lang w:eastAsia="pt-BR"/>
+    </w:rPr>
+  </w:style>
+  <w:style w:type="character" w:styleId="PlaceholderText">
+    <w:name w:val="Placeholder Text"/>
+    <w:basedOn w:val="DefaultParagraphFont"/>
+    <w:uiPriority w:val="99"/>
+    <w:semiHidden/>
+    <w:rsid w:val="00CC0C59"/>
+    <w:rPr>
+      <w:color w:val="808080"/>
+    </w:rPr>
+  </w:style>
+  <w:style w:type="paragraph" w:customStyle="1" w:styleId="Comments">
+    <w:name w:val="Comments"/>
+    <w:basedOn w:val="Normal"/>
+    <w:link w:val="CommentsChar"/>
+    <w:qFormat/>
+    <w:rsid w:val="00D77511"/>
+    <w:pPr>
+      <w:tabs>
+        <w:tab w:val="center" w:pos="4320"/>
+        <w:tab w:val="right" w:pos="8640"/>
+      </w:tabs>
+    </w:pPr>
+    <w:rPr>
+      <w:rFonts w:asciiTheme="minorHAnsi" w:eastAsia="Times" w:hAnsiTheme="minorHAnsi" w:cs="Times New Roman"/>
+      <w:sz w:val="16"/>
+      <w:szCs w:val="20"/>
+      <w:lang w:eastAsia="pt-BR"/>
+    </w:rPr>
+  </w:style>
+  <w:style w:type="character" w:customStyle="1" w:styleId="CommentsChar">
+    <w:name w:val="Comments Char"/>
+    <w:basedOn w:val="DefaultParagraphFont"/>
+    <w:link w:val="Comments"/>
+    <w:rsid w:val="00D77511"/>
+    <w:rPr>
+      <w:rFonts w:eastAsia="Times" w:cs="Times New Roman"/>
+      <w:sz w:val="16"/>
+      <w:szCs w:val="20"/>
+      <w:lang w:eastAsia="pt-BR"/>
+    </w:rPr>
+  </w:style>
+  <w:style w:type="paragraph" w:customStyle="1" w:styleId="Verses">
+    <w:name w:val="Versões"/>
+    <w:link w:val="VersesChar"/>
+    <w:qFormat/>
+    <w:rsid w:val="00D77511"/>
+    <w:pPr>
+      <w:spacing w:after="0" w:line="240" w:lineRule="auto"/>
+      <w:jc w:val="center"/>
+    </w:pPr>
+    <w:rPr>
+      <w:rFonts w:ascii="Calibri" w:hAnsi="Calibri"/>
+    </w:rPr>
+  </w:style>
+  <w:style w:type="character" w:customStyle="1" w:styleId="VersesChar">
+    <w:name w:val="Versões Char"/>
+    <w:basedOn w:val="DefaultParagraphFont"/>
+    <w:link w:val="Verses"/>
+    <w:rsid w:val="00D77511"/>
+    <w:rPr>
+      <w:rFonts w:ascii="Calibri" w:hAnsi="Calibri"/>
+    </w:rPr>
+  </w:style>
+  <w:style w:type="paragraph" w:styleId="TOCHeading">
+    <w:name w:val="TOC Heading"/>
+    <w:basedOn w:val="Heading1"/>
+    <w:next w:val="Normal"/>
+    <w:uiPriority w:val="39"/>
+    <w:unhideWhenUsed/>
+    <w:qFormat/>
+    <w:rsid w:val="00D77511"/>
+    <w:pPr>
+      <w:spacing w:before="240" w:line="259" w:lineRule="auto"/>
+      <w:outlineLvl w:val="9"/>
+    </w:pPr>
+    <w:rPr>
+      <w:b w:val="0"/>
+      <w:bCs w:val="0"/>
+      <w:sz w:val="32"/>
+      <w:szCs w:val="32"/>
+      <w:u w:val="none"/>
+      <w:lang w:eastAsia="pt-BR"/>
+    </w:rPr>
+  </w:style>
+  <w:style w:type="paragraph" w:styleId="ListParagraph">
+    <w:name w:val="List Paragraph"/>
+    <w:basedOn w:val="Normal"/>
+    <w:uiPriority w:val="34"/>
+    <w:qFormat/>
+    <w:rsid w:val="005B2D67"/>
+    <w:pPr>
+      <w:ind w:left="720"/>
+      <w:contextualSpacing/>
+    </w:pPr>
+  </w:style>
+  <w:style w:type="character" w:customStyle="1" w:styleId="Heading4Char">
+    <w:name w:val="Heading 4 Char"/>
+    <w:basedOn w:val="DefaultParagraphFont"/>
+    <w:link w:val="Heading4"/>
+    <w:uiPriority w:val="9"/>
+    <w:semiHidden/>
+    <w:rsid w:val="00A23556"/>
+    <w:rPr>
+      <w:rFonts w:asciiTheme="majorHAnsi" w:eastAsiaTheme="majorEastAsia" w:hAnsiTheme="majorHAnsi" w:cstheme="majorBidi"/>
+      <w:i/>
+      <w:iCs/>
+      <w:color w:val="365F91" w:themeColor="accent1" w:themeShade="BF"/>
+    </w:rPr>
+  </w:style>
+  <w:style w:type="character" w:customStyle="1" w:styleId="Heading5Char">
+    <w:name w:val="Heading 5 Char"/>
+    <w:basedOn w:val="DefaultParagraphFont"/>
+    <w:link w:val="Heading5"/>
+    <w:uiPriority w:val="9"/>
+    <w:semiHidden/>
+    <w:rsid w:val="00A23556"/>
+    <w:rPr>
+      <w:rFonts w:asciiTheme="majorHAnsi" w:eastAsiaTheme="majorEastAsia" w:hAnsiTheme="majorHAnsi" w:cstheme="majorBidi"/>
+      <w:color w:val="365F91" w:themeColor="accent1" w:themeShade="BF"/>
+    </w:rPr>
+  </w:style>
+  <w:style w:type="character" w:customStyle="1" w:styleId="Heading6Char">
+    <w:name w:val="Heading 6 Char"/>
+    <w:basedOn w:val="DefaultParagraphFont"/>
+    <w:link w:val="Heading6"/>
+    <w:uiPriority w:val="9"/>
+    <w:semiHidden/>
+    <w:rsid w:val="00A23556"/>
+    <w:rPr>
+      <w:rFonts w:asciiTheme="majorHAnsi" w:eastAsiaTheme="majorEastAsia" w:hAnsiTheme="majorHAnsi" w:cstheme="majorBidi"/>
+      <w:color w:val="243F60" w:themeColor="accent1" w:themeShade="7F"/>
+    </w:rPr>
+  </w:style>
+  <w:style w:type="character" w:customStyle="1" w:styleId="Heading7Char">
+    <w:name w:val="Heading 7 Char"/>
+    <w:basedOn w:val="DefaultParagraphFont"/>
+    <w:link w:val="Heading7"/>
+    <w:uiPriority w:val="9"/>
+    <w:semiHidden/>
+    <w:rsid w:val="00A23556"/>
+    <w:rPr>
+      <w:rFonts w:asciiTheme="majorHAnsi" w:eastAsiaTheme="majorEastAsia" w:hAnsiTheme="majorHAnsi" w:cstheme="majorBidi"/>
+      <w:i/>
+      <w:iCs/>
+      <w:color w:val="243F60" w:themeColor="accent1" w:themeShade="7F"/>
+    </w:rPr>
+  </w:style>
+  <w:style w:type="character" w:customStyle="1" w:styleId="Heading8Char">
+    <w:name w:val="Heading 8 Char"/>
+    <w:basedOn w:val="DefaultParagraphFont"/>
+    <w:link w:val="Heading8"/>
+    <w:uiPriority w:val="9"/>
+    <w:semiHidden/>
+    <w:rsid w:val="00A23556"/>
+    <w:rPr>
+      <w:rFonts w:asciiTheme="majorHAnsi" w:eastAsiaTheme="majorEastAsia" w:hAnsiTheme="majorHAnsi" w:cstheme="majorBidi"/>
+      <w:color w:val="272727" w:themeColor="text1" w:themeTint="D8"/>
+      <w:sz w:val="21"/>
+      <w:szCs w:val="21"/>
+    </w:rPr>
+  </w:style>
+  <w:style w:type="character" w:customStyle="1" w:styleId="Heading9Char">
+    <w:name w:val="Heading 9 Char"/>
+    <w:basedOn w:val="DefaultParagraphFont"/>
+    <w:link w:val="Heading9"/>
+    <w:uiPriority w:val="9"/>
+    <w:semiHidden/>
+    <w:rsid w:val="00A23556"/>
+    <w:rPr>
+      <w:rFonts w:asciiTheme="majorHAnsi" w:eastAsiaTheme="majorEastAsia" w:hAnsiTheme="majorHAnsi" w:cstheme="majorBidi"/>
+      <w:i/>
+      <w:iCs/>
+      <w:color w:val="272727" w:themeColor="text1" w:themeTint="D8"/>
+      <w:sz w:val="21"/>
+      <w:szCs w:val="21"/>
+    </w:rPr>
+  </w:style>
+  <w:style w:type="character" w:styleId="FollowedHyperlink">
+    <w:name w:val="FollowedHyperlink"/>
+    <w:basedOn w:val="DefaultParagraphFont"/>
+    <w:uiPriority w:val="99"/>
+    <w:semiHidden/>
+    <w:unhideWhenUsed/>
+    <w:rsid w:val="00E67383"/>
+    <w:rPr>
+      <w:color w:val="800080" w:themeColor="followedHyperlink"/>
+      <w:u w:val="single"/>
+    </w:rPr>
+  </w:style>
+  <w:style w:type="character" w:styleId="Strong">
+    <w:name w:val="Strong"/>
+    <w:basedOn w:val="DefaultParagraphFont"/>
+    <w:uiPriority w:val="22"/>
+    <w:qFormat/>
+    <w:rsid w:val="009517B3"/>
+    <w:rPr>
+      <w:b/>
+      <w:bCs/>
+    </w:rPr>
+  </w:style>
+</w:styles>
+</file>
+
 <file path=word/glossary/document.xml><?xml version="1.0" encoding="utf-8"?>
-<w:glossaryDocument xmlns:wpc="http://schemas.microsoft.com/office/word/2010/wordprocessingCanvas" xmlns:cx="http://schemas.microsoft.com/office/drawing/2014/chartex" xmlns:cx1="http://schemas.microsoft.com/office/drawing/2015/9/8/chartex" xmlns:mc="http://schemas.openxmlformats.org/markup-compatibility/2006" xmlns:o="urn:schemas-microsoft-com:office:office" xmlns:r="http://schemas.openxmlformats.org/officeDocument/2006/relationships" xmlns:m="http://schemas.openxmlformats.org/officeDocument/2006/math" xmlns:v="urn:schemas-microsoft-com:vml" xmlns:wp14="http://schemas.microsoft.com/office/word/2010/wordprocessingDrawing" xmlns:wp="http://schemas.openxmlformats.org/drawingml/2006/wordprocessingDrawing" xmlns:w10="urn:schemas-microsoft-com:office:word" xmlns:w="http://schemas.openxmlformats.org/wordprocessingml/2006/main" xmlns:w14="http://schemas.microsoft.com/office/word/2010/wordml" xmlns:w15="http://schemas.microsoft.com/office/word/2012/wordml" xmlns:w16se="http://schemas.microsoft.com/office/word/2015/wordml/symex" xmlns:wpg="http://schemas.microsoft.com/office/word/2010/wordprocessingGroup" xmlns:wpi="http://schemas.microsoft.com/office/word/2010/wordprocessingInk" xmlns:wne="http://schemas.microsoft.com/office/word/2006/wordml" xmlns:wps="http://schemas.microsoft.com/office/word/2010/wordprocessingShape" mc:Ignorable="w14 w15 w16se wp14">
+<w:glossaryDocument xmlns:wpc="http://schemas.microsoft.com/office/word/2010/wordprocessingCanvas" xmlns:mc="http://schemas.openxmlformats.org/markup-compatibility/2006" xmlns:o="urn:schemas-microsoft-com:office:office" xmlns:r="http://schemas.openxmlformats.org/officeDocument/2006/relationships" xmlns:m="http://schemas.openxmlformats.org/officeDocument/2006/math" xmlns:v="urn:schemas-microsoft-com:vml" xmlns:wp14="http://schemas.microsoft.com/office/word/2010/wordprocessingDrawing" xmlns:wp="http://schemas.openxmlformats.org/drawingml/2006/wordprocessingDrawing" xmlns:w10="urn:schemas-microsoft-com:office:word" xmlns:w="http://schemas.openxmlformats.org/wordprocessingml/2006/main" xmlns:w14="http://schemas.microsoft.com/office/word/2010/wordml" xmlns:wpg="http://schemas.microsoft.com/office/word/2010/wordprocessingGroup" xmlns:wpi="http://schemas.microsoft.com/office/word/2010/wordprocessingInk" xmlns:wne="http://schemas.microsoft.com/office/word/2006/wordml" xmlns:wps="http://schemas.microsoft.com/office/word/2010/wordprocessingShape" mc:Ignorable="w14 wp14">
   <w:docParts>
     <w:docPart>
       <w:docPartPr>
@@ -6107,7 +7027,7 @@
         <w:p>
           <w:r>
             <w:rPr>
-              <w:rStyle w:val="TextodoMarcadordePosio"/>
+              <w:rStyle w:val="PlaceholderText"/>
             </w:rPr>
             <w:t>[Company]</w:t>
           </w:r>
@@ -6119,7 +7039,7 @@
 </file>
 
 <file path=word/glossary/fontTable.xml><?xml version="1.0" encoding="utf-8"?>
-<w:fonts xmlns:mc="http://schemas.openxmlformats.org/markup-compatibility/2006" xmlns:r="http://schemas.openxmlformats.org/officeDocument/2006/relationships" xmlns:w="http://schemas.openxmlformats.org/wordprocessingml/2006/main" xmlns:w14="http://schemas.microsoft.com/office/word/2010/wordml" xmlns:w15="http://schemas.microsoft.com/office/word/2012/wordml" xmlns:w16se="http://schemas.microsoft.com/office/word/2015/wordml/symex" mc:Ignorable="w14 w15 w16se">
+<w:fonts xmlns:mc="http://schemas.openxmlformats.org/markup-compatibility/2006" xmlns:r="http://schemas.openxmlformats.org/officeDocument/2006/relationships" xmlns:w="http://schemas.openxmlformats.org/wordprocessingml/2006/main" xmlns:w14="http://schemas.microsoft.com/office/word/2010/wordml" mc:Ignorable="w14">
   <w:font w:name="Symbol">
     <w:panose1 w:val="05050102010706020507"/>
     <w:charset w:val="02"/>
@@ -6183,29 +7103,21 @@
     <w:pitch w:val="variable"/>
     <w:sig w:usb0="E0002EFF" w:usb1="C000785B" w:usb2="00000009" w:usb3="00000000" w:csb0="000001FF" w:csb1="00000000"/>
   </w:font>
-  <w:font w:name="Calibri Light">
-    <w:panose1 w:val="020F0302020204030204"/>
-    <w:charset w:val="00"/>
-    <w:family w:val="swiss"/>
-    <w:pitch w:val="variable"/>
-    <w:sig w:usb0="E4002EFF" w:usb1="C000247B" w:usb2="00000009" w:usb3="00000000" w:csb0="000001FF" w:csb1="00000000"/>
-  </w:font>
 </w:fonts>
 </file>
 
 <file path=word/glossary/settings.xml><?xml version="1.0" encoding="utf-8"?>
-<w:settings xmlns:mc="http://schemas.openxmlformats.org/markup-compatibility/2006" xmlns:o="urn:schemas-microsoft-com:office:office" xmlns:r="http://schemas.openxmlformats.org/officeDocument/2006/relationships" xmlns:m="http://schemas.openxmlformats.org/officeDocument/2006/math" xmlns:v="urn:schemas-microsoft-com:vml" xmlns:w10="urn:schemas-microsoft-com:office:word" xmlns:w="http://schemas.openxmlformats.org/wordprocessingml/2006/main" xmlns:w14="http://schemas.microsoft.com/office/word/2010/wordml" xmlns:w15="http://schemas.microsoft.com/office/word/2012/wordml" xmlns:w16se="http://schemas.microsoft.com/office/word/2015/wordml/symex" xmlns:sl="http://schemas.openxmlformats.org/schemaLibrary/2006/main" mc:Ignorable="w14 w15 w16se">
+<w:settings xmlns:mc="http://schemas.openxmlformats.org/markup-compatibility/2006" xmlns:o="urn:schemas-microsoft-com:office:office" xmlns:r="http://schemas.openxmlformats.org/officeDocument/2006/relationships" xmlns:m="http://schemas.openxmlformats.org/officeDocument/2006/math" xmlns:v="urn:schemas-microsoft-com:vml" xmlns:w10="urn:schemas-microsoft-com:office:word" xmlns:w="http://schemas.openxmlformats.org/wordprocessingml/2006/main" xmlns:w14="http://schemas.microsoft.com/office/word/2010/wordml" xmlns:sl="http://schemas.openxmlformats.org/schemaLibrary/2006/main" mc:Ignorable="w14">
   <w:view w:val="normal"/>
   <w:defaultTabStop w:val="708"/>
   <w:hyphenationZone w:val="425"/>
   <w:characterSpacingControl w:val="doNotCompress"/>
   <w:compat>
     <w:useFELayout/>
-    <w:compatSetting w:name="compatibilityMode" w:uri="http://schemas.microsoft.com/office/word" w:val="15"/>
+    <w:compatSetting w:name="compatibilityMode" w:uri="http://schemas.microsoft.com/office/word" w:val="14"/>
     <w:compatSetting w:name="overrideTableStyleFontSizeAndJustification" w:uri="http://schemas.microsoft.com/office/word" w:val="1"/>
     <w:compatSetting w:name="enableOpenTypeFeatures" w:uri="http://schemas.microsoft.com/office/word" w:val="1"/>
     <w:compatSetting w:name="doNotFlipMirrorIndents" w:uri="http://schemas.microsoft.com/office/word" w:val="1"/>
-    <w:compatSetting w:name="differentiateMultirowTableHeaders" w:uri="http://schemas.microsoft.com/office/word" w:val="1"/>
   </w:compat>
   <w:rsids>
     <w:rsidRoot w:val="005A0F9C"/>
@@ -6218,6 +7130,7 @@
     <w:rsid w:val="007E48ED"/>
     <w:rsid w:val="008625A8"/>
     <w:rsid w:val="00935989"/>
+    <w:rsid w:val="00CF6990"/>
     <w:rsid w:val="00F06FE9"/>
     <w:rsid w:val="00FC6436"/>
   </w:rsids>
@@ -6236,14 +7149,13 @@
   </m:mathPr>
   <w:themeFontLang w:val="pt-BR"/>
   <w:clrSchemeMapping w:bg1="light1" w:t1="dark1" w:bg2="light2" w:t2="dark2" w:accent1="accent1" w:accent2="accent2" w:accent3="accent3" w:accent4="accent4" w:accent5="accent5" w:accent6="accent6" w:hyperlink="hyperlink" w:followedHyperlink="followedHyperlink"/>
-  <w:decimalSymbol w:val="."/>
-  <w:listSeparator w:val=","/>
-  <w15:chartTrackingRefBased/>
+  <w:decimalSymbol w:val=","/>
+  <w:listSeparator w:val=";"/>
 </w:settings>
 </file>
 
 <file path=word/glossary/styles.xml><?xml version="1.0" encoding="utf-8"?>
-<w:styles xmlns:mc="http://schemas.openxmlformats.org/markup-compatibility/2006" xmlns:r="http://schemas.openxmlformats.org/officeDocument/2006/relationships" xmlns:w="http://schemas.openxmlformats.org/wordprocessingml/2006/main" xmlns:w14="http://schemas.microsoft.com/office/word/2010/wordml" xmlns:w15="http://schemas.microsoft.com/office/word/2012/wordml" xmlns:w16se="http://schemas.microsoft.com/office/word/2015/wordml/symex" mc:Ignorable="w14 w15 w16se">
+<w:styles xmlns:mc="http://schemas.openxmlformats.org/markup-compatibility/2006" xmlns:r="http://schemas.openxmlformats.org/officeDocument/2006/relationships" xmlns:w="http://schemas.openxmlformats.org/wordprocessingml/2006/main" xmlns:w14="http://schemas.microsoft.com/office/word/2010/wordml" mc:Ignorable="w14">
   <w:docDefaults>
     <w:rPrDefault>
       <w:rPr>
@@ -6259,378 +7171,144 @@
       </w:pPr>
     </w:pPrDefault>
   </w:docDefaults>
-  <w:latentStyles w:defLockedState="0" w:defUIPriority="99" w:defSemiHidden="0" w:defUnhideWhenUsed="0" w:defQFormat="0" w:count="371">
-    <w:lsdException w:name="Normal" w:uiPriority="0" w:qFormat="1"/>
-    <w:lsdException w:name="heading 1" w:uiPriority="9" w:qFormat="1"/>
-    <w:lsdException w:name="heading 2" w:semiHidden="1" w:uiPriority="9" w:unhideWhenUsed="1" w:qFormat="1"/>
-    <w:lsdException w:name="heading 3" w:semiHidden="1" w:uiPriority="9" w:unhideWhenUsed="1" w:qFormat="1"/>
-    <w:lsdException w:name="heading 4" w:semiHidden="1" w:uiPriority="9" w:unhideWhenUsed="1" w:qFormat="1"/>
-    <w:lsdException w:name="heading 5" w:semiHidden="1" w:uiPriority="9" w:unhideWhenUsed="1" w:qFormat="1"/>
-    <w:lsdException w:name="heading 6" w:semiHidden="1" w:uiPriority="9" w:unhideWhenUsed="1" w:qFormat="1"/>
-    <w:lsdException w:name="heading 7" w:semiHidden="1" w:uiPriority="9" w:unhideWhenUsed="1" w:qFormat="1"/>
-    <w:lsdException w:name="heading 8" w:semiHidden="1" w:uiPriority="9" w:unhideWhenUsed="1" w:qFormat="1"/>
-    <w:lsdException w:name="heading 9" w:semiHidden="1" w:uiPriority="9" w:unhideWhenUsed="1" w:qFormat="1"/>
-    <w:lsdException w:name="index 1" w:semiHidden="1" w:unhideWhenUsed="1"/>
-    <w:lsdException w:name="index 2" w:semiHidden="1" w:unhideWhenUsed="1"/>
-    <w:lsdException w:name="index 3" w:semiHidden="1" w:unhideWhenUsed="1"/>
-    <w:lsdException w:name="index 4" w:semiHidden="1" w:unhideWhenUsed="1"/>
-    <w:lsdException w:name="index 5" w:semiHidden="1" w:unhideWhenUsed="1"/>
-    <w:lsdException w:name="index 6" w:semiHidden="1" w:unhideWhenUsed="1"/>
-    <w:lsdException w:name="index 7" w:semiHidden="1" w:unhideWhenUsed="1"/>
-    <w:lsdException w:name="index 8" w:semiHidden="1" w:unhideWhenUsed="1"/>
-    <w:lsdException w:name="index 9" w:semiHidden="1" w:unhideWhenUsed="1"/>
-    <w:lsdException w:name="toc 1" w:semiHidden="1" w:uiPriority="39" w:unhideWhenUsed="1"/>
-    <w:lsdException w:name="toc 2" w:semiHidden="1" w:uiPriority="39" w:unhideWhenUsed="1"/>
-    <w:lsdException w:name="toc 3" w:semiHidden="1" w:uiPriority="39" w:unhideWhenUsed="1"/>
-    <w:lsdException w:name="toc 4" w:semiHidden="1" w:uiPriority="39" w:unhideWhenUsed="1"/>
-    <w:lsdException w:name="toc 5" w:semiHidden="1" w:uiPriority="39" w:unhideWhenUsed="1"/>
-    <w:lsdException w:name="toc 6" w:semiHidden="1" w:uiPriority="39" w:unhideWhenUsed="1"/>
-    <w:lsdException w:name="toc 7" w:semiHidden="1" w:uiPriority="39" w:unhideWhenUsed="1"/>
-    <w:lsdException w:name="toc 8" w:semiHidden="1" w:uiPriority="39" w:unhideWhenUsed="1"/>
-    <w:lsdException w:name="toc 9" w:semiHidden="1" w:uiPriority="39" w:unhideWhenUsed="1"/>
-    <w:lsdException w:name="Normal Indent" w:semiHidden="1" w:unhideWhenUsed="1"/>
-    <w:lsdException w:name="footnote text" w:semiHidden="1" w:unhideWhenUsed="1"/>
-    <w:lsdException w:name="annotation text" w:semiHidden="1" w:unhideWhenUsed="1"/>
-    <w:lsdException w:name="header" w:semiHidden="1" w:unhideWhenUsed="1"/>
-    <w:lsdException w:name="footer" w:semiHidden="1" w:unhideWhenUsed="1"/>
-    <w:lsdException w:name="index heading" w:semiHidden="1" w:unhideWhenUsed="1"/>
-    <w:lsdException w:name="caption" w:semiHidden="1" w:uiPriority="35" w:unhideWhenUsed="1" w:qFormat="1"/>
-    <w:lsdException w:name="table of figures" w:semiHidden="1" w:unhideWhenUsed="1"/>
-    <w:lsdException w:name="envelope address" w:semiHidden="1" w:unhideWhenUsed="1"/>
-    <w:lsdException w:name="envelope return" w:semiHidden="1" w:unhideWhenUsed="1"/>
-    <w:lsdException w:name="footnote reference" w:semiHidden="1" w:unhideWhenUsed="1"/>
-    <w:lsdException w:name="annotation reference" w:semiHidden="1" w:unhideWhenUsed="1"/>
-    <w:lsdException w:name="line number" w:semiHidden="1" w:unhideWhenUsed="1"/>
-    <w:lsdException w:name="page number" w:semiHidden="1" w:unhideWhenUsed="1"/>
-    <w:lsdException w:name="endnote reference" w:semiHidden="1" w:unhideWhenUsed="1"/>
-    <w:lsdException w:name="endnote text" w:semiHidden="1" w:unhideWhenUsed="1"/>
-    <w:lsdException w:name="table of authorities" w:semiHidden="1" w:unhideWhenUsed="1"/>
-    <w:lsdException w:name="macro" w:semiHidden="1" w:unhideWhenUsed="1"/>
-    <w:lsdException w:name="toa heading" w:semiHidden="1" w:unhideWhenUsed="1"/>
-    <w:lsdException w:name="List" w:semiHidden="1" w:unhideWhenUsed="1"/>
-    <w:lsdException w:name="List Bullet" w:semiHidden="1" w:unhideWhenUsed="1"/>
-    <w:lsdException w:name="List Number" w:semiHidden="1" w:unhideWhenUsed="1"/>
-    <w:lsdException w:name="List 2" w:semiHidden="1" w:unhideWhenUsed="1"/>
-    <w:lsdException w:name="List 3" w:semiHidden="1" w:unhideWhenUsed="1"/>
-    <w:lsdException w:name="List 4" w:semiHidden="1" w:unhideWhenUsed="1"/>
-    <w:lsdException w:name="List 5" w:semiHidden="1" w:unhideWhenUsed="1"/>
-    <w:lsdException w:name="List Bullet 2" w:semiHidden="1" w:unhideWhenUsed="1"/>
-    <w:lsdException w:name="List Bullet 3" w:semiHidden="1" w:unhideWhenUsed="1"/>
-    <w:lsdException w:name="List Bullet 4" w:semiHidden="1" w:unhideWhenUsed="1"/>
-    <w:lsdException w:name="List Bullet 5" w:semiHidden="1" w:unhideWhenUsed="1"/>
-    <w:lsdException w:name="List Number 2" w:semiHidden="1" w:unhideWhenUsed="1"/>
-    <w:lsdException w:name="List Number 3" w:semiHidden="1" w:unhideWhenUsed="1"/>
-    <w:lsdException w:name="List Number 4" w:semiHidden="1" w:unhideWhenUsed="1"/>
-    <w:lsdException w:name="List Number 5" w:semiHidden="1" w:unhideWhenUsed="1"/>
-    <w:lsdException w:name="Title" w:uiPriority="10" w:qFormat="1"/>
-    <w:lsdException w:name="Closing" w:semiHidden="1" w:unhideWhenUsed="1"/>
-    <w:lsdException w:name="Signature" w:semiHidden="1" w:unhideWhenUsed="1"/>
-    <w:lsdException w:name="Default Paragraph Font" w:semiHidden="1" w:uiPriority="1" w:unhideWhenUsed="1"/>
-    <w:lsdException w:name="Body Text" w:semiHidden="1" w:unhideWhenUsed="1"/>
-    <w:lsdException w:name="Body Text Indent" w:semiHidden="1" w:unhideWhenUsed="1"/>
-    <w:lsdException w:name="List Continue" w:semiHidden="1" w:unhideWhenUsed="1"/>
-    <w:lsdException w:name="List Continue 2" w:semiHidden="1" w:unhideWhenUsed="1"/>
-    <w:lsdException w:name="List Continue 3" w:semiHidden="1" w:unhideWhenUsed="1"/>
-    <w:lsdException w:name="List Continue 4" w:semiHidden="1" w:unhideWhenUsed="1"/>
-    <w:lsdException w:name="List Continue 5" w:semiHidden="1" w:unhideWhenUsed="1"/>
-    <w:lsdException w:name="Message Header" w:semiHidden="1" w:unhideWhenUsed="1"/>
-    <w:lsdException w:name="Subtitle" w:uiPriority="11" w:qFormat="1"/>
-    <w:lsdException w:name="Salutation" w:semiHidden="1" w:unhideWhenUsed="1"/>
-    <w:lsdException w:name="Date" w:semiHidden="1" w:unhideWhenUsed="1"/>
-    <w:lsdException w:name="Body Text First Indent" w:semiHidden="1" w:unhideWhenUsed="1"/>
-    <w:lsdException w:name="Body Text First Indent 2" w:semiHidden="1" w:unhideWhenUsed="1"/>
-    <w:lsdException w:name="Note Heading" w:semiHidden="1" w:unhideWhenUsed="1"/>
-    <w:lsdException w:name="Body Text 2" w:semiHidden="1" w:unhideWhenUsed="1"/>
-    <w:lsdException w:name="Body Text 3" w:semiHidden="1" w:unhideWhenUsed="1"/>
-    <w:lsdException w:name="Body Text Indent 2" w:semiHidden="1" w:unhideWhenUsed="1"/>
-    <w:lsdException w:name="Body Text Indent 3" w:semiHidden="1" w:unhideWhenUsed="1"/>
-    <w:lsdException w:name="Block Text" w:semiHidden="1" w:unhideWhenUsed="1"/>
-    <w:lsdException w:name="Hyperlink" w:semiHidden="1" w:unhideWhenUsed="1"/>
-    <w:lsdException w:name="FollowedHyperlink" w:semiHidden="1" w:unhideWhenUsed="1"/>
-    <w:lsdException w:name="Strong" w:uiPriority="22" w:qFormat="1"/>
-    <w:lsdException w:name="Emphasis" w:uiPriority="20" w:qFormat="1"/>
-    <w:lsdException w:name="Document Map" w:semiHidden="1" w:unhideWhenUsed="1"/>
-    <w:lsdException w:name="Plain Text" w:semiHidden="1" w:unhideWhenUsed="1"/>
-    <w:lsdException w:name="E-mail Signature" w:semiHidden="1" w:unhideWhenUsed="1"/>
-    <w:lsdException w:name="HTML Top of Form" w:semiHidden="1" w:unhideWhenUsed="1"/>
-    <w:lsdException w:name="HTML Bottom of Form" w:semiHidden="1" w:unhideWhenUsed="1"/>
-    <w:lsdException w:name="Normal (Web)" w:semiHidden="1" w:unhideWhenUsed="1"/>
-    <w:lsdException w:name="HTML Acronym" w:semiHidden="1" w:unhideWhenUsed="1"/>
-    <w:lsdException w:name="HTML Address" w:semiHidden="1" w:unhideWhenUsed="1"/>
-    <w:lsdException w:name="HTML Cite" w:semiHidden="1" w:unhideWhenUsed="1"/>
-    <w:lsdException w:name="HTML Code" w:semiHidden="1" w:unhideWhenUsed="1"/>
-    <w:lsdException w:name="HTML Definition" w:semiHidden="1" w:unhideWhenUsed="1"/>
-    <w:lsdException w:name="HTML Keyboard" w:semiHidden="1" w:unhideWhenUsed="1"/>
-    <w:lsdException w:name="HTML Preformatted" w:semiHidden="1" w:unhideWhenUsed="1"/>
-    <w:lsdException w:name="HTML Sample" w:semiHidden="1" w:unhideWhenUsed="1"/>
-    <w:lsdException w:name="HTML Typewriter" w:semiHidden="1" w:unhideWhenUsed="1"/>
-    <w:lsdException w:name="HTML Variable" w:semiHidden="1" w:unhideWhenUsed="1"/>
-    <w:lsdException w:name="Normal Table" w:semiHidden="1" w:unhideWhenUsed="1"/>
-    <w:lsdException w:name="annotation subject" w:semiHidden="1" w:unhideWhenUsed="1"/>
-    <w:lsdException w:name="No List" w:semiHidden="1" w:unhideWhenUsed="1"/>
-    <w:lsdException w:name="Outline List 1" w:semiHidden="1" w:unhideWhenUsed="1"/>
-    <w:lsdException w:name="Outline List 2" w:semiHidden="1" w:unhideWhenUsed="1"/>
-    <w:lsdException w:name="Outline List 3" w:semiHidden="1" w:unhideWhenUsed="1"/>
-    <w:lsdException w:name="Table Simple 1" w:semiHidden="1" w:unhideWhenUsed="1"/>
-    <w:lsdException w:name="Table Simple 2" w:semiHidden="1" w:unhideWhenUsed="1"/>
-    <w:lsdException w:name="Table Simple 3" w:semiHidden="1" w:unhideWhenUsed="1"/>
-    <w:lsdException w:name="Table Classic 1" w:semiHidden="1" w:unhideWhenUsed="1"/>
-    <w:lsdException w:name="Table Classic 2" w:semiHidden="1" w:unhideWhenUsed="1"/>
-    <w:lsdException w:name="Table Classic 3" w:semiHidden="1" w:unhideWhenUsed="1"/>
-    <w:lsdException w:name="Table Classic 4" w:semiHidden="1" w:unhideWhenUsed="1"/>
-    <w:lsdException w:name="Table Colorful 1" w:semiHidden="1" w:unhideWhenUsed="1"/>
-    <w:lsdException w:name="Table Colorful 2" w:semiHidden="1" w:unhideWhenUsed="1"/>
-    <w:lsdException w:name="Table Colorful 3" w:semiHidden="1" w:unhideWhenUsed="1"/>
-    <w:lsdException w:name="Table Columns 1" w:semiHidden="1" w:unhideWhenUsed="1"/>
-    <w:lsdException w:name="Table Columns 2" w:semiHidden="1" w:unhideWhenUsed="1"/>
-    <w:lsdException w:name="Table Columns 3" w:semiHidden="1" w:unhideWhenUsed="1"/>
-    <w:lsdException w:name="Table Columns 4" w:semiHidden="1" w:unhideWhenUsed="1"/>
-    <w:lsdException w:name="Table Columns 5" w:semiHidden="1" w:unhideWhenUsed="1"/>
-    <w:lsdException w:name="Table Grid 1" w:semiHidden="1" w:unhideWhenUsed="1"/>
-    <w:lsdException w:name="Table Grid 2" w:semiHidden="1" w:unhideWhenUsed="1"/>
-    <w:lsdException w:name="Table Grid 3" w:semiHidden="1" w:unhideWhenUsed="1"/>
-    <w:lsdException w:name="Table Grid 4" w:semiHidden="1" w:unhideWhenUsed="1"/>
-    <w:lsdException w:name="Table Grid 5" w:semiHidden="1" w:unhideWhenUsed="1"/>
-    <w:lsdException w:name="Table Grid 6" w:semiHidden="1" w:unhideWhenUsed="1"/>
-    <w:lsdException w:name="Table Grid 7" w:semiHidden="1" w:unhideWhenUsed="1"/>
-    <w:lsdException w:name="Table Grid 8" w:semiHidden="1" w:unhideWhenUsed="1"/>
-    <w:lsdException w:name="Table List 1" w:semiHidden="1" w:unhideWhenUsed="1"/>
-    <w:lsdException w:name="Table List 2" w:semiHidden="1" w:unhideWhenUsed="1"/>
-    <w:lsdException w:name="Table List 3" w:semiHidden="1" w:unhideWhenUsed="1"/>
-    <w:lsdException w:name="Table List 4" w:semiHidden="1" w:unhideWhenUsed="1"/>
-    <w:lsdException w:name="Table List 5" w:semiHidden="1" w:unhideWhenUsed="1"/>
-    <w:lsdException w:name="Table List 6" w:semiHidden="1" w:unhideWhenUsed="1"/>
-    <w:lsdException w:name="Table List 7" w:semiHidden="1" w:unhideWhenUsed="1"/>
-    <w:lsdException w:name="Table List 8" w:semiHidden="1" w:unhideWhenUsed="1"/>
-    <w:lsdException w:name="Table 3D effects 1" w:semiHidden="1" w:unhideWhenUsed="1"/>
-    <w:lsdException w:name="Table 3D effects 2" w:semiHidden="1" w:unhideWhenUsed="1"/>
-    <w:lsdException w:name="Table 3D effects 3" w:semiHidden="1" w:unhideWhenUsed="1"/>
-    <w:lsdException w:name="Table Contemporary" w:semiHidden="1" w:unhideWhenUsed="1"/>
-    <w:lsdException w:name="Table Elegant" w:semiHidden="1" w:unhideWhenUsed="1"/>
-    <w:lsdException w:name="Table Professional" w:semiHidden="1" w:unhideWhenUsed="1"/>
-    <w:lsdException w:name="Table Subtle 1" w:semiHidden="1" w:unhideWhenUsed="1"/>
-    <w:lsdException w:name="Table Subtle 2" w:semiHidden="1" w:unhideWhenUsed="1"/>
-    <w:lsdException w:name="Table Web 1" w:semiHidden="1" w:unhideWhenUsed="1"/>
-    <w:lsdException w:name="Table Web 2" w:semiHidden="1" w:unhideWhenUsed="1"/>
-    <w:lsdException w:name="Table Web 3" w:semiHidden="1" w:unhideWhenUsed="1"/>
-    <w:lsdException w:name="Balloon Text" w:semiHidden="1" w:unhideWhenUsed="1"/>
-    <w:lsdException w:name="Table Grid" w:uiPriority="39"/>
-    <w:lsdException w:name="Table Theme" w:semiHidden="1" w:unhideWhenUsed="1"/>
-    <w:lsdException w:name="Placeholder Text" w:semiHidden="1"/>
-    <w:lsdException w:name="No Spacing" w:uiPriority="1" w:qFormat="1"/>
-    <w:lsdException w:name="Light Shading" w:uiPriority="60"/>
-    <w:lsdException w:name="Light List" w:uiPriority="61"/>
-    <w:lsdException w:name="Light Grid" w:uiPriority="62"/>
-    <w:lsdException w:name="Medium Shading 1" w:uiPriority="63"/>
-    <w:lsdException w:name="Medium Shading 2" w:uiPriority="64"/>
-    <w:lsdException w:name="Medium List 1" w:uiPriority="65"/>
-    <w:lsdException w:name="Medium List 2" w:uiPriority="66"/>
-    <w:lsdException w:name="Medium Grid 1" w:uiPriority="67"/>
-    <w:lsdException w:name="Medium Grid 2" w:uiPriority="68"/>
-    <w:lsdException w:name="Medium Grid 3" w:uiPriority="69"/>
-    <w:lsdException w:name="Dark List" w:uiPriority="70"/>
-    <w:lsdException w:name="Colorful Shading" w:uiPriority="71"/>
-    <w:lsdException w:name="Colorful List" w:uiPriority="72"/>
-    <w:lsdException w:name="Colorful Grid" w:uiPriority="73"/>
-    <w:lsdException w:name="Light Shading Accent 1" w:uiPriority="60"/>
-    <w:lsdException w:name="Light List Accent 1" w:uiPriority="61"/>
-    <w:lsdException w:name="Light Grid Accent 1" w:uiPriority="62"/>
-    <w:lsdException w:name="Medium Shading 1 Accent 1" w:uiPriority="63"/>
-    <w:lsdException w:name="Medium Shading 2 Accent 1" w:uiPriority="64"/>
-    <w:lsdException w:name="Medium List 1 Accent 1" w:uiPriority="65"/>
-    <w:lsdException w:name="Revision" w:semiHidden="1"/>
-    <w:lsdException w:name="List Paragraph" w:uiPriority="34" w:qFormat="1"/>
-    <w:lsdException w:name="Quote" w:uiPriority="29" w:qFormat="1"/>
-    <w:lsdException w:name="Intense Quote" w:uiPriority="30" w:qFormat="1"/>
-    <w:lsdException w:name="Medium List 2 Accent 1" w:uiPriority="66"/>
-    <w:lsdException w:name="Medium Grid 1 Accent 1" w:uiPriority="67"/>
-    <w:lsdException w:name="Medium Grid 2 Accent 1" w:uiPriority="68"/>
-    <w:lsdException w:name="Medium Grid 3 Accent 1" w:uiPriority="69"/>
-    <w:lsdException w:name="Dark List Accent 1" w:uiPriority="70"/>
-    <w:lsdException w:name="Colorful Shading Accent 1" w:uiPriority="71"/>
-    <w:lsdException w:name="Colorful List Accent 1" w:uiPriority="72"/>
-    <w:lsdException w:name="Colorful Grid Accent 1" w:uiPriority="73"/>
-    <w:lsdException w:name="Light Shading Accent 2" w:uiPriority="60"/>
-    <w:lsdException w:name="Light List Accent 2" w:uiPriority="61"/>
-    <w:lsdException w:name="Light Grid Accent 2" w:uiPriority="62"/>
-    <w:lsdException w:name="Medium Shading 1 Accent 2" w:uiPriority="63"/>
-    <w:lsdException w:name="Medium Shading 2 Accent 2" w:uiPriority="64"/>
-    <w:lsdException w:name="Medium List 1 Accent 2" w:uiPriority="65"/>
-    <w:lsdException w:name="Medium List 2 Accent 2" w:uiPriority="66"/>
-    <w:lsdException w:name="Medium Grid 1 Accent 2" w:uiPriority="67"/>
-    <w:lsdException w:name="Medium Grid 2 Accent 2" w:uiPriority="68"/>
-    <w:lsdException w:name="Medium Grid 3 Accent 2" w:uiPriority="69"/>
-    <w:lsdException w:name="Dark List Accent 2" w:uiPriority="70"/>
-    <w:lsdException w:name="Colorful Shading Accent 2" w:uiPriority="71"/>
-    <w:lsdException w:name="Colorful List Accent 2" w:uiPriority="72"/>
-    <w:lsdException w:name="Colorful Grid Accent 2" w:uiPriority="73"/>
-    <w:lsdException w:name="Light Shading Accent 3" w:uiPriority="60"/>
-    <w:lsdException w:name="Light List Accent 3" w:uiPriority="61"/>
-    <w:lsdException w:name="Light Grid Accent 3" w:uiPriority="62"/>
-    <w:lsdException w:name="Medium Shading 1 Accent 3" w:uiPriority="63"/>
-    <w:lsdException w:name="Medium Shading 2 Accent 3" w:uiPriority="64"/>
-    <w:lsdException w:name="Medium List 1 Accent 3" w:uiPriority="65"/>
-    <w:lsdException w:name="Medium List 2 Accent 3" w:uiPriority="66"/>
-    <w:lsdException w:name="Medium Grid 1 Accent 3" w:uiPriority="67"/>
-    <w:lsdException w:name="Medium Grid 2 Accent 3" w:uiPriority="68"/>
-    <w:lsdException w:name="Medium Grid 3 Accent 3" w:uiPriority="69"/>
-    <w:lsdException w:name="Dark List Accent 3" w:uiPriority="70"/>
-    <w:lsdException w:name="Colorful Shading Accent 3" w:uiPriority="71"/>
-    <w:lsdException w:name="Colorful List Accent 3" w:uiPriority="72"/>
-    <w:lsdException w:name="Colorful Grid Accent 3" w:uiPriority="73"/>
-    <w:lsdException w:name="Light Shading Accent 4" w:uiPriority="60"/>
-    <w:lsdException w:name="Light List Accent 4" w:uiPriority="61"/>
-    <w:lsdException w:name="Light Grid Accent 4" w:uiPriority="62"/>
-    <w:lsdException w:name="Medium Shading 1 Accent 4" w:uiPriority="63"/>
-    <w:lsdException w:name="Medium Shading 2 Accent 4" w:uiPriority="64"/>
-    <w:lsdException w:name="Medium List 1 Accent 4" w:uiPriority="65"/>
-    <w:lsdException w:name="Medium List 2 Accent 4" w:uiPriority="66"/>
-    <w:lsdException w:name="Medium Grid 1 Accent 4" w:uiPriority="67"/>
-    <w:lsdException w:name="Medium Grid 2 Accent 4" w:uiPriority="68"/>
-    <w:lsdException w:name="Medium Grid 3 Accent 4" w:uiPriority="69"/>
-    <w:lsdException w:name="Dark List Accent 4" w:uiPriority="70"/>
-    <w:lsdException w:name="Colorful Shading Accent 4" w:uiPriority="71"/>
-    <w:lsdException w:name="Colorful List Accent 4" w:uiPriority="72"/>
-    <w:lsdException w:name="Colorful Grid Accent 4" w:uiPriority="73"/>
-    <w:lsdException w:name="Light Shading Accent 5" w:uiPriority="60"/>
-    <w:lsdException w:name="Light List Accent 5" w:uiPriority="61"/>
-    <w:lsdException w:name="Light Grid Accent 5" w:uiPriority="62"/>
-    <w:lsdException w:name="Medium Shading 1 Accent 5" w:uiPriority="63"/>
-    <w:lsdException w:name="Medium Shading 2 Accent 5" w:uiPriority="64"/>
-    <w:lsdException w:name="Medium List 1 Accent 5" w:uiPriority="65"/>
-    <w:lsdException w:name="Medium List 2 Accent 5" w:uiPriority="66"/>
-    <w:lsdException w:name="Medium Grid 1 Accent 5" w:uiPriority="67"/>
-    <w:lsdException w:name="Medium Grid 2 Accent 5" w:uiPriority="68"/>
-    <w:lsdException w:name="Medium Grid 3 Accent 5" w:uiPriority="69"/>
-    <w:lsdException w:name="Dark List Accent 5" w:uiPriority="70"/>
-    <w:lsdException w:name="Colorful Shading Accent 5" w:uiPriority="71"/>
-    <w:lsdException w:name="Colorful List Accent 5" w:uiPriority="72"/>
-    <w:lsdException w:name="Colorful Grid Accent 5" w:uiPriority="73"/>
-    <w:lsdException w:name="Light Shading Accent 6" w:uiPriority="60"/>
-    <w:lsdException w:name="Light List Accent 6" w:uiPriority="61"/>
-    <w:lsdException w:name="Light Grid Accent 6" w:uiPriority="62"/>
-    <w:lsdException w:name="Medium Shading 1 Accent 6" w:uiPriority="63"/>
-    <w:lsdException w:name="Medium Shading 2 Accent 6" w:uiPriority="64"/>
-    <w:lsdException w:name="Medium List 1 Accent 6" w:uiPriority="65"/>
-    <w:lsdException w:name="Medium List 2 Accent 6" w:uiPriority="66"/>
-    <w:lsdException w:name="Medium Grid 1 Accent 6" w:uiPriority="67"/>
-    <w:lsdException w:name="Medium Grid 2 Accent 6" w:uiPriority="68"/>
-    <w:lsdException w:name="Medium Grid 3 Accent 6" w:uiPriority="69"/>
-    <w:lsdException w:name="Dark List Accent 6" w:uiPriority="70"/>
-    <w:lsdException w:name="Colorful Shading Accent 6" w:uiPriority="71"/>
-    <w:lsdException w:name="Colorful List Accent 6" w:uiPriority="72"/>
-    <w:lsdException w:name="Colorful Grid Accent 6" w:uiPriority="73"/>
-    <w:lsdException w:name="Subtle Emphasis" w:uiPriority="19" w:qFormat="1"/>
-    <w:lsdException w:name="Intense Emphasis" w:uiPriority="21" w:qFormat="1"/>
-    <w:lsdException w:name="Subtle Reference" w:uiPriority="31" w:qFormat="1"/>
-    <w:lsdException w:name="Intense Reference" w:uiPriority="32" w:qFormat="1"/>
-    <w:lsdException w:name="Book Title" w:uiPriority="33" w:qFormat="1"/>
-    <w:lsdException w:name="Bibliography" w:semiHidden="1" w:uiPriority="37" w:unhideWhenUsed="1"/>
-    <w:lsdException w:name="TOC Heading" w:semiHidden="1" w:uiPriority="39" w:unhideWhenUsed="1" w:qFormat="1"/>
-    <w:lsdException w:name="Plain Table 1" w:uiPriority="41"/>
-    <w:lsdException w:name="Plain Table 2" w:uiPriority="42"/>
-    <w:lsdException w:name="Plain Table 3" w:uiPriority="43"/>
-    <w:lsdException w:name="Plain Table 4" w:uiPriority="44"/>
-    <w:lsdException w:name="Plain Table 5" w:uiPriority="45"/>
-    <w:lsdException w:name="Grid Table Light" w:uiPriority="40"/>
-    <w:lsdException w:name="Grid Table 1 Light" w:uiPriority="46"/>
-    <w:lsdException w:name="Grid Table 2" w:uiPriority="47"/>
-    <w:lsdException w:name="Grid Table 3" w:uiPriority="48"/>
-    <w:lsdException w:name="Grid Table 4" w:uiPriority="49"/>
-    <w:lsdException w:name="Grid Table 5 Dark" w:uiPriority="50"/>
-    <w:lsdException w:name="Grid Table 6 Colorful" w:uiPriority="51"/>
-    <w:lsdException w:name="Grid Table 7 Colorful" w:uiPriority="52"/>
-    <w:lsdException w:name="Grid Table 1 Light Accent 1" w:uiPriority="46"/>
-    <w:lsdException w:name="Grid Table 2 Accent 1" w:uiPriority="47"/>
-    <w:lsdException w:name="Grid Table 3 Accent 1" w:uiPriority="48"/>
-    <w:lsdException w:name="Grid Table 4 Accent 1" w:uiPriority="49"/>
-    <w:lsdException w:name="Grid Table 5 Dark Accent 1" w:uiPriority="50"/>
-    <w:lsdException w:name="Grid Table 6 Colorful Accent 1" w:uiPriority="51"/>
-    <w:lsdException w:name="Grid Table 7 Colorful Accent 1" w:uiPriority="52"/>
-    <w:lsdException w:name="Grid Table 1 Light Accent 2" w:uiPriority="46"/>
-    <w:lsdException w:name="Grid Table 2 Accent 2" w:uiPriority="47"/>
-    <w:lsdException w:name="Grid Table 3 Accent 2" w:uiPriority="48"/>
-    <w:lsdException w:name="Grid Table 4 Accent 2" w:uiPriority="49"/>
-    <w:lsdException w:name="Grid Table 5 Dark Accent 2" w:uiPriority="50"/>
-    <w:lsdException w:name="Grid Table 6 Colorful Accent 2" w:uiPriority="51"/>
-    <w:lsdException w:name="Grid Table 7 Colorful Accent 2" w:uiPriority="52"/>
-    <w:lsdException w:name="Grid Table 1 Light Accent 3" w:uiPriority="46"/>
-    <w:lsdException w:name="Grid Table 2 Accent 3" w:uiPriority="47"/>
-    <w:lsdException w:name="Grid Table 3 Accent 3" w:uiPriority="48"/>
-    <w:lsdException w:name="Grid Table 4 Accent 3" w:uiPriority="49"/>
-    <w:lsdException w:name="Grid Table 5 Dark Accent 3" w:uiPriority="50"/>
-    <w:lsdException w:name="Grid Table 6 Colorful Accent 3" w:uiPriority="51"/>
-    <w:lsdException w:name="Grid Table 7 Colorful Accent 3" w:uiPriority="52"/>
-    <w:lsdException w:name="Grid Table 1 Light Accent 4" w:uiPriority="46"/>
-    <w:lsdException w:name="Grid Table 2 Accent 4" w:uiPriority="47"/>
-    <w:lsdException w:name="Grid Table 3 Accent 4" w:uiPriority="48"/>
-    <w:lsdException w:name="Grid Table 4 Accent 4" w:uiPriority="49"/>
-    <w:lsdException w:name="Grid Table 5 Dark Accent 4" w:uiPriority="50"/>
-    <w:lsdException w:name="Grid Table 6 Colorful Accent 4" w:uiPriority="51"/>
-    <w:lsdException w:name="Grid Table 7 Colorful Accent 4" w:uiPriority="52"/>
-    <w:lsdException w:name="Grid Table 1 Light Accent 5" w:uiPriority="46"/>
-    <w:lsdException w:name="Grid Table 2 Accent 5" w:uiPriority="47"/>
-    <w:lsdException w:name="Grid Table 3 Accent 5" w:uiPriority="48"/>
-    <w:lsdException w:name="Grid Table 4 Accent 5" w:uiPriority="49"/>
-    <w:lsdException w:name="Grid Table 5 Dark Accent 5" w:uiPriority="50"/>
-    <w:lsdException w:name="Grid Table 6 Colorful Accent 5" w:uiPriority="51"/>
-    <w:lsdException w:name="Grid Table 7 Colorful Accent 5" w:uiPriority="52"/>
-    <w:lsdException w:name="Grid Table 1 Light Accent 6" w:uiPriority="46"/>
-    <w:lsdException w:name="Grid Table 2 Accent 6" w:uiPriority="47"/>
-    <w:lsdException w:name="Grid Table 3 Accent 6" w:uiPriority="48"/>
-    <w:lsdException w:name="Grid Table 4 Accent 6" w:uiPriority="49"/>
-    <w:lsdException w:name="Grid Table 5 Dark Accent 6" w:uiPriority="50"/>
-    <w:lsdException w:name="Grid Table 6 Colorful Accent 6" w:uiPriority="51"/>
-    <w:lsdException w:name="Grid Table 7 Colorful Accent 6" w:uiPriority="52"/>
-    <w:lsdException w:name="List Table 1 Light" w:uiPriority="46"/>
-    <w:lsdException w:name="List Table 2" w:uiPriority="47"/>
-    <w:lsdException w:name="List Table 3" w:uiPriority="48"/>
-    <w:lsdException w:name="List Table 4" w:uiPriority="49"/>
-    <w:lsdException w:name="List Table 5 Dark" w:uiPriority="50"/>
-    <w:lsdException w:name="List Table 6 Colorful" w:uiPriority="51"/>
-    <w:lsdException w:name="List Table 7 Colorful" w:uiPriority="52"/>
-    <w:lsdException w:name="List Table 1 Light Accent 1" w:uiPriority="46"/>
-    <w:lsdException w:name="List Table 2 Accent 1" w:uiPriority="47"/>
-    <w:lsdException w:name="List Table 3 Accent 1" w:uiPriority="48"/>
-    <w:lsdException w:name="List Table 4 Accent 1" w:uiPriority="49"/>
-    <w:lsdException w:name="List Table 5 Dark Accent 1" w:uiPriority="50"/>
-    <w:lsdException w:name="List Table 6 Colorful Accent 1" w:uiPriority="51"/>
-    <w:lsdException w:name="List Table 7 Colorful Accent 1" w:uiPriority="52"/>
-    <w:lsdException w:name="List Table 1 Light Accent 2" w:uiPriority="46"/>
-    <w:lsdException w:name="List Table 2 Accent 2" w:uiPriority="47"/>
-    <w:lsdException w:name="List Table 3 Accent 2" w:uiPriority="48"/>
-    <w:lsdException w:name="List Table 4 Accent 2" w:uiPriority="49"/>
-    <w:lsdException w:name="List Table 5 Dark Accent 2" w:uiPriority="50"/>
-    <w:lsdException w:name="List Table 6 Colorful Accent 2" w:uiPriority="51"/>
-    <w:lsdException w:name="List Table 7 Colorful Accent 2" w:uiPriority="52"/>
-    <w:lsdException w:name="List Table 1 Light Accent 3" w:uiPriority="46"/>
-    <w:lsdException w:name="List Table 2 Accent 3" w:uiPriority="47"/>
-    <w:lsdException w:name="List Table 3 Accent 3" w:uiPriority="48"/>
-    <w:lsdException w:name="List Table 4 Accent 3" w:uiPriority="49"/>
-    <w:lsdException w:name="List Table 5 Dark Accent 3" w:uiPriority="50"/>
-    <w:lsdException w:name="List Table 6 Colorful Accent 3" w:uiPriority="51"/>
-    <w:lsdException w:name="List Table 7 Colorful Accent 3" w:uiPriority="52"/>
-    <w:lsdException w:name="List Table 1 Light Accent 4" w:uiPriority="46"/>
-    <w:lsdException w:name="List Table 2 Accent 4" w:uiPriority="47"/>
-    <w:lsdException w:name="List Table 3 Accent 4" w:uiPriority="48"/>
-    <w:lsdException w:name="List Table 4 Accent 4" w:uiPriority="49"/>
-    <w:lsdException w:name="List Table 5 Dark Accent 4" w:uiPriority="50"/>
-    <w:lsdException w:name="List Table 6 Colorful Accent 4" w:uiPriority="51"/>
-    <w:lsdException w:name="List Table 7 Colorful Accent 4" w:uiPriority="52"/>
-    <w:lsdException w:name="List Table 1 Light Accent 5" w:uiPriority="46"/>
-    <w:lsdException w:name="List Table 2 Accent 5" w:uiPriority="47"/>
-    <w:lsdException w:name="List Table 3 Accent 5" w:uiPriority="48"/>
-    <w:lsdException w:name="List Table 4 Accent 5" w:uiPriority="49"/>
-    <w:lsdException w:name="List Table 5 Dark Accent 5" w:uiPriority="50"/>
-    <w:lsdException w:name="List Table 6 Colorful Accent 5" w:uiPriority="51"/>
-    <w:lsdException w:name="List Table 7 Colorful Accent 5" w:uiPriority="52"/>
-    <w:lsdException w:name="List Table 1 Light Accent 6" w:uiPriority="46"/>
-    <w:lsdException w:name="List Table 2 Accent 6" w:uiPriority="47"/>
-    <w:lsdException w:name="List Table 3 Accent 6" w:uiPriority="48"/>
-    <w:lsdException w:name="List Table 4 Accent 6" w:uiPriority="49"/>
-    <w:lsdException w:name="List Table 5 Dark Accent 6" w:uiPriority="50"/>
-    <w:lsdException w:name="List Table 6 Colorful Accent 6" w:uiPriority="51"/>
-    <w:lsdException w:name="List Table 7 Colorful Accent 6" w:uiPriority="52"/>
+  <w:latentStyles w:defLockedState="0" w:defUIPriority="99" w:defSemiHidden="1" w:defUnhideWhenUsed="1" w:defQFormat="0" w:count="267">
+    <w:lsdException w:name="Normal" w:semiHidden="0" w:uiPriority="0" w:unhideWhenUsed="0" w:qFormat="1"/>
+    <w:lsdException w:name="heading 1" w:semiHidden="0" w:uiPriority="9" w:unhideWhenUsed="0" w:qFormat="1"/>
+    <w:lsdException w:name="heading 2" w:uiPriority="9" w:qFormat="1"/>
+    <w:lsdException w:name="heading 3" w:uiPriority="9" w:qFormat="1"/>
+    <w:lsdException w:name="heading 4" w:uiPriority="9" w:qFormat="1"/>
+    <w:lsdException w:name="heading 5" w:uiPriority="9" w:qFormat="1"/>
+    <w:lsdException w:name="heading 6" w:uiPriority="9" w:qFormat="1"/>
+    <w:lsdException w:name="heading 7" w:uiPriority="9" w:qFormat="1"/>
+    <w:lsdException w:name="heading 8" w:uiPriority="9" w:qFormat="1"/>
+    <w:lsdException w:name="heading 9" w:uiPriority="9" w:qFormat="1"/>
+    <w:lsdException w:name="toc 1" w:uiPriority="39"/>
+    <w:lsdException w:name="toc 2" w:uiPriority="39"/>
+    <w:lsdException w:name="toc 3" w:uiPriority="39"/>
+    <w:lsdException w:name="toc 4" w:uiPriority="39"/>
+    <w:lsdException w:name="toc 5" w:uiPriority="39"/>
+    <w:lsdException w:name="toc 6" w:uiPriority="39"/>
+    <w:lsdException w:name="toc 7" w:uiPriority="39"/>
+    <w:lsdException w:name="toc 8" w:uiPriority="39"/>
+    <w:lsdException w:name="toc 9" w:uiPriority="39"/>
+    <w:lsdException w:name="caption" w:uiPriority="35" w:qFormat="1"/>
+    <w:lsdException w:name="Title" w:semiHidden="0" w:uiPriority="10" w:unhideWhenUsed="0" w:qFormat="1"/>
+    <w:lsdException w:name="Default Paragraph Font" w:uiPriority="1"/>
+    <w:lsdException w:name="Subtitle" w:semiHidden="0" w:uiPriority="11" w:unhideWhenUsed="0" w:qFormat="1"/>
+    <w:lsdException w:name="Strong" w:semiHidden="0" w:uiPriority="22" w:unhideWhenUsed="0" w:qFormat="1"/>
+    <w:lsdException w:name="Emphasis" w:semiHidden="0" w:uiPriority="20" w:unhideWhenUsed="0" w:qFormat="1"/>
+    <w:lsdException w:name="Table Grid" w:semiHidden="0" w:uiPriority="39" w:unhideWhenUsed="0"/>
+    <w:lsdException w:name="Placeholder Text" w:unhideWhenUsed="0"/>
+    <w:lsdException w:name="No Spacing" w:semiHidden="0" w:uiPriority="1" w:unhideWhenUsed="0" w:qFormat="1"/>
+    <w:lsdException w:name="Light Shading" w:semiHidden="0" w:uiPriority="60" w:unhideWhenUsed="0"/>
+    <w:lsdException w:name="Light List" w:semiHidden="0" w:uiPriority="61" w:unhideWhenUsed="0"/>
+    <w:lsdException w:name="Light Grid" w:semiHidden="0" w:uiPriority="62" w:unhideWhenUsed="0"/>
+    <w:lsdException w:name="Medium Shading 1" w:semiHidden="0" w:uiPriority="63" w:unhideWhenUsed="0"/>
+    <w:lsdException w:name="Medium Shading 2" w:semiHidden="0" w:uiPriority="64" w:unhideWhenUsed="0"/>
+    <w:lsdException w:name="Medium List 1" w:semiHidden="0" w:uiPriority="65" w:unhideWhenUsed="0"/>
+    <w:lsdException w:name="Medium List 2" w:semiHidden="0" w:uiPriority="66" w:unhideWhenUsed="0"/>
+    <w:lsdException w:name="Medium Grid 1" w:semiHidden="0" w:uiPriority="67" w:unhideWhenUsed="0"/>
+    <w:lsdException w:name="Medium Grid 2" w:semiHidden="0" w:uiPriority="68" w:unhideWhenUsed="0"/>
+    <w:lsdException w:name="Medium Grid 3" w:semiHidden="0" w:uiPriority="69" w:unhideWhenUsed="0"/>
+    <w:lsdException w:name="Dark List" w:semiHidden="0" w:uiPriority="70" w:unhideWhenUsed="0"/>
+    <w:lsdException w:name="Colorful Shading" w:semiHidden="0" w:uiPriority="71" w:unhideWhenUsed="0"/>
+    <w:lsdException w:name="Colorful List" w:semiHidden="0" w:uiPriority="72" w:unhideWhenUsed="0"/>
+    <w:lsdException w:name="Colorful Grid" w:semiHidden="0" w:uiPriority="73" w:unhideWhenUsed="0"/>
+    <w:lsdException w:name="Light Shading Accent 1" w:semiHidden="0" w:uiPriority="60" w:unhideWhenUsed="0"/>
+    <w:lsdException w:name="Light List Accent 1" w:semiHidden="0" w:uiPriority="61" w:unhideWhenUsed="0"/>
+    <w:lsdException w:name="Light Grid Accent 1" w:semiHidden="0" w:uiPriority="62" w:unhideWhenUsed="0"/>
+    <w:lsdException w:name="Medium Shading 1 Accent 1" w:semiHidden="0" w:uiPriority="63" w:unhideWhenUsed="0"/>
+    <w:lsdException w:name="Medium Shading 2 Accent 1" w:semiHidden="0" w:uiPriority="64" w:unhideWhenUsed="0"/>
+    <w:lsdException w:name="Medium List 1 Accent 1" w:semiHidden="0" w:uiPriority="65" w:unhideWhenUsed="0"/>
+    <w:lsdException w:name="Revision" w:unhideWhenUsed="0"/>
+    <w:lsdException w:name="List Paragraph" w:semiHidden="0" w:uiPriority="34" w:unhideWhenUsed="0" w:qFormat="1"/>
+    <w:lsdException w:name="Quote" w:semiHidden="0" w:uiPriority="29" w:unhideWhenUsed="0" w:qFormat="1"/>
+    <w:lsdException w:name="Intense Quote" w:semiHidden="0" w:uiPriority="30" w:unhideWhenUsed="0" w:qFormat="1"/>
+    <w:lsdException w:name="Medium List 2 Accent 1" w:semiHidden="0" w:uiPriority="66" w:unhideWhenUsed="0"/>
+    <w:lsdException w:name="Medium Grid 1 Accent 1" w:semiHidden="0" w:uiPriority="67" w:unhideWhenUsed="0"/>
+    <w:lsdException w:name="Medium Grid 2 Accent 1" w:semiHidden="0" w:uiPriority="68" w:unhideWhenUsed="0"/>
+    <w:lsdException w:name="Medium Grid 3 Accent 1" w:semiHidden="0" w:uiPriority="69" w:unhideWhenUsed="0"/>
+    <w:lsdException w:name="Dark List Accent 1" w:semiHidden="0" w:uiPriority="70" w:unhideWhenUsed="0"/>
+    <w:lsdException w:name="Colorful Shading Accent 1" w:semiHidden="0" w:uiPriority="71" w:unhideWhenUsed="0"/>
+    <w:lsdException w:name="Colorful List Accent 1" w:semiHidden="0" w:uiPriority="72" w:unhideWhenUsed="0"/>
+    <w:lsdException w:name="Colorful Grid Accent 1" w:semiHidden="0" w:uiPriority="73" w:unhideWhenUsed="0"/>
+    <w:lsdException w:name="Light Shading Accent 2" w:semiHidden="0" w:uiPriority="60" w:unhideWhenUsed="0"/>
+    <w:lsdException w:name="Light List Accent 2" w:semiHidden="0" w:uiPriority="61" w:unhideWhenUsed="0"/>
+    <w:lsdException w:name="Light Grid Accent 2" w:semiHidden="0" w:uiPriority="62" w:unhideWhenUsed="0"/>
+    <w:lsdException w:name="Medium Shading 1 Accent 2" w:semiHidden="0" w:uiPriority="63" w:unhideWhenUsed="0"/>
+    <w:lsdException w:name="Medium Shading 2 Accent 2" w:semiHidden="0" w:uiPriority="64" w:unhideWhenUsed="0"/>
+    <w:lsdException w:name="Medium List 1 Accent 2" w:semiHidden="0" w:uiPriority="65" w:unhideWhenUsed="0"/>
+    <w:lsdException w:name="Medium List 2 Accent 2" w:semiHidden="0" w:uiPriority="66" w:unhideWhenUsed="0"/>
+    <w:lsdException w:name="Medium Grid 1 Accent 2" w:semiHidden="0" w:uiPriority="67" w:unhideWhenUsed="0"/>
+    <w:lsdException w:name="Medium Grid 2 Accent 2" w:semiHidden="0" w:uiPriority="68" w:unhideWhenUsed="0"/>
+    <w:lsdException w:name="Medium Grid 3 Accent 2" w:semiHidden="0" w:uiPriority="69" w:unhideWhenUsed="0"/>
+    <w:lsdException w:name="Dark List Accent 2" w:semiHidden="0" w:uiPriority="70" w:unhideWhenUsed="0"/>
+    <w:lsdException w:name="Colorful Shading Accent 2" w:semiHidden="0" w:uiPriority="71" w:unhideWhenUsed="0"/>
+    <w:lsdException w:name="Colorful List Accent 2" w:semiHidden="0" w:uiPriority="72" w:unhideWhenUsed="0"/>
+    <w:lsdException w:name="Colorful Grid Accent 2" w:semiHidden="0" w:uiPriority="73" w:unhideWhenUsed="0"/>
+    <w:lsdException w:name="Light Shading Accent 3" w:semiHidden="0" w:uiPriority="60" w:unhideWhenUsed="0"/>
+    <w:lsdException w:name="Light List Accent 3" w:semiHidden="0" w:uiPriority="61" w:unhideWhenUsed="0"/>
+    <w:lsdException w:name="Light Grid Accent 3" w:semiHidden="0" w:uiPriority="62" w:unhideWhenUsed="0"/>
+    <w:lsdException w:name="Medium Shading 1 Accent 3" w:semiHidden="0" w:uiPriority="63" w:unhideWhenUsed="0"/>
+    <w:lsdException w:name="Medium Shading 2 Accent 3" w:semiHidden="0" w:uiPriority="64" w:unhideWhenUsed="0"/>
+    <w:lsdException w:name="Medium List 1 Accent 3" w:semiHidden="0" w:uiPriority="65" w:unhideWhenUsed="0"/>
+    <w:lsdException w:name="Medium List 2 Accent 3" w:semiHidden="0" w:uiPriority="66" w:unhideWhenUsed="0"/>
+    <w:lsdException w:name="Medium Grid 1 Accent 3" w:semiHidden="0" w:uiPriority="67" w:unhideWhenUsed="0"/>
+    <w:lsdException w:name="Medium Grid 2 Accent 3" w:semiHidden="0" w:uiPriority="68" w:unhideWhenUsed="0"/>
+    <w:lsdException w:name="Medium Grid 3 Accent 3" w:semiHidden="0" w:uiPriority="69" w:unhideWhenUsed="0"/>
+    <w:lsdException w:name="Dark List Accent 3" w:semiHidden="0" w:uiPriority="70" w:unhideWhenUsed="0"/>
+    <w:lsdException w:name="Colorful Shading Accent 3" w:semiHidden="0" w:uiPriority="71" w:unhideWhenUsed="0"/>
+    <w:lsdException w:name="Colorful List Accent 3" w:semiHidden="0" w:uiPriority="72" w:unhideWhenUsed="0"/>
+    <w:lsdException w:name="Colorful Grid Accent 3" w:semiHidden="0" w:uiPriority="73" w:unhideWhenUsed="0"/>
+    <w:lsdException w:name="Light Shading Accent 4" w:semiHidden="0" w:uiPriority="60" w:unhideWhenUsed="0"/>
+    <w:lsdException w:name="Light List Accent 4" w:semiHidden="0" w:uiPriority="61" w:unhideWhenUsed="0"/>
+    <w:lsdException w:name="Light Grid Accent 4" w:semiHidden="0" w:uiPriority="62" w:unhideWhenUsed="0"/>
+    <w:lsdException w:name="Medium Shading 1 Accent 4" w:semiHidden="0" w:uiPriority="63" w:unhideWhenUsed="0"/>
+    <w:lsdException w:name="Medium Shading 2 Accent 4" w:semiHidden="0" w:uiPriority="64" w:unhideWhenUsed="0"/>
+    <w:lsdException w:name="Medium List 1 Accent 4" w:semiHidden="0" w:uiPriority="65" w:unhideWhenUsed="0"/>
+    <w:lsdException w:name="Medium List 2 Accent 4" w:semiHidden="0" w:uiPriority="66" w:unhideWhenUsed="0"/>
+    <w:lsdException w:name="Medium Grid 1 Accent 4" w:semiHidden="0" w:uiPriority="67" w:unhideWhenUsed="0"/>
+    <w:lsdException w:name="Medium Grid 2 Accent 4" w:semiHidden="0" w:uiPriority="68" w:unhideWhenUsed="0"/>
+    <w:lsdException w:name="Medium Grid 3 Accent 4" w:semiHidden="0" w:uiPriority="69" w:unhideWhenUsed="0"/>
+    <w:lsdException w:name="Dark List Accent 4" w:semiHidden="0" w:uiPriority="70" w:unhideWhenUsed="0"/>
+    <w:lsdException w:name="Colorful Shading Accent 4" w:semiHidden="0" w:uiPriority="71" w:unhideWhenUsed="0"/>
+    <w:lsdException w:name="Colorful List Accent 4" w:semiHidden="0" w:uiPriority="72" w:unhideWhenUsed="0"/>
+    <w:lsdException w:name="Colorful Grid Accent 4" w:semiHidden="0" w:uiPriority="73" w:unhideWhenUsed="0"/>
+    <w:lsdException w:name="Light Shading Accent 5" w:semiHidden="0" w:uiPriority="60" w:unhideWhenUsed="0"/>
+    <w:lsdException w:name="Light List Accent 5" w:semiHidden="0" w:uiPriority="61" w:unhideWhenUsed="0"/>
+    <w:lsdException w:name="Light Grid Accent 5" w:semiHidden="0" w:uiPriority="62" w:unhideWhenUsed="0"/>
+    <w:lsdException w:name="Medium Shading 1 Accent 5" w:semiHidden="0" w:uiPriority="63" w:unhideWhenUsed="0"/>
+    <w:lsdException w:name="Medium Shading 2 Accent 5" w:semiHidden="0" w:uiPriority="64" w:unhideWhenUsed="0"/>
+    <w:lsdException w:name="Medium List 1 Accent 5" w:semiHidden="0" w:uiPriority="65" w:unhideWhenUsed="0"/>
+    <w:lsdException w:name="Medium List 2 Accent 5" w:semiHidden="0" w:uiPriority="66" w:unhideWhenUsed="0"/>
+    <w:lsdException w:name="Medium Grid 1 Accent 5" w:semiHidden="0" w:uiPriority="67" w:unhideWhenUsed="0"/>
+    <w:lsdException w:name="Medium Grid 2 Accent 5" w:semiHidden="0" w:uiPriority="68" w:unhideWhenUsed="0"/>
+    <w:lsdException w:name="Medium Grid 3 Accent 5" w:semiHidden="0" w:uiPriority="69" w:unhideWhenUsed="0"/>
+    <w:lsdException w:name="Dark List Accent 5" w:semiHidden="0" w:uiPriority="70" w:unhideWhenUsed="0"/>
+    <w:lsdException w:name="Colorful Shading Accent 5" w:semiHidden="0" w:uiPriority="71" w:unhideWhenUsed="0"/>
+    <w:lsdException w:name="Colorful List Accent 5" w:semiHidden="0" w:uiPriority="72" w:unhideWhenUsed="0"/>
+    <w:lsdException w:name="Colorful Grid Accent 5" w:semiHidden="0" w:uiPriority="73" w:unhideWhenUsed="0"/>
+    <w:lsdException w:name="Light Shading Accent 6" w:semiHidden="0" w:uiPriority="60" w:unhideWhenUsed="0"/>
+    <w:lsdException w:name="Light List Accent 6" w:semiHidden="0" w:uiPriority="61" w:unhideWhenUsed="0"/>
+    <w:lsdException w:name="Light Grid Accent 6" w:semiHidden="0" w:uiPriority="62" w:unhideWhenUsed="0"/>
+    <w:lsdException w:name="Medium Shading 1 Accent 6" w:semiHidden="0" w:uiPriority="63" w:unhideWhenUsed="0"/>
+    <w:lsdException w:name="Medium Shading 2 Accent 6" w:semiHidden="0" w:uiPriority="64" w:unhideWhenUsed="0"/>
+    <w:lsdException w:name="Medium List 1 Accent 6" w:semiHidden="0" w:uiPriority="65" w:unhideWhenUsed="0"/>
+    <w:lsdException w:name="Medium List 2 Accent 6" w:semiHidden="0" w:uiPriority="66" w:unhideWhenUsed="0"/>
+    <w:lsdException w:name="Medium Grid 1 Accent 6" w:semiHidden="0" w:uiPriority="67" w:unhideWhenUsed="0"/>
+    <w:lsdException w:name="Medium Grid 2 Accent 6" w:semiHidden="0" w:uiPriority="68" w:unhideWhenUsed="0"/>
+    <w:lsdException w:name="Medium Grid 3 Accent 6" w:semiHidden="0" w:uiPriority="69" w:unhideWhenUsed="0"/>
+    <w:lsdException w:name="Dark List Accent 6" w:semiHidden="0" w:uiPriority="70" w:unhideWhenUsed="0"/>
+    <w:lsdException w:name="Colorful Shading Accent 6" w:semiHidden="0" w:uiPriority="71" w:unhideWhenUsed="0"/>
+    <w:lsdException w:name="Colorful List Accent 6" w:semiHidden="0" w:uiPriority="72" w:unhideWhenUsed="0"/>
+    <w:lsdException w:name="Colorful Grid Accent 6" w:semiHidden="0" w:uiPriority="73" w:unhideWhenUsed="0"/>
+    <w:lsdException w:name="Subtle Emphasis" w:semiHidden="0" w:uiPriority="19" w:unhideWhenUsed="0" w:qFormat="1"/>
+    <w:lsdException w:name="Intense Emphasis" w:semiHidden="0" w:uiPriority="21" w:unhideWhenUsed="0" w:qFormat="1"/>
+    <w:lsdException w:name="Subtle Reference" w:semiHidden="0" w:uiPriority="31" w:unhideWhenUsed="0" w:qFormat="1"/>
+    <w:lsdException w:name="Intense Reference" w:semiHidden="0" w:uiPriority="32" w:unhideWhenUsed="0" w:qFormat="1"/>
+    <w:lsdException w:name="Book Title" w:semiHidden="0" w:uiPriority="33" w:unhideWhenUsed="0" w:qFormat="1"/>
+    <w:lsdException w:name="Bibliography" w:uiPriority="37"/>
+    <w:lsdException w:name="TOC Heading" w:uiPriority="39" w:qFormat="1"/>
   </w:latentStyles>
   <w:style w:type="paragraph" w:default="1" w:styleId="Normal">
     <w:name w:val="Normal"/>
@@ -6642,13 +7320,13 @@
       <w:szCs w:val="3276"/>
     </w:rPr>
   </w:style>
-  <w:style w:type="character" w:default="1" w:styleId="Tipodeletrapredefinidodopargrafo">
+  <w:style w:type="character" w:default="1" w:styleId="DefaultParagraphFont">
     <w:name w:val="Default Paragraph Font"/>
     <w:uiPriority w:val="1"/>
     <w:semiHidden/>
     <w:unhideWhenUsed/>
   </w:style>
-  <w:style w:type="table" w:default="1" w:styleId="Tabelanormal">
+  <w:style w:type="table" w:default="1" w:styleId="TableNormal">
     <w:name w:val="Normal Table"/>
     <w:uiPriority w:val="99"/>
     <w:semiHidden/>
@@ -6663,15 +7341,15 @@
       </w:tblCellMar>
     </w:tblPr>
   </w:style>
-  <w:style w:type="numbering" w:default="1" w:styleId="Semlista">
+  <w:style w:type="numbering" w:default="1" w:styleId="NoList">
     <w:name w:val="No List"/>
     <w:uiPriority w:val="99"/>
     <w:semiHidden/>
     <w:unhideWhenUsed/>
   </w:style>
-  <w:style w:type="character" w:styleId="TextodoMarcadordePosio">
+  <w:style w:type="character" w:styleId="PlaceholderText">
     <w:name w:val="Placeholder Text"/>
-    <w:basedOn w:val="Tipodeletrapredefinidodopargrafo"/>
+    <w:basedOn w:val="DefaultParagraphFont"/>
     <w:uiPriority w:val="99"/>
     <w:semiHidden/>
     <w:rsid w:val="005A0F9C"/>
@@ -6682,8 +7360,214 @@
 </w:styles>
 </file>
 
+<file path=word/glossary/stylesWithEffects.xml><?xml version="1.0" encoding="utf-8"?>
+<w:styles xmlns:wpc="http://schemas.microsoft.com/office/word/2010/wordprocessingCanvas" xmlns:mc="http://schemas.openxmlformats.org/markup-compatibility/2006" xmlns:o="urn:schemas-microsoft-com:office:office" xmlns:r="http://schemas.openxmlformats.org/officeDocument/2006/relationships" xmlns:m="http://schemas.openxmlformats.org/officeDocument/2006/math" xmlns:v="urn:schemas-microsoft-com:vml" xmlns:wp14="http://schemas.microsoft.com/office/word/2010/wordprocessingDrawing" xmlns:wp="http://schemas.openxmlformats.org/drawingml/2006/wordprocessingDrawing" xmlns:w10="urn:schemas-microsoft-com:office:word" xmlns:w="http://schemas.openxmlformats.org/wordprocessingml/2006/main" xmlns:w14="http://schemas.microsoft.com/office/word/2010/wordml" xmlns:wpg="http://schemas.microsoft.com/office/word/2010/wordprocessingGroup" xmlns:wpi="http://schemas.microsoft.com/office/word/2010/wordprocessingInk" xmlns:wne="http://schemas.microsoft.com/office/word/2006/wordml" xmlns:wps="http://schemas.microsoft.com/office/word/2010/wordprocessingShape" mc:Ignorable="w14 wp14">
+  <w:docDefaults>
+    <w:rPrDefault>
+      <w:rPr>
+        <w:rFonts w:asciiTheme="minorHAnsi" w:eastAsiaTheme="minorEastAsia" w:hAnsiTheme="minorHAnsi" w:cstheme="minorBidi"/>
+        <w:sz w:val="22"/>
+        <w:szCs w:val="22"/>
+        <w:lang w:val="pt-BR" w:eastAsia="pt-BR" w:bidi="ar-SA"/>
+      </w:rPr>
+    </w:rPrDefault>
+    <w:pPrDefault>
+      <w:pPr>
+        <w:spacing w:after="160" w:line="259" w:lineRule="auto"/>
+      </w:pPr>
+    </w:pPrDefault>
+  </w:docDefaults>
+  <w:latentStyles w:defLockedState="0" w:defUIPriority="99" w:defSemiHidden="1" w:defUnhideWhenUsed="1" w:defQFormat="0" w:count="267">
+    <w:lsdException w:name="Normal" w:semiHidden="0" w:uiPriority="0" w:unhideWhenUsed="0" w:qFormat="1"/>
+    <w:lsdException w:name="heading 1" w:semiHidden="0" w:uiPriority="9" w:unhideWhenUsed="0" w:qFormat="1"/>
+    <w:lsdException w:name="heading 2" w:uiPriority="9" w:qFormat="1"/>
+    <w:lsdException w:name="heading 3" w:uiPriority="9" w:qFormat="1"/>
+    <w:lsdException w:name="heading 4" w:uiPriority="9" w:qFormat="1"/>
+    <w:lsdException w:name="heading 5" w:uiPriority="9" w:qFormat="1"/>
+    <w:lsdException w:name="heading 6" w:uiPriority="9" w:qFormat="1"/>
+    <w:lsdException w:name="heading 7" w:uiPriority="9" w:qFormat="1"/>
+    <w:lsdException w:name="heading 8" w:uiPriority="9" w:qFormat="1"/>
+    <w:lsdException w:name="heading 9" w:uiPriority="9" w:qFormat="1"/>
+    <w:lsdException w:name="toc 1" w:uiPriority="39"/>
+    <w:lsdException w:name="toc 2" w:uiPriority="39"/>
+    <w:lsdException w:name="toc 3" w:uiPriority="39"/>
+    <w:lsdException w:name="toc 4" w:uiPriority="39"/>
+    <w:lsdException w:name="toc 5" w:uiPriority="39"/>
+    <w:lsdException w:name="toc 6" w:uiPriority="39"/>
+    <w:lsdException w:name="toc 7" w:uiPriority="39"/>
+    <w:lsdException w:name="toc 8" w:uiPriority="39"/>
+    <w:lsdException w:name="toc 9" w:uiPriority="39"/>
+    <w:lsdException w:name="caption" w:uiPriority="35" w:qFormat="1"/>
+    <w:lsdException w:name="Title" w:semiHidden="0" w:uiPriority="10" w:unhideWhenUsed="0" w:qFormat="1"/>
+    <w:lsdException w:name="Default Paragraph Font" w:uiPriority="1"/>
+    <w:lsdException w:name="Subtitle" w:semiHidden="0" w:uiPriority="11" w:unhideWhenUsed="0" w:qFormat="1"/>
+    <w:lsdException w:name="Strong" w:semiHidden="0" w:uiPriority="22" w:unhideWhenUsed="0" w:qFormat="1"/>
+    <w:lsdException w:name="Emphasis" w:semiHidden="0" w:uiPriority="20" w:unhideWhenUsed="0" w:qFormat="1"/>
+    <w:lsdException w:name="Table Grid" w:semiHidden="0" w:uiPriority="39" w:unhideWhenUsed="0"/>
+    <w:lsdException w:name="Placeholder Text" w:unhideWhenUsed="0"/>
+    <w:lsdException w:name="No Spacing" w:semiHidden="0" w:uiPriority="1" w:unhideWhenUsed="0" w:qFormat="1"/>
+    <w:lsdException w:name="Light Shading" w:semiHidden="0" w:uiPriority="60" w:unhideWhenUsed="0"/>
+    <w:lsdException w:name="Light List" w:semiHidden="0" w:uiPriority="61" w:unhideWhenUsed="0"/>
+    <w:lsdException w:name="Light Grid" w:semiHidden="0" w:uiPriority="62" w:unhideWhenUsed="0"/>
+    <w:lsdException w:name="Medium Shading 1" w:semiHidden="0" w:uiPriority="63" w:unhideWhenUsed="0"/>
+    <w:lsdException w:name="Medium Shading 2" w:semiHidden="0" w:uiPriority="64" w:unhideWhenUsed="0"/>
+    <w:lsdException w:name="Medium List 1" w:semiHidden="0" w:uiPriority="65" w:unhideWhenUsed="0"/>
+    <w:lsdException w:name="Medium List 2" w:semiHidden="0" w:uiPriority="66" w:unhideWhenUsed="0"/>
+    <w:lsdException w:name="Medium Grid 1" w:semiHidden="0" w:uiPriority="67" w:unhideWhenUsed="0"/>
+    <w:lsdException w:name="Medium Grid 2" w:semiHidden="0" w:uiPriority="68" w:unhideWhenUsed="0"/>
+    <w:lsdException w:name="Medium Grid 3" w:semiHidden="0" w:uiPriority="69" w:unhideWhenUsed="0"/>
+    <w:lsdException w:name="Dark List" w:semiHidden="0" w:uiPriority="70" w:unhideWhenUsed="0"/>
+    <w:lsdException w:name="Colorful Shading" w:semiHidden="0" w:uiPriority="71" w:unhideWhenUsed="0"/>
+    <w:lsdException w:name="Colorful List" w:semiHidden="0" w:uiPriority="72" w:unhideWhenUsed="0"/>
+    <w:lsdException w:name="Colorful Grid" w:semiHidden="0" w:uiPriority="73" w:unhideWhenUsed="0"/>
+    <w:lsdException w:name="Light Shading Accent 1" w:semiHidden="0" w:uiPriority="60" w:unhideWhenUsed="0"/>
+    <w:lsdException w:name="Light List Accent 1" w:semiHidden="0" w:uiPriority="61" w:unhideWhenUsed="0"/>
+    <w:lsdException w:name="Light Grid Accent 1" w:semiHidden="0" w:uiPriority="62" w:unhideWhenUsed="0"/>
+    <w:lsdException w:name="Medium Shading 1 Accent 1" w:semiHidden="0" w:uiPriority="63" w:unhideWhenUsed="0"/>
+    <w:lsdException w:name="Medium Shading 2 Accent 1" w:semiHidden="0" w:uiPriority="64" w:unhideWhenUsed="0"/>
+    <w:lsdException w:name="Medium List 1 Accent 1" w:semiHidden="0" w:uiPriority="65" w:unhideWhenUsed="0"/>
+    <w:lsdException w:name="Revision" w:unhideWhenUsed="0"/>
+    <w:lsdException w:name="List Paragraph" w:semiHidden="0" w:uiPriority="34" w:unhideWhenUsed="0" w:qFormat="1"/>
+    <w:lsdException w:name="Quote" w:semiHidden="0" w:uiPriority="29" w:unhideWhenUsed="0" w:qFormat="1"/>
+    <w:lsdException w:name="Intense Quote" w:semiHidden="0" w:uiPriority="30" w:unhideWhenUsed="0" w:qFormat="1"/>
+    <w:lsdException w:name="Medium List 2 Accent 1" w:semiHidden="0" w:uiPriority="66" w:unhideWhenUsed="0"/>
+    <w:lsdException w:name="Medium Grid 1 Accent 1" w:semiHidden="0" w:uiPriority="67" w:unhideWhenUsed="0"/>
+    <w:lsdException w:name="Medium Grid 2 Accent 1" w:semiHidden="0" w:uiPriority="68" w:unhideWhenUsed="0"/>
+    <w:lsdException w:name="Medium Grid 3 Accent 1" w:semiHidden="0" w:uiPriority="69" w:unhideWhenUsed="0"/>
+    <w:lsdException w:name="Dark List Accent 1" w:semiHidden="0" w:uiPriority="70" w:unhideWhenUsed="0"/>
+    <w:lsdException w:name="Colorful Shading Accent 1" w:semiHidden="0" w:uiPriority="71" w:unhideWhenUsed="0"/>
+    <w:lsdException w:name="Colorful List Accent 1" w:semiHidden="0" w:uiPriority="72" w:unhideWhenUsed="0"/>
+    <w:lsdException w:name="Colorful Grid Accent 1" w:semiHidden="0" w:uiPriority="73" w:unhideWhenUsed="0"/>
+    <w:lsdException w:name="Light Shading Accent 2" w:semiHidden="0" w:uiPriority="60" w:unhideWhenUsed="0"/>
+    <w:lsdException w:name="Light List Accent 2" w:semiHidden="0" w:uiPriority="61" w:unhideWhenUsed="0"/>
+    <w:lsdException w:name="Light Grid Accent 2" w:semiHidden="0" w:uiPriority="62" w:unhideWhenUsed="0"/>
+    <w:lsdException w:name="Medium Shading 1 Accent 2" w:semiHidden="0" w:uiPriority="63" w:unhideWhenUsed="0"/>
+    <w:lsdException w:name="Medium Shading 2 Accent 2" w:semiHidden="0" w:uiPriority="64" w:unhideWhenUsed="0"/>
+    <w:lsdException w:name="Medium List 1 Accent 2" w:semiHidden="0" w:uiPriority="65" w:unhideWhenUsed="0"/>
+    <w:lsdException w:name="Medium List 2 Accent 2" w:semiHidden="0" w:uiPriority="66" w:unhideWhenUsed="0"/>
+    <w:lsdException w:name="Medium Grid 1 Accent 2" w:semiHidden="0" w:uiPriority="67" w:unhideWhenUsed="0"/>
+    <w:lsdException w:name="Medium Grid 2 Accent 2" w:semiHidden="0" w:uiPriority="68" w:unhideWhenUsed="0"/>
+    <w:lsdException w:name="Medium Grid 3 Accent 2" w:semiHidden="0" w:uiPriority="69" w:unhideWhenUsed="0"/>
+    <w:lsdException w:name="Dark List Accent 2" w:semiHidden="0" w:uiPriority="70" w:unhideWhenUsed="0"/>
+    <w:lsdException w:name="Colorful Shading Accent 2" w:semiHidden="0" w:uiPriority="71" w:unhideWhenUsed="0"/>
+    <w:lsdException w:name="Colorful List Accent 2" w:semiHidden="0" w:uiPriority="72" w:unhideWhenUsed="0"/>
+    <w:lsdException w:name="Colorful Grid Accent 2" w:semiHidden="0" w:uiPriority="73" w:unhideWhenUsed="0"/>
+    <w:lsdException w:name="Light Shading Accent 3" w:semiHidden="0" w:uiPriority="60" w:unhideWhenUsed="0"/>
+    <w:lsdException w:name="Light List Accent 3" w:semiHidden="0" w:uiPriority="61" w:unhideWhenUsed="0"/>
+    <w:lsdException w:name="Light Grid Accent 3" w:semiHidden="0" w:uiPriority="62" w:unhideWhenUsed="0"/>
+    <w:lsdException w:name="Medium Shading 1 Accent 3" w:semiHidden="0" w:uiPriority="63" w:unhideWhenUsed="0"/>
+    <w:lsdException w:name="Medium Shading 2 Accent 3" w:semiHidden="0" w:uiPriority="64" w:unhideWhenUsed="0"/>
+    <w:lsdException w:name="Medium List 1 Accent 3" w:semiHidden="0" w:uiPriority="65" w:unhideWhenUsed="0"/>
+    <w:lsdException w:name="Medium List 2 Accent 3" w:semiHidden="0" w:uiPriority="66" w:unhideWhenUsed="0"/>
+    <w:lsdException w:name="Medium Grid 1 Accent 3" w:semiHidden="0" w:uiPriority="67" w:unhideWhenUsed="0"/>
+    <w:lsdException w:name="Medium Grid 2 Accent 3" w:semiHidden="0" w:uiPriority="68" w:unhideWhenUsed="0"/>
+    <w:lsdException w:name="Medium Grid 3 Accent 3" w:semiHidden="0" w:uiPriority="69" w:unhideWhenUsed="0"/>
+    <w:lsdException w:name="Dark List Accent 3" w:semiHidden="0" w:uiPriority="70" w:unhideWhenUsed="0"/>
+    <w:lsdException w:name="Colorful Shading Accent 3" w:semiHidden="0" w:uiPriority="71" w:unhideWhenUsed="0"/>
+    <w:lsdException w:name="Colorful List Accent 3" w:semiHidden="0" w:uiPriority="72" w:unhideWhenUsed="0"/>
+    <w:lsdException w:name="Colorful Grid Accent 3" w:semiHidden="0" w:uiPriority="73" w:unhideWhenUsed="0"/>
+    <w:lsdException w:name="Light Shading Accent 4" w:semiHidden="0" w:uiPriority="60" w:unhideWhenUsed="0"/>
+    <w:lsdException w:name="Light List Accent 4" w:semiHidden="0" w:uiPriority="61" w:unhideWhenUsed="0"/>
+    <w:lsdException w:name="Light Grid Accent 4" w:semiHidden="0" w:uiPriority="62" w:unhideWhenUsed="0"/>
+    <w:lsdException w:name="Medium Shading 1 Accent 4" w:semiHidden="0" w:uiPriority="63" w:unhideWhenUsed="0"/>
+    <w:lsdException w:name="Medium Shading 2 Accent 4" w:semiHidden="0" w:uiPriority="64" w:unhideWhenUsed="0"/>
+    <w:lsdException w:name="Medium List 1 Accent 4" w:semiHidden="0" w:uiPriority="65" w:unhideWhenUsed="0"/>
+    <w:lsdException w:name="Medium List 2 Accent 4" w:semiHidden="0" w:uiPriority="66" w:unhideWhenUsed="0"/>
+    <w:lsdException w:name="Medium Grid 1 Accent 4" w:semiHidden="0" w:uiPriority="67" w:unhideWhenUsed="0"/>
+    <w:lsdException w:name="Medium Grid 2 Accent 4" w:semiHidden="0" w:uiPriority="68" w:unhideWhenUsed="0"/>
+    <w:lsdException w:name="Medium Grid 3 Accent 4" w:semiHidden="0" w:uiPriority="69" w:unhideWhenUsed="0"/>
+    <w:lsdException w:name="Dark List Accent 4" w:semiHidden="0" w:uiPriority="70" w:unhideWhenUsed="0"/>
+    <w:lsdException w:name="Colorful Shading Accent 4" w:semiHidden="0" w:uiPriority="71" w:unhideWhenUsed="0"/>
+    <w:lsdException w:name="Colorful List Accent 4" w:semiHidden="0" w:uiPriority="72" w:unhideWhenUsed="0"/>
+    <w:lsdException w:name="Colorful Grid Accent 4" w:semiHidden="0" w:uiPriority="73" w:unhideWhenUsed="0"/>
+    <w:lsdException w:name="Light Shading Accent 5" w:semiHidden="0" w:uiPriority="60" w:unhideWhenUsed="0"/>
+    <w:lsdException w:name="Light List Accent 5" w:semiHidden="0" w:uiPriority="61" w:unhideWhenUsed="0"/>
+    <w:lsdException w:name="Light Grid Accent 5" w:semiHidden="0" w:uiPriority="62" w:unhideWhenUsed="0"/>
+    <w:lsdException w:name="Medium Shading 1 Accent 5" w:semiHidden="0" w:uiPriority="63" w:unhideWhenUsed="0"/>
+    <w:lsdException w:name="Medium Shading 2 Accent 5" w:semiHidden="0" w:uiPriority="64" w:unhideWhenUsed="0"/>
+    <w:lsdException w:name="Medium List 1 Accent 5" w:semiHidden="0" w:uiPriority="65" w:unhideWhenUsed="0"/>
+    <w:lsdException w:name="Medium List 2 Accent 5" w:semiHidden="0" w:uiPriority="66" w:unhideWhenUsed="0"/>
+    <w:lsdException w:name="Medium Grid 1 Accent 5" w:semiHidden="0" w:uiPriority="67" w:unhideWhenUsed="0"/>
+    <w:lsdException w:name="Medium Grid 2 Accent 5" w:semiHidden="0" w:uiPriority="68" w:unhideWhenUsed="0"/>
+    <w:lsdException w:name="Medium Grid 3 Accent 5" w:semiHidden="0" w:uiPriority="69" w:unhideWhenUsed="0"/>
+    <w:lsdException w:name="Dark List Accent 5" w:semiHidden="0" w:uiPriority="70" w:unhideWhenUsed="0"/>
+    <w:lsdException w:name="Colorful Shading Accent 5" w:semiHidden="0" w:uiPriority="71" w:unhideWhenUsed="0"/>
+    <w:lsdException w:name="Colorful List Accent 5" w:semiHidden="0" w:uiPriority="72" w:unhideWhenUsed="0"/>
+    <w:lsdException w:name="Colorful Grid Accent 5" w:semiHidden="0" w:uiPriority="73" w:unhideWhenUsed="0"/>
+    <w:lsdException w:name="Light Shading Accent 6" w:semiHidden="0" w:uiPriority="60" w:unhideWhenUsed="0"/>
+    <w:lsdException w:name="Light List Accent 6" w:semiHidden="0" w:uiPriority="61" w:unhideWhenUsed="0"/>
+    <w:lsdException w:name="Light Grid Accent 6" w:semiHidden="0" w:uiPriority="62" w:unhideWhenUsed="0"/>
+    <w:lsdException w:name="Medium Shading 1 Accent 6" w:semiHidden="0" w:uiPriority="63" w:unhideWhenUsed="0"/>
+    <w:lsdException w:name="Medium Shading 2 Accent 6" w:semiHidden="0" w:uiPriority="64" w:unhideWhenUsed="0"/>
+    <w:lsdException w:name="Medium List 1 Accent 6" w:semiHidden="0" w:uiPriority="65" w:unhideWhenUsed="0"/>
+    <w:lsdException w:name="Medium List 2 Accent 6" w:semiHidden="0" w:uiPriority="66" w:unhideWhenUsed="0"/>
+    <w:lsdException w:name="Medium Grid 1 Accent 6" w:semiHidden="0" w:uiPriority="67" w:unhideWhenUsed="0"/>
+    <w:lsdException w:name="Medium Grid 2 Accent 6" w:semiHidden="0" w:uiPriority="68" w:unhideWhenUsed="0"/>
+    <w:lsdException w:name="Medium Grid 3 Accent 6" w:semiHidden="0" w:uiPriority="69" w:unhideWhenUsed="0"/>
+    <w:lsdException w:name="Dark List Accent 6" w:semiHidden="0" w:uiPriority="70" w:unhideWhenUsed="0"/>
+    <w:lsdException w:name="Colorful Shading Accent 6" w:semiHidden="0" w:uiPriority="71" w:unhideWhenUsed="0"/>
+    <w:lsdException w:name="Colorful List Accent 6" w:semiHidden="0" w:uiPriority="72" w:unhideWhenUsed="0"/>
+    <w:lsdException w:name="Colorful Grid Accent 6" w:semiHidden="0" w:uiPriority="73" w:unhideWhenUsed="0"/>
+    <w:lsdException w:name="Subtle Emphasis" w:semiHidden="0" w:uiPriority="19" w:unhideWhenUsed="0" w:qFormat="1"/>
+    <w:lsdException w:name="Intense Emphasis" w:semiHidden="0" w:uiPriority="21" w:unhideWhenUsed="0" w:qFormat="1"/>
+    <w:lsdException w:name="Subtle Reference" w:semiHidden="0" w:uiPriority="31" w:unhideWhenUsed="0" w:qFormat="1"/>
+    <w:lsdException w:name="Intense Reference" w:semiHidden="0" w:uiPriority="32" w:unhideWhenUsed="0" w:qFormat="1"/>
+    <w:lsdException w:name="Book Title" w:semiHidden="0" w:uiPriority="33" w:unhideWhenUsed="0" w:qFormat="1"/>
+    <w:lsdException w:name="Bibliography" w:uiPriority="37"/>
+    <w:lsdException w:name="TOC Heading" w:uiPriority="39" w:qFormat="1"/>
+  </w:latentStyles>
+  <w:style w:type="paragraph" w:default="1" w:styleId="Normal">
+    <w:name w:val="Normal"/>
+    <w:qFormat/>
+    <w:rsid w:val="005A0F9C"/>
+    <w:rPr>
+      <w:rFonts w:cs="Times New Roman"/>
+      <w:sz w:val="3276"/>
+      <w:szCs w:val="3276"/>
+    </w:rPr>
+  </w:style>
+  <w:style w:type="character" w:default="1" w:styleId="DefaultParagraphFont">
+    <w:name w:val="Default Paragraph Font"/>
+    <w:uiPriority w:val="1"/>
+    <w:semiHidden/>
+    <w:unhideWhenUsed/>
+  </w:style>
+  <w:style w:type="table" w:default="1" w:styleId="TableNormal">
+    <w:name w:val="Normal Table"/>
+    <w:uiPriority w:val="99"/>
+    <w:semiHidden/>
+    <w:unhideWhenUsed/>
+    <w:tblPr>
+      <w:tblInd w:w="0" w:type="dxa"/>
+      <w:tblCellMar>
+        <w:top w:w="0" w:type="dxa"/>
+        <w:left w:w="108" w:type="dxa"/>
+        <w:bottom w:w="0" w:type="dxa"/>
+        <w:right w:w="108" w:type="dxa"/>
+      </w:tblCellMar>
+    </w:tblPr>
+  </w:style>
+  <w:style w:type="numbering" w:default="1" w:styleId="NoList">
+    <w:name w:val="No List"/>
+    <w:uiPriority w:val="99"/>
+    <w:semiHidden/>
+    <w:unhideWhenUsed/>
+  </w:style>
+  <w:style w:type="character" w:styleId="PlaceholderText">
+    <w:name w:val="Placeholder Text"/>
+    <w:basedOn w:val="DefaultParagraphFont"/>
+    <w:uiPriority w:val="99"/>
+    <w:semiHidden/>
+    <w:rsid w:val="005A0F9C"/>
+    <w:rPr>
+      <w:color w:val="808080"/>
+    </w:rPr>
+  </w:style>
+</w:styles>
+</file>
+
 <file path=word/glossary/webSettings.xml><?xml version="1.0" encoding="utf-8"?>
-<w:webSettings xmlns:mc="http://schemas.openxmlformats.org/markup-compatibility/2006" xmlns:r="http://schemas.openxmlformats.org/officeDocument/2006/relationships" xmlns:w="http://schemas.openxmlformats.org/wordprocessingml/2006/main" xmlns:w14="http://schemas.microsoft.com/office/word/2010/wordml" xmlns:w15="http://schemas.microsoft.com/office/word/2012/wordml" xmlns:w16se="http://schemas.microsoft.com/office/word/2015/wordml/symex" mc:Ignorable="w14 w15 w16se">
+<w:webSettings xmlns:mc="http://schemas.openxmlformats.org/markup-compatibility/2006" xmlns:r="http://schemas.openxmlformats.org/officeDocument/2006/relationships" xmlns:w="http://schemas.openxmlformats.org/wordprocessingml/2006/main" xmlns:w14="http://schemas.microsoft.com/office/word/2010/wordml" mc:Ignorable="w14">
   <w:optimizeForBrowser/>
   <w:allowPNG/>
 </w:webSettings>

</xml_diff>